<commit_message>
Tehtävä 4 aloitus: ensimmäinen rivi nappeja
</commit_message>
<xml_diff>
--- a/oppimispaivakirja.docx
+++ b/oppimispaivakirja.docx
@@ -80,19 +80,7 @@
         <w:pStyle w:val="Title"/>
       </w:pPr>
       <w:r>
-        <w:t xml:space="preserve">Tampereen teknillisen yliopistoN </w:t>
-      </w:r>
-      <w:r>
-        <w:t>O</w:t>
-      </w:r>
-      <w:r>
-        <w:t>pinnäyte</w:t>
-      </w:r>
-      <w:r>
-        <w:t>POHJA</w:t>
-      </w:r>
-      <w:r>
-        <w:t xml:space="preserve"> </w:t>
+        <w:t>pla-32820 mobiiliohjelmointi</w:t>
       </w:r>
     </w:p>
     <w:p/>
@@ -213,7 +201,10 @@
         <w:t>VEERA KANSIKAS</w:t>
       </w:r>
       <w:r>
-        <w:t>: Tampereen teknillisen yliopiston opinnäytepohja</w:t>
+        <w:t xml:space="preserve">: </w:t>
+      </w:r>
+      <w:r>
+        <w:t>PLA-32820 Mobiiliohjelmointi</w:t>
       </w:r>
     </w:p>
     <w:p>
@@ -260,22 +251,6 @@
     </w:p>
     <w:p>
       <w:pPr>
-        <w:pStyle w:val="BibInfo"/>
-      </w:pPr>
-    </w:p>
-    <w:p>
-      <w:pPr>
-        <w:pStyle w:val="BibInfo"/>
-      </w:pPr>
-      <w:r>
-        <w:t xml:space="preserve">Avainsanat: </w:t>
-      </w:r>
-      <w:r>
-        <w:t>oppimispäiväkirja, mobiiliohjelmointi</w:t>
-      </w:r>
-    </w:p>
-    <w:p>
-      <w:pPr>
         <w:pStyle w:val="Abstract"/>
       </w:pPr>
       <w:r>
@@ -283,191 +258,6 @@
       </w:r>
       <w:r>
         <w:t>: mikä oli ongelma, mitä tehtiin ja mitä saatiin tulokseksi. Kuvia, kaavioita ja taulukoita ei käytetä tiivistelmässä.</w:t>
-      </w:r>
-    </w:p>
-    <w:p>
-      <w:pPr>
-        <w:pStyle w:val="Abstract"/>
-      </w:pPr>
-      <w:r>
-        <w:rPr>
-          <w:highlight w:val="yellow"/>
-        </w:rPr>
-        <w:t>Tässä pohjassa tiivistelmää varten 2 omaa tekstityyppiä</w:t>
-      </w:r>
-      <w:r>
-        <w:rPr>
-          <w:highlight w:val="yellow"/>
-        </w:rPr>
-        <w:t>:</w:t>
-      </w:r>
-      <w:r>
-        <w:rPr>
-          <w:highlight w:val="yellow"/>
-        </w:rPr>
-        <w:t xml:space="preserve"> tunnistiedoille tyyli BibInfo ja tiivistelmätekstille </w:t>
-      </w:r>
-      <w:r>
-        <w:rPr>
-          <w:i/>
-          <w:highlight w:val="yellow"/>
-        </w:rPr>
-        <w:t>Abstract</w:t>
-      </w:r>
-      <w:r>
-        <w:rPr>
-          <w:highlight w:val="yellow"/>
-        </w:rPr>
-        <w:t>, jossa riviväli on 1.0.</w:t>
-      </w:r>
-      <w:r>
-        <w:rPr>
-          <w:highlight w:val="yellow"/>
-        </w:rPr>
-        <w:t xml:space="preserve"> Otsikkotyyppi on </w:t>
-      </w:r>
-      <w:r>
-        <w:rPr>
-          <w:i/>
-          <w:highlight w:val="yellow"/>
-        </w:rPr>
-        <w:t>Heading (no number)</w:t>
-      </w:r>
-      <w:r>
-        <w:rPr>
-          <w:highlight w:val="yellow"/>
-        </w:rPr>
-        <w:t xml:space="preserve">, </w:t>
-      </w:r>
-      <w:r>
-        <w:rPr>
-          <w:highlight w:val="yellow"/>
-        </w:rPr>
-        <w:t>joka tekee automaattsesti sivunvaihdon (Page break before). Samaa otsikkotyyppiä käytetään mm. sisällysluettelossa</w:t>
-      </w:r>
-      <w:r>
-        <w:rPr>
-          <w:highlight w:val="yellow"/>
-        </w:rPr>
-        <w:t>.</w:t>
-      </w:r>
-      <w:r>
-        <w:rPr>
-          <w:highlight w:val="yellow"/>
-        </w:rPr>
-        <w:t xml:space="preserve"> </w:t>
-      </w:r>
-      <w:r>
-        <w:rPr>
-          <w:highlight w:val="yellow"/>
-        </w:rPr>
-        <w:t>L</w:t>
-      </w:r>
-      <w:r>
-        <w:rPr>
-          <w:highlight w:val="yellow"/>
-        </w:rPr>
-        <w:t>ähdeluettelossa</w:t>
-      </w:r>
-      <w:r>
-        <w:rPr>
-          <w:highlight w:val="yellow"/>
-        </w:rPr>
-        <w:t xml:space="preserve"> on identtinen tyyppi hieman eri nimellä, jolloin se voidaan poimia sisällysluetteloon</w:t>
-      </w:r>
-      <w:r>
-        <w:rPr>
-          <w:highlight w:val="yellow"/>
-        </w:rPr>
-        <w:t>.</w:t>
-      </w:r>
-      <w:r>
-        <w:rPr>
-          <w:highlight w:val="yellow"/>
-        </w:rPr>
-        <w:t xml:space="preserve"> </w:t>
-      </w:r>
-      <w:r>
-        <w:rPr>
-          <w:highlight w:val="yellow"/>
-        </w:rPr>
-        <w:t xml:space="preserve">Sivunumeroja varten etusivun lopussa pitää olla </w:t>
-      </w:r>
-      <w:r>
-        <w:rPr>
-          <w:i/>
-          <w:highlight w:val="yellow"/>
-        </w:rPr>
-        <w:t>Section Break</w:t>
-      </w:r>
-      <w:r>
-        <w:rPr>
-          <w:highlight w:val="yellow"/>
-        </w:rPr>
-        <w:t xml:space="preserve"> ja tiivistelmän y</w:t>
-      </w:r>
-      <w:r>
-        <w:rPr>
-          <w:highlight w:val="yellow"/>
-        </w:rPr>
-        <w:t>läotsakkeen</w:t>
-      </w:r>
-      <w:r>
-        <w:rPr>
-          <w:highlight w:val="yellow"/>
-        </w:rPr>
-        <w:t xml:space="preserve"> (header) asetus </w:t>
-      </w:r>
-      <w:r>
-        <w:rPr>
-          <w:i/>
-          <w:highlight w:val="yellow"/>
-        </w:rPr>
-        <w:t>Link to Previous</w:t>
-      </w:r>
-      <w:r>
-        <w:rPr>
-          <w:highlight w:val="yellow"/>
-        </w:rPr>
-        <w:t xml:space="preserve"> pois päältä</w:t>
-      </w:r>
-      <w:r>
-        <w:rPr>
-          <w:highlight w:val="yellow"/>
-        </w:rPr>
-        <w:t xml:space="preserve">, ja lisäksi sivunumeron muotoilusta </w:t>
-      </w:r>
-      <w:r>
-        <w:rPr>
-          <w:i/>
-          <w:highlight w:val="yellow"/>
-        </w:rPr>
-        <w:t>Start at i</w:t>
-      </w:r>
-      <w:r>
-        <w:rPr>
-          <w:highlight w:val="yellow"/>
-        </w:rPr>
-        <w:t xml:space="preserve"> (eikä </w:t>
-      </w:r>
-      <w:r>
-        <w:rPr>
-          <w:i/>
-          <w:highlight w:val="yellow"/>
-        </w:rPr>
-        <w:t>Continue</w:t>
-      </w:r>
-      <w:r>
-        <w:rPr>
-          <w:highlight w:val="yellow"/>
-        </w:rPr>
-        <w:t>)</w:t>
-      </w:r>
-      <w:r>
-        <w:rPr>
-          <w:highlight w:val="yellow"/>
-        </w:rPr>
-        <w:t>.</w:t>
       </w:r>
     </w:p>
     <w:p>
@@ -1585,19 +1375,31 @@
     </w:p>
     <w:p>
       <w:r>
-        <w:t>Liityin kurssille myöhässä, joten aloitin tehtäv</w:t>
+        <w:t xml:space="preserve">Liityin kurssille </w:t>
+      </w:r>
+      <w:r>
+        <w:t xml:space="preserve">kuukauden </w:t>
+      </w:r>
+      <w:r>
+        <w:t>myöhässä, joten aloitin tehtäv</w:t>
       </w:r>
       <w:r>
         <w:t>ien kanssa 16</w:t>
       </w:r>
       <w:r>
-        <w:t xml:space="preserve">.2 asentamalla Android-ympäristön ja tutustumalla siihen, aikaa kului X tuntia. </w:t>
+        <w:t xml:space="preserve">.2 asentamalla Android-ympäristön ja tutustumalla siihen. </w:t>
       </w:r>
       <w:r>
         <w:t>Opintopäiväkirjan aloituksen ja l</w:t>
       </w:r>
       <w:r>
-        <w:t>oput ensimmäisistä neljästä tehtävistä tein määräpäivänä 18.2 yhteensä X:ssä tunnissa.</w:t>
+        <w:t>oput ensimmäisistä neljästä t</w:t>
+      </w:r>
+      <w:r>
+        <w:t>ehtävistä tein määräpäivänä 18.2</w:t>
+      </w:r>
+      <w:r>
+        <w:t>.</w:t>
       </w:r>
     </w:p>
     <w:p/>
@@ -1609,9 +1411,9 @@
         <w:tblLook w:val="0620" w:firstRow="1" w:lastRow="0" w:firstColumn="0" w:lastColumn="0" w:noHBand="1" w:noVBand="1"/>
       </w:tblPr>
       <w:tblGrid>
-        <w:gridCol w:w="1528"/>
-        <w:gridCol w:w="710"/>
-        <w:gridCol w:w="6336"/>
+        <w:gridCol w:w="851"/>
+        <w:gridCol w:w="1134"/>
+        <w:gridCol w:w="6589"/>
       </w:tblGrid>
       <w:tr>
         <w:trPr>
@@ -1620,31 +1422,36 @@
         </w:trPr>
         <w:tc>
           <w:tcPr>
-            <w:tcW w:w="1535" w:type="dxa"/>
+            <w:tcW w:w="851" w:type="dxa"/>
           </w:tcPr>
           <w:p>
             <w:r>
-              <w:t>Päivämäärä</w:t>
+              <w:t>Päiv</w:t>
+            </w:r>
+            <w:r>
+              <w:t>ä</w:t>
             </w:r>
           </w:p>
         </w:tc>
         <w:tc>
           <w:tcPr>
-            <w:tcW w:w="236" w:type="dxa"/>
+            <w:tcW w:w="1134" w:type="dxa"/>
           </w:tcPr>
           <w:p>
             <w:r>
-              <w:t xml:space="preserve">Aika </w:t>
+              <w:t>Aika</w:t>
             </w:r>
             <w:r>
-              <w:br/>
+              <w:t xml:space="preserve"> </w:t>
+            </w:r>
+            <w:r>
               <w:t>(h)</w:t>
             </w:r>
           </w:p>
         </w:tc>
         <w:tc>
           <w:tcPr>
-            <w:tcW w:w="6803" w:type="dxa"/>
+            <w:tcW w:w="6589" w:type="dxa"/>
           </w:tcPr>
           <w:p>
             <w:r>
@@ -1656,7 +1463,7 @@
       <w:tr>
         <w:tc>
           <w:tcPr>
-            <w:tcW w:w="1535" w:type="dxa"/>
+            <w:tcW w:w="851" w:type="dxa"/>
           </w:tcPr>
           <w:p>
             <w:r>
@@ -1672,21 +1479,24 @@
         </w:tc>
         <w:tc>
           <w:tcPr>
-            <w:tcW w:w="236" w:type="dxa"/>
+            <w:tcW w:w="1134" w:type="dxa"/>
           </w:tcPr>
           <w:p>
             <w:r>
-              <w:t>X</w:t>
+              <w:t>0.5</w:t>
             </w:r>
           </w:p>
         </w:tc>
         <w:tc>
           <w:tcPr>
-            <w:tcW w:w="6803" w:type="dxa"/>
+            <w:tcW w:w="6589" w:type="dxa"/>
           </w:tcPr>
           <w:p>
             <w:r>
               <w:t>Android-ympäristön asennus</w:t>
+            </w:r>
+            <w:r>
+              <w:t xml:space="preserve"> ja testaus</w:t>
             </w:r>
           </w:p>
         </w:tc>
@@ -1694,7 +1504,7 @@
       <w:tr>
         <w:tc>
           <w:tcPr>
-            <w:tcW w:w="1535" w:type="dxa"/>
+            <w:tcW w:w="851" w:type="dxa"/>
           </w:tcPr>
           <w:p>
             <w:r>
@@ -1704,21 +1514,24 @@
         </w:tc>
         <w:tc>
           <w:tcPr>
-            <w:tcW w:w="236" w:type="dxa"/>
+            <w:tcW w:w="1134" w:type="dxa"/>
           </w:tcPr>
           <w:p>
             <w:r>
-              <w:t>X</w:t>
+              <w:t>3</w:t>
             </w:r>
           </w:p>
         </w:tc>
         <w:tc>
           <w:tcPr>
-            <w:tcW w:w="6803" w:type="dxa"/>
+            <w:tcW w:w="6589" w:type="dxa"/>
           </w:tcPr>
           <w:p>
             <w:r>
-              <w:t>Päiväkirjan muotoilu, t</w:t>
+              <w:t>Oppimisp</w:t>
+            </w:r>
+            <w:r>
+              <w:t>äiväkirjan muotoilu, t</w:t>
             </w:r>
             <w:r>
               <w:t>ehtävät 1 ja 4</w:t>
@@ -1729,19 +1542,19 @@
       <w:tr>
         <w:tc>
           <w:tcPr>
-            <w:tcW w:w="1535" w:type="dxa"/>
+            <w:tcW w:w="851" w:type="dxa"/>
           </w:tcPr>
           <w:p/>
         </w:tc>
         <w:tc>
           <w:tcPr>
-            <w:tcW w:w="236" w:type="dxa"/>
+            <w:tcW w:w="1134" w:type="dxa"/>
           </w:tcPr>
           <w:p/>
         </w:tc>
         <w:tc>
           <w:tcPr>
-            <w:tcW w:w="6803" w:type="dxa"/>
+            <w:tcW w:w="6589" w:type="dxa"/>
           </w:tcPr>
           <w:p/>
         </w:tc>
@@ -1752,19 +1565,19 @@
         </w:trPr>
         <w:tc>
           <w:tcPr>
-            <w:tcW w:w="1535" w:type="dxa"/>
+            <w:tcW w:w="851" w:type="dxa"/>
           </w:tcPr>
           <w:p/>
         </w:tc>
         <w:tc>
           <w:tcPr>
-            <w:tcW w:w="236" w:type="dxa"/>
+            <w:tcW w:w="1134" w:type="dxa"/>
           </w:tcPr>
           <w:p/>
         </w:tc>
         <w:tc>
           <w:tcPr>
-            <w:tcW w:w="6803" w:type="dxa"/>
+            <w:tcW w:w="6589" w:type="dxa"/>
           </w:tcPr>
           <w:p/>
         </w:tc>
@@ -1772,19 +1585,19 @@
       <w:tr>
         <w:tc>
           <w:tcPr>
-            <w:tcW w:w="1535" w:type="dxa"/>
+            <w:tcW w:w="851" w:type="dxa"/>
           </w:tcPr>
           <w:p/>
         </w:tc>
         <w:tc>
           <w:tcPr>
-            <w:tcW w:w="236" w:type="dxa"/>
+            <w:tcW w:w="1134" w:type="dxa"/>
           </w:tcPr>
           <w:p/>
         </w:tc>
         <w:tc>
           <w:tcPr>
-            <w:tcW w:w="6803" w:type="dxa"/>
+            <w:tcW w:w="6589" w:type="dxa"/>
           </w:tcPr>
           <w:p/>
         </w:tc>
@@ -1792,19 +1605,19 @@
       <w:tr>
         <w:tc>
           <w:tcPr>
-            <w:tcW w:w="1535" w:type="dxa"/>
+            <w:tcW w:w="851" w:type="dxa"/>
           </w:tcPr>
           <w:p/>
         </w:tc>
         <w:tc>
           <w:tcPr>
-            <w:tcW w:w="236" w:type="dxa"/>
+            <w:tcW w:w="1134" w:type="dxa"/>
           </w:tcPr>
           <w:p/>
         </w:tc>
         <w:tc>
           <w:tcPr>
-            <w:tcW w:w="6803" w:type="dxa"/>
+            <w:tcW w:w="6589" w:type="dxa"/>
           </w:tcPr>
           <w:p/>
         </w:tc>
@@ -1812,19 +1625,19 @@
       <w:tr>
         <w:tc>
           <w:tcPr>
-            <w:tcW w:w="1535" w:type="dxa"/>
+            <w:tcW w:w="851" w:type="dxa"/>
           </w:tcPr>
           <w:p/>
         </w:tc>
         <w:tc>
           <w:tcPr>
-            <w:tcW w:w="236" w:type="dxa"/>
+            <w:tcW w:w="1134" w:type="dxa"/>
           </w:tcPr>
           <w:p/>
         </w:tc>
         <w:tc>
           <w:tcPr>
-            <w:tcW w:w="6803" w:type="dxa"/>
+            <w:tcW w:w="6589" w:type="dxa"/>
           </w:tcPr>
           <w:p/>
         </w:tc>
@@ -1908,7 +1721,7 @@
           </mc:Choice>
           <mc:Fallback>
             <w:pict>
-              <v:shape w14:anchorId="52E6A779" id="Ink 2806" o:spid="_x0000_s1026" type="#_x0000_t75" style="position:absolute;margin-left:537.3pt;margin-top:27.05pt;width:8.65pt;height:13.8pt;z-index:251662336;visibility:visible;mso-wrap-style:square;mso-wrap-distance-left:9pt;mso-wrap-distance-top:0;mso-wrap-distance-right:9pt;mso-wrap-distance-bottom:0;mso-position-horizontal:absolute;mso-position-horizontal-relative:text;mso-position-vertical:absolute;mso-position-vertical-relative:text" o:gfxdata="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">
+              <v:shape w14:anchorId="32954A5A" id="Ink 2806" o:spid="_x0000_s1026" type="#_x0000_t75" style="position:absolute;margin-left:537.3pt;margin-top:27.05pt;width:8.65pt;height:13.8pt;z-index:251662336;visibility:visible;mso-wrap-style:square;mso-wrap-distance-left:9pt;mso-wrap-distance-top:0;mso-wrap-distance-right:9pt;mso-wrap-distance-bottom:0;mso-position-horizontal:absolute;mso-position-horizontal-relative:text;mso-position-vertical:absolute;mso-position-vertical-relative:text" o:gfxdata="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">
                 <v:imagedata r:id="rId12" o:title=""/>
               </v:shape>
             </w:pict>
@@ -1954,7 +1767,7 @@
           </mc:Choice>
           <mc:Fallback>
             <w:pict>
-              <v:shape w14:anchorId="7D523BFA" id="Ink 2805" o:spid="_x0000_s1026" type="#_x0000_t75" style="position:absolute;margin-left:538.4pt;margin-top:36.25pt;width:1.7pt;height:5.65pt;z-index:251661312;visibility:visible;mso-wrap-style:square;mso-wrap-distance-left:9pt;mso-wrap-distance-top:0;mso-wrap-distance-right:9pt;mso-wrap-distance-bottom:0;mso-position-horizontal:absolute;mso-position-horizontal-relative:text;mso-position-vertical:absolute;mso-position-vertical-relative:text" o:gfxdata="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">
+              <v:shape w14:anchorId="289A924D" id="Ink 2805" o:spid="_x0000_s1026" type="#_x0000_t75" style="position:absolute;margin-left:538.4pt;margin-top:36.25pt;width:1.7pt;height:5.65pt;z-index:251661312;visibility:visible;mso-wrap-style:square;mso-wrap-distance-left:9pt;mso-wrap-distance-top:0;mso-wrap-distance-right:9pt;mso-wrap-distance-bottom:0;mso-position-horizontal:absolute;mso-position-horizontal-relative:text;mso-position-vertical:absolute;mso-position-vertical-relative:text" o:gfxdata="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">
                 <v:imagedata r:id="rId14" o:title=""/>
               </v:shape>
             </w:pict>
@@ -2000,7 +1813,7 @@
           </mc:Choice>
           <mc:Fallback>
             <w:pict>
-              <v:shape w14:anchorId="30D0403E" id="Ink 2804" o:spid="_x0000_s1026" type="#_x0000_t75" style="position:absolute;margin-left:523.75pt;margin-top:28.45pt;width:11.05pt;height:18.5pt;z-index:251660288;visibility:visible;mso-wrap-style:square;mso-wrap-distance-left:9pt;mso-wrap-distance-top:0;mso-wrap-distance-right:9pt;mso-wrap-distance-bottom:0;mso-position-horizontal:absolute;mso-position-horizontal-relative:text;mso-position-vertical:absolute;mso-position-vertical-relative:text" o:gfxdata="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">
+              <v:shape w14:anchorId="45D78FBF" id="Ink 2804" o:spid="_x0000_s1026" type="#_x0000_t75" style="position:absolute;margin-left:523.75pt;margin-top:28.45pt;width:11.05pt;height:18.5pt;z-index:251660288;visibility:visible;mso-wrap-style:square;mso-wrap-distance-left:9pt;mso-wrap-distance-top:0;mso-wrap-distance-right:9pt;mso-wrap-distance-bottom:0;mso-position-horizontal:absolute;mso-position-horizontal-relative:text;mso-position-vertical:absolute;mso-position-vertical-relative:text" o:gfxdata="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">
                 <v:imagedata r:id="rId16" o:title=""/>
               </v:shape>
             </w:pict>
@@ -2046,7 +1859,7 @@
           </mc:Choice>
           <mc:Fallback>
             <w:pict>
-              <v:shape w14:anchorId="2B8E8DA8" id="Ink 2792" o:spid="_x0000_s1026" type="#_x0000_t75" style="position:absolute;margin-left:436.6pt;margin-top:45.1pt;width:1.4pt;height:1.4pt;z-index:251659264;visibility:visible;mso-wrap-style:square;mso-wrap-distance-left:9pt;mso-wrap-distance-top:0;mso-wrap-distance-right:9pt;mso-wrap-distance-bottom:0;mso-position-horizontal:absolute;mso-position-horizontal-relative:text;mso-position-vertical:absolute;mso-position-vertical-relative:text" o:gfxdata="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">
+              <v:shape w14:anchorId="3E3CAE83" id="Ink 2792" o:spid="_x0000_s1026" type="#_x0000_t75" style="position:absolute;margin-left:436.6pt;margin-top:45.1pt;width:1.4pt;height:1.4pt;z-index:251659264;visibility:visible;mso-wrap-style:square;mso-wrap-distance-left:9pt;mso-wrap-distance-top:0;mso-wrap-distance-right:9pt;mso-wrap-distance-bottom:0;mso-position-horizontal:absolute;mso-position-horizontal-relative:text;mso-position-vertical:absolute;mso-position-vertical-relative:text" o:gfxdata="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">
                 <v:imagedata r:id="rId18" o:title=""/>
               </v:shape>
             </w:pict>
@@ -2123,7 +1936,19 @@
         <w:t xml:space="preserve">s Windows pöytäkoneelle sujui pitkälti mutkattomasti. </w:t>
       </w:r>
       <w:r>
-        <w:t>Projektin ajaminen puhelimella onnistui heti, emulaattorin asennuksessa tuli vastaan ”VT-x is disabled in BIOS.”, minkä selvittämisen jätän hieman myöhemmälle.</w:t>
+        <w:t xml:space="preserve">Projektin ajaminen puhelimella onnistui heti, emulaattorin asennuksessa tuli vastaan </w:t>
+      </w:r>
+      <w:r>
+        <w:rPr>
+          <w:i/>
+        </w:rPr>
+        <w:t>”VT-x is disabled in BIOS.”</w:t>
+      </w:r>
+      <w:r>
+        <w:t xml:space="preserve">. Ensimmäiset tehtävät hoituvat hyvin ilmankin, joten jätän </w:t>
+      </w:r>
+      <w:r>
+        <w:t>selvittämisen hieman myöhemmälle.</w:t>
       </w:r>
     </w:p>
     <w:p>
@@ -3968,7 +3793,7 @@
           <w:rPr>
             <w:noProof/>
           </w:rPr>
-          <w:t>3</w:t>
+          <w:t>8</w:t>
         </w:r>
         <w:r>
           <w:rPr>
@@ -4005,7 +3830,7 @@
         <v:path o:extrusionok="f" gradientshapeok="t" o:connecttype="rect"/>
         <o:lock v:ext="edit" aspectratio="t"/>
       </v:shapetype>
-      <v:shape id="_x0000_i1110" type="#_x0000_t75" alt="\mathbb{R}" style="width:10.5pt;height:10.5pt;visibility:visible;mso-wrap-style:square" o:bullet="t">
+      <v:shape id="_x0000_i1124" type="#_x0000_t75" alt="\mathbb{R}" style="width:10.5pt;height:10.5pt;visibility:visible;mso-wrap-style:square" o:bullet="t">
         <v:imagedata r:id="rId1" o:title="mathbb{R}"/>
       </v:shape>
     </w:pict>
@@ -9239,7 +9064,7 @@
 </file>
 
 <file path=customXml/itemProps1.xml><?xml version="1.0" encoding="utf-8"?>
-<ds:datastoreItem xmlns:ds="http://schemas.openxmlformats.org/officeDocument/2006/customXml" ds:itemID="{5D35AB4E-21CB-420C-9F4A-285423E7834D}">
+<ds:datastoreItem xmlns:ds="http://schemas.openxmlformats.org/officeDocument/2006/customXml" ds:itemID="{E3EF06A1-8C3E-4A9D-9232-FF72A6BBC939}">
   <ds:schemaRefs>
     <ds:schemaRef ds:uri="http://schemas.openxmlformats.org/officeDocument/2006/bibliography"/>
   </ds:schemaRefs>

</xml_diff>

<commit_message>
harjoitustyön käyttöliittymäkuvia ja suunnitelmat niille
</commit_message>
<xml_diff>
--- a/oppimispaivakirja.docx
+++ b/oppimispaivakirja.docx
@@ -259,10 +259,7 @@
         <w:pStyle w:val="Abstract"/>
       </w:pPr>
       <w:r>
-        <w:t>2018 kevään Tampereen Teknillisen Yliopiston 5op. kurssi mobiiliohjelmoinnista. Kurssi järjestetään pääasiassa Porista käsin, joten suurena osana kurssin suoritusta on oppimispäiväkirjan pito. Dokumentoituna tulee olla kaikista tehtävistä työselostukset, tehtävään käytetty a</w:t>
-      </w:r>
-      <w:r>
-        <w:t>ika ja kommentit suorituksesta.</w:t>
+        <w:t>2018 kevään Tampereen Teknillisen Yliopiston 5op. kurssi mobiiliohjelmoinnista. Kurssi järjestetään pääasiassa Porista käsin, joten suurena osana kurssin suoritusta on oppimispäiväkirjan pito. Dokumentoituna tulee olla kaikista tehtävistä työselostukset, tehtävään käytetty aika ja kommentit suorituksesta.</w:t>
       </w:r>
     </w:p>
     <w:p>
@@ -270,13 +267,7 @@
         <w:pStyle w:val="Abstract"/>
       </w:pPr>
       <w:r>
-        <w:t>Itse harjoitukset koostuvat kolmesta osasta: harjoitustehtävät, Googlen Udacity-kurssi Android Sovelluksien kehityksestä ja laaja harjoitustyö. Aloit</w:t>
-      </w:r>
-      <w:r>
-        <w:t>in kurssin suorituksen 16.2 ja k</w:t>
-      </w:r>
-      <w:r>
-        <w:t>aiken tulee olla valmista toukokuun loppuun mennessä.</w:t>
+        <w:t>Itse harjoitukset koostuvat kolmesta osasta: harjoitustehtävät, Googlen Udacity-kurssi Android Sovelluksien kehityksestä ja laaja harjoitustyö. Aloitin kurssin suorituksen 16.2 ja kaiken tulee olla valmista toukokuun loppuun mennessä.</w:t>
       </w:r>
     </w:p>
     <w:p>
@@ -2522,17 +2513,17 @@
     </w:p>
     <w:p>
       <w:pPr>
-        <w:jc w:val="left"/>
+        <w:jc w:val="center"/>
       </w:pPr>
       <w:r>
         <w:rPr>
           <w:noProof/>
         </w:rPr>
         <w:drawing>
-          <wp:inline distT="0" distB="0" distL="0" distR="0">
-            <wp:extent cx="3848100" cy="2164980"/>
-            <wp:effectExtent l="3492" t="0" r="3493" b="3492"/>
-            <wp:docPr id="6" name="Picture 6" descr="C:\Users\Querr\AppData\Local\Microsoft\Windows\INetCache\Content.Word\20180219_001318.jpg"/>
+          <wp:inline distT="0" distB="0" distL="0" distR="0" wp14:anchorId="26C09AA8" wp14:editId="45F9E77D">
+            <wp:extent cx="5400040" cy="2694940"/>
+            <wp:effectExtent l="0" t="0" r="0" b="0"/>
+            <wp:docPr id="1" name="Picture 1" descr="C:\Users\Querr\AppData\Local\Microsoft\Windows\INetCache\Content.Word\IMG_20180226_162038.jpg"/>
             <wp:cNvGraphicFramePr>
               <a:graphicFrameLocks xmlns:a="http://schemas.openxmlformats.org/drawingml/2006/main" noChangeAspect="1"/>
             </wp:cNvGraphicFramePr>
@@ -2540,7 +2531,7 @@
               <a:graphicData uri="http://schemas.openxmlformats.org/drawingml/2006/picture">
                 <pic:pic xmlns:pic="http://schemas.openxmlformats.org/drawingml/2006/picture">
                   <pic:nvPicPr>
-                    <pic:cNvPr id="0" name="Picture 20" descr="C:\Users\Querr\AppData\Local\Microsoft\Windows\INetCache\Content.Word\20180219_001318.jpg"/>
+                    <pic:cNvPr id="0" name="Picture 2" descr="C:\Users\Querr\AppData\Local\Microsoft\Windows\INetCache\Content.Word\IMG_20180226_162038.jpg"/>
                     <pic:cNvPicPr>
                       <a:picLocks noChangeAspect="1" noChangeArrowheads="1"/>
                     </pic:cNvPicPr>
@@ -2559,9 +2550,9 @@
                     </a:stretch>
                   </pic:blipFill>
                   <pic:spPr bwMode="auto">
-                    <a:xfrm rot="5400000">
+                    <a:xfrm>
                       <a:off x="0" y="0"/>
-                      <a:ext cx="3848100" cy="2164980"/>
+                      <a:ext cx="5400040" cy="2694940"/>
                     </a:xfrm>
                     <a:prstGeom prst="rect">
                       <a:avLst/>
@@ -2577,18 +2568,116 @@
           </wp:inline>
         </w:drawing>
       </w:r>
-      <w:r>
+    </w:p>
+    <w:p/>
+    <w:p>
+      <w:pPr>
+        <w:pStyle w:val="Heading2"/>
+      </w:pPr>
+      <w:r>
+        <w:t>Tietokantasovellus</w:t>
+      </w:r>
+    </w:p>
+    <w:p>
+      <w:r>
+        <w:t>blaa</w:t>
+      </w:r>
+    </w:p>
+    <w:p/>
+    <w:p>
+      <w:pPr>
+        <w:pStyle w:val="Heading2"/>
+      </w:pPr>
+      <w:r>
+        <w:t>Firebase tietokanta</w:t>
+      </w:r>
+    </w:p>
+    <w:p>
+      <w:r>
+        <w:t>blaa</w:t>
+      </w:r>
+    </w:p>
+    <w:p/>
+    <w:p>
+      <w:pPr>
+        <w:pStyle w:val="Heading2"/>
+      </w:pPr>
+      <w:r>
+        <w:t>Paikannus ja kartta</w:t>
+      </w:r>
+    </w:p>
+    <w:p>
+      <w:r>
+        <w:t>blaa</w:t>
+      </w:r>
+    </w:p>
+    <w:p/>
+    <w:p/>
+    <w:p/>
+    <w:p/>
+    <w:bookmarkEnd w:id="0"/>
+    <w:p>
+      <w:pPr>
+        <w:pStyle w:val="Heading1"/>
+      </w:pPr>
+      <w:r>
+        <w:lastRenderedPageBreak/>
+        <w:t>mooc-aineiston suoritus</w:t>
+      </w:r>
+    </w:p>
+    <w:p>
+      <w:r>
+        <w:t xml:space="preserve">Kurssin toinen osa on suorittaa Googlen rakentama online kurssi ’Developing Android Apps’ Udacityssä: </w:t>
+      </w:r>
+      <w:hyperlink r:id="rId21" w:history="1">
+        <w:r>
+          <w:rPr>
+            <w:rStyle w:val="Hyperlink"/>
+          </w:rPr>
+          <w:t>https://www.udacity.com/course/new-android-fundamentals--ud851</w:t>
+        </w:r>
+      </w:hyperlink>
+      <w:r>
+        <w:t>.</w:t>
+      </w:r>
+    </w:p>
+    <w:p>
+      <w:r>
+        <w:t>Udacityn kurssi koostuu 13:sta osiosta, joiden suorituksen dokumentointi on tässä jaoteltu omiin alaotsikkoihinsa.</w:t>
+      </w:r>
+      <w:r>
+        <w:rPr>
+          <w:noProof/>
+        </w:rPr>
         <w:t xml:space="preserve"> </w:t>
       </w:r>
+    </w:p>
+    <w:p>
+      <w:pPr>
+        <w:pStyle w:val="Heading2"/>
+      </w:pPr>
+      <w:r>
+        <w:t>Create Project Sunshine</w:t>
+      </w:r>
+    </w:p>
+    <w:p>
       <w:r>
         <w:rPr>
           <w:noProof/>
         </w:rPr>
         <w:drawing>
-          <wp:inline distT="0" distB="0" distL="0" distR="0" wp14:anchorId="06D9FBFA" wp14:editId="73A46BBA">
-            <wp:extent cx="3867150" cy="2175698"/>
-            <wp:effectExtent l="7620" t="0" r="7620" b="7620"/>
-            <wp:docPr id="7" name="Picture 7" descr="C:\Users\Querr\AppData\Local\Microsoft\Windows\INetCache\Content.Word\20180219_001419.jpg"/>
+          <wp:anchor distT="0" distB="0" distL="114300" distR="114300" simplePos="0" relativeHeight="251664384" behindDoc="0" locked="0" layoutInCell="1" allowOverlap="1">
+            <wp:simplePos x="0" y="0"/>
+            <wp:positionH relativeFrom="margin">
+              <wp:posOffset>3602355</wp:posOffset>
+            </wp:positionH>
+            <wp:positionV relativeFrom="paragraph">
+              <wp:posOffset>12065</wp:posOffset>
+            </wp:positionV>
+            <wp:extent cx="1786255" cy="1628775"/>
+            <wp:effectExtent l="0" t="0" r="4445" b="9525"/>
+            <wp:wrapSquare wrapText="bothSides"/>
+            <wp:docPr id="3" name="Picture 3" descr="C:\Users\Querr\AppData\Local\Microsoft\Windows\INetCache\Content.Word\IMG_20180226_162616.jpg"/>
             <wp:cNvGraphicFramePr>
               <a:graphicFrameLocks xmlns:a="http://schemas.openxmlformats.org/drawingml/2006/main" noChangeAspect="1"/>
             </wp:cNvGraphicFramePr>
@@ -2596,26 +2685,28 @@
               <a:graphicData uri="http://schemas.openxmlformats.org/drawingml/2006/picture">
                 <pic:pic xmlns:pic="http://schemas.openxmlformats.org/drawingml/2006/picture">
                   <pic:nvPicPr>
-                    <pic:cNvPr id="0" name="Picture 21" descr="C:\Users\Querr\AppData\Local\Microsoft\Windows\INetCache\Content.Word\20180219_001419.jpg"/>
+                    <pic:cNvPr id="0" name="Picture 4" descr="C:\Users\Querr\AppData\Local\Microsoft\Windows\INetCache\Content.Word\IMG_20180226_162616.jpg"/>
                     <pic:cNvPicPr>
                       <a:picLocks noChangeAspect="1" noChangeArrowheads="1"/>
                     </pic:cNvPicPr>
                   </pic:nvPicPr>
-                  <pic:blipFill rotWithShape="1">
-                    <a:blip r:embed="rId21" cstate="print">
+                  <pic:blipFill>
+                    <a:blip r:embed="rId22" cstate="print">
                       <a:extLst>
                         <a:ext uri="{28A0092B-C50C-407E-A947-70E740481C1C}">
                           <a14:useLocalDpi xmlns:a14="http://schemas.microsoft.com/office/drawing/2010/main" val="0"/>
                         </a:ext>
                       </a:extLst>
                     </a:blip>
-                    <a:srcRect t="-30" b="-30"/>
-                    <a:stretch/>
+                    <a:srcRect/>
+                    <a:stretch>
+                      <a:fillRect/>
+                    </a:stretch>
                   </pic:blipFill>
                   <pic:spPr bwMode="auto">
-                    <a:xfrm rot="5400000">
+                    <a:xfrm>
                       <a:off x="0" y="0"/>
-                      <a:ext cx="3867150" cy="2175698"/>
+                      <a:ext cx="1786255" cy="1628775"/>
                     </a:xfrm>
                     <a:prstGeom prst="rect">
                       <a:avLst/>
@@ -2628,9 +2719,34 @@
                 </pic:pic>
               </a:graphicData>
             </a:graphic>
-          </wp:inline>
+            <wp14:sizeRelH relativeFrom="margin">
+              <wp14:pctWidth>0</wp14:pctWidth>
+            </wp14:sizeRelH>
+            <wp14:sizeRelV relativeFrom="margin">
+              <wp14:pctHeight>0</wp14:pctHeight>
+            </wp14:sizeRelV>
+          </wp:anchor>
         </w:drawing>
       </w:r>
+      <w:r>
+        <w:t xml:space="preserve">Kurssi alkaa perusasioilla layoutista, ja selvästi parempi suoritusjärjestys olisi ollut tehdä tämä ennen ensimmäisiä harjoitustehtäviä. </w:t>
+      </w:r>
+    </w:p>
+    <w:p>
+      <w:r>
+        <w:t>Osio</w:t>
+      </w:r>
+      <w:r>
+        <w:t>ssa käydään läpi TextView ja ScrollView, näiden ominaisuuksia ja miten TextView:iin lisätään Javan kautta tekstiä. Lopputuloksena kurssin Sunshine sovellus näyttää skrollattavan listan mallisääennusteita.</w:t>
+      </w:r>
+    </w:p>
+    <w:p>
+      <w:pPr>
+        <w:pStyle w:val="Heading2"/>
+      </w:pPr>
+      <w:r>
+        <w:t>Connect to the Internet</w:t>
+      </w:r>
     </w:p>
     <w:p/>
     <w:p>
@@ -2638,12 +2754,7 @@
         <w:pStyle w:val="Heading2"/>
       </w:pPr>
       <w:r>
-        <w:t>Tietokantasovellus</w:t>
-      </w:r>
-    </w:p>
-    <w:p>
-      <w:r>
-        <w:t>blaa</w:t>
+        <w:t>RecyclerView</w:t>
       </w:r>
     </w:p>
     <w:p/>
@@ -2652,12 +2763,7 @@
         <w:pStyle w:val="Heading2"/>
       </w:pPr>
       <w:r>
-        <w:t>Firebase tietokanta</w:t>
-      </w:r>
-    </w:p>
-    <w:p>
-      <w:r>
-        <w:t>blaa</w:t>
+        <w:t>Intents</w:t>
       </w:r>
     </w:p>
     <w:p/>
@@ -2666,155 +2772,242 @@
         <w:pStyle w:val="Heading2"/>
       </w:pPr>
       <w:r>
-        <w:t>Paikannus ja kartta</w:t>
-      </w:r>
-    </w:p>
-    <w:p>
-      <w:r>
-        <w:t>blaa</w:t>
+        <w:t>Lifecycle</w:t>
+      </w:r>
+    </w:p>
+    <w:p/>
+    <w:p>
+      <w:pPr>
+        <w:pStyle w:val="Heading1"/>
+      </w:pPr>
+      <w:r>
+        <w:lastRenderedPageBreak/>
+        <w:t>laaja harjoitustyö</w:t>
+      </w:r>
+    </w:p>
+    <w:p>
+      <w:r>
+        <w:t>Viimeisenä osana kurssia on oman idean pohjalta tehty sovellus, joka käyttää jotakin mobiililaitteen ominaisuuksista. Omana suunnitelmanani on tehdä augmented reality sovellus puhelimelle, ja siten käytän harjoitustyössä vähintään puhelimen kameraa, paikannusta ja karttaa.</w:t>
+      </w:r>
+    </w:p>
+    <w:p>
+      <w:pPr>
+        <w:pStyle w:val="Heading2"/>
+      </w:pPr>
+      <w:r>
+        <w:t>Harjoitustyön idea</w:t>
+      </w:r>
+    </w:p>
+    <w:p>
+      <w:r>
+        <w:t>Innostuin 2017 syksyllä VR/AR kehityksestä, mutta AR:n koodamista en ole vielä päässyt yrittämään, joten harjoitustyön tekeminen siitä oli heppo päätös. Vuodenvaihteessa aloitin myös kiipeilyn, ja kesäksi on ollut puhetta lähteä koittamaan oikeita lohkareita ja kallioita. Nämä kaksi yhdistämällä siis syntyi idea tehdä AR-sove</w:t>
+      </w:r>
+      <w:r>
+        <w:t>llus, johon voi merkitä kallioiden kiipeilyreitit – mikä mahdollisesti olisi kätevämpi käyttää kuin paperiset reittikartat.</w:t>
+      </w:r>
+    </w:p>
+    <w:p>
+      <w:r>
+        <w:t>Sovelluksessa on kartta, jossa näkyvät sovellukseen syötetyt kalliot ja muut sopivat kiipeilypaikat. Jokaisella paikalla on oma sivunsa, jossa näkyvät sen mahdollinen nimi, kuvat, sen reittien vaikeusteet, kuvaus paikasta ja tarvittaessa ohjeet lähestymiseen. Sivulla olisi myös hyvä olla perinteiset reittikartat kuvamuodossa.</w:t>
+      </w:r>
+    </w:p>
+    <w:p>
+      <w:r>
+        <w:t>Paikanpäällä käyttäjä voi siirtyä sovelluksen AR-tilaan, ja osoittamalla kamerallaan kalliota näytöllä näkyvät mahdolliset reitit vaikeusasteineen. Rei</w:t>
+      </w:r>
+      <w:r>
+        <w:t>ttejä voi suodattaa mm. vaikeusasteen mukaan tai valita vain yhden näkyviin. Myös reittien muokkaus ja uusien lisääminen on mahdollista.</w:t>
+      </w:r>
+    </w:p>
+    <w:p>
+      <w:r>
+        <w:t>Idea saattaa olla tarvittua haastavampi, mutta pidän siitä ja koska henkilökohtaisesti tavoitteenani on kurssin suorituksen lisäksi saada mahdollisimman paljon hyötyä tulevalle uralleni – joka toivottavasti liittyy VR/AR kehitykseen – harjoitustyö on mielestäni todella osuva. Mietin kuitenkin myös muita mahdollisia ideoita sille varalle, että työssä tulee ylitsepääsemättömiä esteitä vastaan.</w:t>
       </w:r>
     </w:p>
     <w:p/>
     <w:p/>
     <w:p/>
     <w:p/>
-    <w:bookmarkEnd w:id="0"/>
-    <w:p>
-      <w:pPr>
-        <w:pStyle w:val="Heading1"/>
+    <w:p>
+      <w:pPr>
+        <w:pStyle w:val="Heading2"/>
       </w:pPr>
       <w:r>
         <w:lastRenderedPageBreak/>
-        <w:t>mooc-aineiston suoritus</w:t>
-      </w:r>
-    </w:p>
-    <w:p>
-      <w:r>
-        <w:t xml:space="preserve">Kurssin toinen osa on suorittaa Googlen rakentama online kurssi ’Developing Android Apps’ Udacityssä: </w:t>
-      </w:r>
-      <w:hyperlink r:id="rId22" w:history="1">
-        <w:r>
-          <w:rPr>
-            <w:rStyle w:val="Hyperlink"/>
-          </w:rPr>
-          <w:t>https://www.udacity.com/course/new-android-fundamentals--ud851</w:t>
-        </w:r>
-      </w:hyperlink>
-      <w:r>
-        <w:t>.</w:t>
-      </w:r>
-    </w:p>
-    <w:p>
-      <w:r>
-        <w:t>Udacityn kurssi koostuu 13:sta osiosta, joiden suorituksen dokumentointi on tässä jaoteltu omiin alaotsikkoihinsa.</w:t>
-      </w:r>
-    </w:p>
-    <w:p>
-      <w:pPr>
-        <w:pStyle w:val="Heading2"/>
-      </w:pPr>
-      <w:r>
-        <w:t>Create Project Sunshine</w:t>
-      </w:r>
-    </w:p>
-    <w:p>
-      <w:r>
-        <w:t xml:space="preserve">Kurssi alkaa perusasioilla layoutista, ja selvästi parempi suoritusjärjestys olisi ollut tehdä tämä ennen ensimmäisiä harjoitustehtäviä. </w:t>
-      </w:r>
-    </w:p>
-    <w:p>
-      <w:r>
-        <w:t>Osio</w:t>
-      </w:r>
-      <w:r>
-        <w:t>ssa käydään läpi TextView ja ScrollView, näiden ominaisuuksia ja miten TextView:iin lisätään Javan kautta tekstiä. Lopputuloksena kurssin Sunshine sovellus näyttää skrollattavan listan mallisääennusteita.</w:t>
-      </w:r>
-    </w:p>
-    <w:p>
-      <w:pPr>
-        <w:pStyle w:val="Heading2"/>
-      </w:pPr>
-      <w:r>
-        <w:t>Connect to the Internet</w:t>
+        <w:t>Suunnittelu</w:t>
       </w:r>
     </w:p>
     <w:p/>
     <w:p>
-      <w:pPr>
-        <w:pStyle w:val="Heading2"/>
-      </w:pPr>
-      <w:r>
-        <w:t>RecyclerView</w:t>
+      <w:r>
+        <w:rPr>
+          <w:noProof/>
+        </w:rPr>
+        <w:drawing>
+          <wp:anchor distT="0" distB="0" distL="114300" distR="114300" simplePos="0" relativeHeight="251665408" behindDoc="0" locked="0" layoutInCell="1" allowOverlap="1" wp14:anchorId="36AF934B">
+            <wp:simplePos x="0" y="0"/>
+            <wp:positionH relativeFrom="margin">
+              <wp:align>right</wp:align>
+            </wp:positionH>
+            <wp:positionV relativeFrom="paragraph">
+              <wp:posOffset>1270</wp:posOffset>
+            </wp:positionV>
+            <wp:extent cx="3086100" cy="4601888"/>
+            <wp:effectExtent l="0" t="0" r="0" b="8255"/>
+            <wp:wrapSquare wrapText="bothSides"/>
+            <wp:docPr id="4" name="Picture 4" descr="C:\Users\Querr\AppData\Local\Microsoft\Windows\INetCache\Content.Word\IMG_20180226_161031.jpg"/>
+            <wp:cNvGraphicFramePr>
+              <a:graphicFrameLocks xmlns:a="http://schemas.openxmlformats.org/drawingml/2006/main" noChangeAspect="1"/>
+            </wp:cNvGraphicFramePr>
+            <a:graphic xmlns:a="http://schemas.openxmlformats.org/drawingml/2006/main">
+              <a:graphicData uri="http://schemas.openxmlformats.org/drawingml/2006/picture">
+                <pic:pic xmlns:pic="http://schemas.openxmlformats.org/drawingml/2006/picture">
+                  <pic:nvPicPr>
+                    <pic:cNvPr id="0" name="Picture 5" descr="C:\Users\Querr\AppData\Local\Microsoft\Windows\INetCache\Content.Word\IMG_20180226_161031.jpg"/>
+                    <pic:cNvPicPr>
+                      <a:picLocks noChangeAspect="1" noChangeArrowheads="1"/>
+                    </pic:cNvPicPr>
+                  </pic:nvPicPr>
+                  <pic:blipFill>
+                    <a:blip r:embed="rId23" cstate="print">
+                      <a:extLst>
+                        <a:ext uri="{28A0092B-C50C-407E-A947-70E740481C1C}">
+                          <a14:useLocalDpi xmlns:a14="http://schemas.microsoft.com/office/drawing/2010/main" val="0"/>
+                        </a:ext>
+                      </a:extLst>
+                    </a:blip>
+                    <a:srcRect/>
+                    <a:stretch>
+                      <a:fillRect/>
+                    </a:stretch>
+                  </pic:blipFill>
+                  <pic:spPr bwMode="auto">
+                    <a:xfrm>
+                      <a:off x="0" y="0"/>
+                      <a:ext cx="3086100" cy="4601888"/>
+                    </a:xfrm>
+                    <a:prstGeom prst="rect">
+                      <a:avLst/>
+                    </a:prstGeom>
+                    <a:noFill/>
+                    <a:ln>
+                      <a:noFill/>
+                    </a:ln>
+                  </pic:spPr>
+                </pic:pic>
+              </a:graphicData>
+            </a:graphic>
+          </wp:anchor>
+        </w:drawing>
+      </w:r>
+      <w:r>
+        <w:t>Oheisessa kuvassa on ensimmäisiä suunnitelmia asioiden jaottelusta käyttöliittymään.</w:t>
       </w:r>
     </w:p>
     <w:p/>
     <w:p>
       <w:pPr>
-        <w:pStyle w:val="Heading2"/>
-      </w:pPr>
-      <w:r>
-        <w:t>Intents</w:t>
-      </w:r>
-    </w:p>
-    <w:p/>
-    <w:p>
-      <w:pPr>
-        <w:pStyle w:val="Heading2"/>
-      </w:pPr>
-      <w:r>
-        <w:t>Lifecycle</w:t>
-      </w:r>
-    </w:p>
-    <w:p/>
-    <w:p>
-      <w:pPr>
-        <w:pStyle w:val="Heading1"/>
-      </w:pPr>
-      <w:r>
+        <w:rPr>
+          <w:b/>
+        </w:rPr>
+      </w:pPr>
+      <w:r>
+        <w:rPr>
+          <w:b/>
+        </w:rPr>
+        <w:t>Kartta</w:t>
+      </w:r>
+    </w:p>
+    <w:p>
+      <w:r>
+        <w:t>Kartalla näkyvät kaikki sovellukseen lisätyt kiipeilypaikat, joista eri tyyppisillä paikoilla on omat kuvakkeensa.</w:t>
+      </w:r>
+    </w:p>
+    <w:p>
+      <w:r>
+        <w:t>Paikkaa klikatessa esiin tulee pikakatsaus paikasta: nimi, kuva, reittien lukumäärä ja vaikeustaso-sklaala, mahdolliset aukioloajat tai muu huomioitava asia.</w:t>
+      </w:r>
+    </w:p>
+    <w:p>
+      <w:r>
+        <w:t>Paikkoja voi hakea nimen perusteella tai suodattaa ominaisuuksien mukaan. Esim. vain sisätilat ja 7b reittejä sisältävät.</w:t>
+      </w:r>
+    </w:p>
+    <w:p>
+      <w:pPr>
+        <w:rPr>
+          <w:b/>
+        </w:rPr>
+      </w:pPr>
+      <w:r>
+        <w:rPr>
+          <w:b/>
+        </w:rPr>
+        <w:t>Paikan sivu</w:t>
+      </w:r>
+    </w:p>
+    <w:p>
+      <w:r>
+        <w:t>Kiipeilypaikan sivulla näkyvät kaikki siihen liittyvät tiedot: nimi, kuvat, reittien määrä ja vaikeusasteskaala, huomioitavat asiat, osoite ja kuvaus. Lisäominaisuutena sivulle voi myös tarvittaessa lisätä kommentoinnin.</w:t>
+      </w:r>
+    </w:p>
+    <w:p>
+      <w:r>
+        <w:t>Sivulla keskeisenä linkkinä on siirtyminen AR-tilaan, mahdollisesti vain kun sijainti on tarpeeksi lähellä.</w:t>
+      </w:r>
+    </w:p>
+    <w:p>
+      <w:pPr>
+        <w:rPr>
+          <w:b/>
+        </w:rPr>
+      </w:pPr>
+      <w:r>
+        <w:rPr>
+          <w:b/>
+        </w:rPr>
+        <w:t>AR-tila</w:t>
+      </w:r>
+    </w:p>
+    <w:p>
+      <w:r>
+        <w:t xml:space="preserve">AR-tilassa näkyvät oletusarvoisesti kaikki paikan reitit oikeilla fyysisillä paikoillaan oletusväreillä. </w:t>
+      </w:r>
+      <w:r>
+        <w:t>Väritys on mahdollista muuttaa kuvastamaan vaikeusasteita.</w:t>
+      </w:r>
+    </w:p>
+    <w:p>
+      <w:r>
+        <w:t>Reittejä voi suodattaa mm. vaikeusasteen mukaan, tai niistä voi valita näkyviin vain yhden. Reitin ollessa valittuna sen lähelle ilmestyy infolaatikko, joka kertoo sen vaikeusasteen ja mahdolliset lisähuomiot tai rajoitukset.</w:t>
+      </w:r>
+      <w:bookmarkStart w:id="1" w:name="_GoBack"/>
+      <w:bookmarkEnd w:id="1"/>
+    </w:p>
+    <w:p>
+      <w:pPr>
+        <w:rPr>
+          <w:b/>
+        </w:rPr>
+      </w:pPr>
+      <w:r>
+        <w:rPr>
+          <w:b/>
+        </w:rPr>
         <w:lastRenderedPageBreak/>
-        <w:t>laaja harjoitustyö</w:t>
-      </w:r>
-    </w:p>
-    <w:p>
-      <w:r>
-        <w:t>Viimeisenä osana kurssia on oman idean pohjalta tehty sovellus, joka käyttää jotakin mobiililaitteen ominaisuuksista. Omana suunnitelmanani on tehdä augmented reality sovellus puhelimelle, ja siten käytän harjoitustyössä vähintään puhelimen kameraa, paikannusta ja karttaa.</w:t>
-      </w:r>
-    </w:p>
-    <w:p>
-      <w:pPr>
-        <w:pStyle w:val="Heading2"/>
-      </w:pPr>
-      <w:r>
-        <w:t>Harjoitustyön idea</w:t>
-      </w:r>
-    </w:p>
-    <w:p>
-      <w:r>
-        <w:t>Innostuin 2017 syksyllä VR/AR kehityksestä, mutta AR:n koodamista en ole vielä päässyt yrittämään, joten harjoitustyön tekeminen siitä oli heppo päätös. Vuodenvaihteessa aloitin myös kiipeilyn, ja kesäksi on ollut puhetta lähteä koittamaan oikeita lohkareita ja kallioita. Nämä kaksi yhdistämällä siis syntyi idea tehdä AR-sove</w:t>
-      </w:r>
-      <w:r>
-        <w:t>llus, johon voi merkitä kallioiden kiipeilyreitit – mikä mahdollisesti olisi kätevämpi käyttää kuin paperiset reittikartat.</w:t>
-      </w:r>
-    </w:p>
-    <w:p>
-      <w:r>
-        <w:t>Sovelluksessa on kartta, jossa näkyvät sovellukseen syötetyt kalliot ja muut sopivat kiipeilypaikat. Jokaisella paikalla on oma sivunsa, jossa näkyvät sen mahdollinen nimi, kuvat, sen reittien vaikeusteet, kuvaus paikasta ja tarvittaessa ohjeet lähestymiseen. Sivulla olisi myös hyvä olla perinteiset reittikartat kuvamuodossa.</w:t>
-      </w:r>
-    </w:p>
-    <w:p>
-      <w:r>
-        <w:t>Paikanpäällä käyttäjä voi siirtyä sovelluksen AR-tilaan, ja osoittamalla kamerallaan kalliota näytöllä näkyvät mahdolliset reitit vaikeusasteineen. Rei</w:t>
-      </w:r>
-      <w:r>
-        <w:t>ttejä voi suodattaa mm. vaikeusasteen mukaan tai valita vain yhden näkyviin. Myös reittien muokkaus ja uusien lisääminen on mahdollista.</w:t>
-      </w:r>
-    </w:p>
-    <w:p>
-      <w:r>
-        <w:t>Idea saattaa olla tarvittua haastavampi, mutta pidän siitä ja koska henkilökohtaisesti tavoitteenani on kurssin suorituksen lisäksi saada mahdollisimman paljon hyötyä tulevalle uralleni – joka toivottavasti liittyy VR/AR kehitykseen – harjoitustyö on mielestäni todella osuva. Mietin kuitenkin myös muita mahdollisia ideoita sille varalle, että työssä tulee ylitsepääsemättömiä esteitä vastaan.</w:t>
-      </w:r>
-    </w:p>
-    <w:p/>
+        <w:t>Paikkojen ja reittien muokkaus</w:t>
+      </w:r>
+    </w:p>
+    <w:p>
+      <w:r>
+        <w:t>Jotta paikkojen ja reittien tietoja olisi mahdollista muokata ilman pelkoa laatua huonontavista muutoksista tai poistoista, muokkausten olisi hyvä käydä nopean arvioinnin läpi. Ehdotettu muokkaus lisättäisiin arvioitavien muokkausten listaan, josta käyttäjät voivat äänestää muokkausta alas tai ylöspäin ja tietyn rajan ylittäneet muokkaukset hyväksytään.</w:t>
+      </w:r>
+    </w:p>
+    <w:p>
+      <w:r>
+        <w:t>Pienellä käyttäjämäärällä pelkkä adminin kautta hyväksyttäminen toimii myös ja on todennäköisesti ensimmäinen versio, käyttäjä-arvioinnin voi lisätä mikäli resurssit (= oma aikani) riittävät ja sille on tarvetta.</w:t>
+      </w:r>
+    </w:p>
     <w:p>
       <w:pPr>
         <w:pStyle w:val="Heading1"/>
@@ -2824,7 +3017,7 @@
         </w:numPr>
         <w:ind w:left="567" w:hanging="567"/>
       </w:pPr>
-      <w:bookmarkStart w:id="1" w:name="_Toc472332283"/>
+      <w:bookmarkStart w:id="2" w:name="_Toc472332283"/>
       <w:r>
         <w:lastRenderedPageBreak/>
         <w:t>Läh</w:t>
@@ -2832,7 +3025,7 @@
       <w:r>
         <w:t>teet</w:t>
       </w:r>
-      <w:bookmarkEnd w:id="1"/>
+      <w:bookmarkEnd w:id="2"/>
     </w:p>
     <w:p>
       <w:pPr>
@@ -2847,8 +3040,6 @@
         </w:rPr>
         <w:t>Blaa</w:t>
       </w:r>
-      <w:bookmarkStart w:id="2" w:name="_GoBack"/>
-      <w:bookmarkEnd w:id="2"/>
     </w:p>
     <w:p>
       <w:pPr>
@@ -2870,7 +3061,7 @@
       </w:pPr>
     </w:p>
     <w:sectPr>
-      <w:headerReference w:type="default" r:id="rId23"/>
+      <w:headerReference w:type="default" r:id="rId24"/>
       <w:pgSz w:w="11906" w:h="16838" w:code="9"/>
       <w:pgMar w:top="1418" w:right="1134" w:bottom="1418" w:left="2268" w:header="709" w:footer="709" w:gutter="0"/>
       <w:pgNumType w:start="1"/>
@@ -3065,7 +3256,7 @@
           <w:rPr>
             <w:noProof/>
           </w:rPr>
-          <w:t>7</w:t>
+          <w:t>9</w:t>
         </w:r>
         <w:r>
           <w:rPr>
@@ -3102,7 +3293,7 @@
         <v:path o:extrusionok="f" gradientshapeok="t" o:connecttype="rect"/>
         <o:lock v:ext="edit" aspectratio="t"/>
       </v:shapetype>
-      <v:shape id="_x0000_i1037" type="#_x0000_t75" alt="\mathbb{R}" style="width:10.5pt;height:10.5pt;visibility:visible;mso-wrap-style:square" o:bullet="t">
+      <v:shape id="_x0000_i1045" type="#_x0000_t75" alt="\mathbb{R}" style="width:10.5pt;height:10.5pt;visibility:visible;mso-wrap-style:square" o:bullet="t">
         <v:imagedata r:id="rId1" o:title="mathbb{R}"/>
       </v:shape>
     </w:pict>
@@ -8520,7 +8711,7 @@
 </file>
 
 <file path=customXml/itemProps1.xml><?xml version="1.0" encoding="utf-8"?>
-<ds:datastoreItem xmlns:ds="http://schemas.openxmlformats.org/officeDocument/2006/customXml" ds:itemID="{E23D81B3-BECD-4546-BA83-097965580FDC}">
+<ds:datastoreItem xmlns:ds="http://schemas.openxmlformats.org/officeDocument/2006/customXml" ds:itemID="{C5F1154F-2522-4E72-8F54-739C0C295803}">
   <ds:schemaRefs>
     <ds:schemaRef ds:uri="http://schemas.openxmlformats.org/officeDocument/2006/bibliography"/>
   </ds:schemaRefs>

</xml_diff>

<commit_message>
tehtävä 5: aiheen vaihto akusta jääkaappiin selvyyden vuoksi
</commit_message>
<xml_diff>
--- a/oppimispaivakirja.docx
+++ b/oppimispaivakirja.docx
@@ -126,7 +126,7 @@
               <w:pStyle w:val="BibInfo"/>
             </w:pPr>
             <w:r>
-              <w:t>2</w:t>
+              <w:t>4</w:t>
             </w:r>
             <w:r>
               <w:t xml:space="preserve">. </w:t>
@@ -232,7 +232,7 @@
         <w:t xml:space="preserve">, </w:t>
       </w:r>
       <w:r>
-        <w:t>9</w:t>
+        <w:t>10</w:t>
       </w:r>
       <w:r>
         <w:t xml:space="preserve"> sivua, </w:t>
@@ -1889,7 +1889,22 @@
     </w:p>
     <w:p>
       <w:r>
-        <w:t>Käytin kurssiin yhteensä X tuntia aikavälillä 16.2. – XX.X.</w:t>
+        <w:t>Käytin kurssiin yhteensä X tuntia aikavälillä 16.2.</w:t>
+      </w:r>
+      <w:r>
+        <w:t>2018</w:t>
+      </w:r>
+      <w:r>
+        <w:t xml:space="preserve"> – XX.X</w:t>
+      </w:r>
+      <w:r>
+        <w:t>, keskimäärin X tuntia kerrallaan</w:t>
+      </w:r>
+      <w:r>
+        <w:t xml:space="preserve"> X päivää viikossa</w:t>
+      </w:r>
+      <w:r>
+        <w:t>.</w:t>
       </w:r>
     </w:p>
     <w:p/>
@@ -2032,47 +2047,6 @@
           </w:p>
         </w:tc>
       </w:tr>
-      <w:tr>
-        <w:tc>
-          <w:tcPr>
-            <w:tcW w:w="851" w:type="dxa"/>
-          </w:tcPr>
-          <w:p>
-            <w:pPr>
-              <w:pStyle w:val="Tablecelltext"/>
-            </w:pPr>
-            <w:r>
-              <w:t>21.2</w:t>
-            </w:r>
-          </w:p>
-        </w:tc>
-        <w:tc>
-          <w:tcPr>
-            <w:tcW w:w="1134" w:type="dxa"/>
-          </w:tcPr>
-          <w:p>
-            <w:pPr>
-              <w:pStyle w:val="Tablecelltext"/>
-            </w:pPr>
-            <w:r>
-              <w:t>0.5</w:t>
-            </w:r>
-          </w:p>
-        </w:tc>
-        <w:tc>
-          <w:tcPr>
-            <w:tcW w:w="6589" w:type="dxa"/>
-          </w:tcPr>
-          <w:p>
-            <w:pPr>
-              <w:pStyle w:val="Tablecelltext"/>
-            </w:pPr>
-            <w:r>
-              <w:t>Harjoitustyön ideointi</w:t>
-            </w:r>
-          </w:p>
-        </w:tc>
-      </w:tr>
     </w:tbl>
     <w:p>
       <w:r>
@@ -2091,103 +2065,6 @@
         <w:gridCol w:w="1134"/>
         <w:gridCol w:w="6589"/>
       </w:tblGrid>
-      <w:tr>
-        <w:tc>
-          <w:tcPr>
-            <w:tcW w:w="851" w:type="dxa"/>
-          </w:tcPr>
-          <w:p>
-            <w:pPr>
-              <w:pStyle w:val="Tablecelltext"/>
-            </w:pPr>
-            <w:r>
-              <w:t>16</w:t>
-            </w:r>
-            <w:r>
-              <w:t>.2</w:t>
-            </w:r>
-            <w:r>
-              <w:t>.</w:t>
-            </w:r>
-          </w:p>
-        </w:tc>
-        <w:tc>
-          <w:tcPr>
-            <w:tcW w:w="1134" w:type="dxa"/>
-          </w:tcPr>
-          <w:p>
-            <w:pPr>
-              <w:pStyle w:val="Tablecelltext"/>
-            </w:pPr>
-            <w:r>
-              <w:t>0.5</w:t>
-            </w:r>
-          </w:p>
-        </w:tc>
-        <w:tc>
-          <w:tcPr>
-            <w:tcW w:w="6589" w:type="dxa"/>
-          </w:tcPr>
-          <w:p>
-            <w:pPr>
-              <w:pStyle w:val="Tablecelltext"/>
-            </w:pPr>
-            <w:r>
-              <w:t>Android-ympäristön asennus</w:t>
-            </w:r>
-            <w:r>
-              <w:t xml:space="preserve"> ja testaus</w:t>
-            </w:r>
-          </w:p>
-        </w:tc>
-      </w:tr>
-      <w:tr>
-        <w:tc>
-          <w:tcPr>
-            <w:tcW w:w="851" w:type="dxa"/>
-          </w:tcPr>
-          <w:p>
-            <w:pPr>
-              <w:pStyle w:val="Tablecelltext"/>
-            </w:pPr>
-            <w:r>
-              <w:t>18.2.</w:t>
-            </w:r>
-          </w:p>
-        </w:tc>
-        <w:tc>
-          <w:tcPr>
-            <w:tcW w:w="1134" w:type="dxa"/>
-          </w:tcPr>
-          <w:p>
-            <w:pPr>
-              <w:pStyle w:val="Tablecelltext"/>
-            </w:pPr>
-            <w:r>
-              <w:t>5</w:t>
-            </w:r>
-          </w:p>
-        </w:tc>
-        <w:tc>
-          <w:tcPr>
-            <w:tcW w:w="6589" w:type="dxa"/>
-          </w:tcPr>
-          <w:p>
-            <w:pPr>
-              <w:pStyle w:val="Tablecelltext"/>
-            </w:pPr>
-            <w:r>
-              <w:t>Oppimisp</w:t>
-            </w:r>
-            <w:r>
-              <w:t>äiväkirjan muotoilu, t</w:t>
-            </w:r>
-            <w:r>
-              <w:t>ehtävät 1 ja 4</w:t>
-            </w:r>
-          </w:p>
-        </w:tc>
-      </w:tr>
       <w:tr>
         <w:tc>
           <w:tcPr>
@@ -2362,7 +2239,10 @@
               <w:pStyle w:val="Tablecelltext"/>
             </w:pPr>
             <w:r>
-              <w:t xml:space="preserve">Harjoituksen </w:t>
+              <w:t>Tehtävä</w:t>
+            </w:r>
+            <w:r>
+              <w:t xml:space="preserve">n </w:t>
             </w:r>
             <w:r>
               <w:t>5 layout</w:t>
@@ -2446,13 +2326,21 @@
             <w:pPr>
               <w:pStyle w:val="Tablecelltext"/>
             </w:pPr>
+            <w:r>
+              <w:t>Tehtävän 5 logiikka</w:t>
+            </w:r>
           </w:p>
         </w:tc>
       </w:tr>
     </w:tbl>
     <w:p>
       <w:r>
-        <w:t>Seuraavalla viikolla suunnittelin harjoitustyön vaatimuksia tarkemmin ja mietin vaihtoehtojani käytettävien työkalujen suhteen. Loppuviikosta aloitin MOOC-kurssin kanssa ja huomasin että 4.3 mennessä pitäisi ehtiä SQLiteä käsittelevään osioon, jotta tehtävien 5 ja 6 teko sujuisi helpommin. Suunnitelman sabotoi kuitenkin puolessavälin viikkoa iskenyt flunssa ja päädyin hyppäämään 4 ja 5 osioiden yli ehtiäkseni käydä osion 6 läpi.</w:t>
+        <w:t xml:space="preserve">Seuraavalla viikolla suunnittelin harjoitustyön vaatimuksia tarkemmin ja mietin vaihtoehtojani käytettävien työkalujen suhteen. Loppuviikosta aloitin MOOC-kurssin kanssa ja huomasin että 4.3 mennessä pitäisi ehtiä SQLiteä käsittelevään osioon, jotta tehtävien 5 ja 6 teko sujuisi helpommin. </w:t>
+      </w:r>
+      <w:bookmarkStart w:id="0" w:name="_GoBack"/>
+      <w:bookmarkEnd w:id="0"/>
+      <w:r>
+        <w:t>Suunnitelman sabotoi kuitenkin puolessavälin viikkoa iskenyt flunssa ja päädyin hyppäämään 4 ja 5 osioiden yli ehtiäkseni käydä osion 6 läpi.</w:t>
       </w:r>
     </w:p>
     <w:p>
@@ -2465,7 +2353,7 @@
       </w:r>
     </w:p>
     <w:p>
-      <w:bookmarkStart w:id="0" w:name="_Toc363738160"/>
+      <w:bookmarkStart w:id="1" w:name="_Toc363738160"/>
       <w:r>
         <w:t>Osana kurss</w:t>
       </w:r>
@@ -3075,7 +2963,7 @@
         <w:t>Paikannus ja kartta</w:t>
       </w:r>
     </w:p>
-    <w:bookmarkEnd w:id="0"/>
+    <w:bookmarkEnd w:id="1"/>
     <w:p>
       <w:pPr>
         <w:pStyle w:val="Heading1"/>
@@ -3392,7 +3280,7 @@
           <wp:anchor distT="0" distB="0" distL="114300" distR="114300" simplePos="0" relativeHeight="251668480" behindDoc="0" locked="0" layoutInCell="1" allowOverlap="1">
             <wp:simplePos x="0" y="0"/>
             <wp:positionH relativeFrom="margin">
-              <wp:posOffset>3398520</wp:posOffset>
+              <wp:align>right</wp:align>
             </wp:positionH>
             <wp:positionV relativeFrom="paragraph">
               <wp:posOffset>90170</wp:posOffset>
@@ -3484,8 +3372,6 @@
       <w:r>
         <w:t xml:space="preserve"> Seuraavaksi luotiin tietokanta ja haettiin sen koko sisältö, jota varten myös Adapteria piti päivittää. Lopuksi käytiin läpi vieraiden lisäys ja poisto tietokannasta ja kursorin käsittely ja vaihto.</w:t>
       </w:r>
-      <w:bookmarkStart w:id="1" w:name="_GoBack"/>
-      <w:bookmarkEnd w:id="1"/>
     </w:p>
     <w:p>
       <w:pPr>
@@ -4157,7 +4043,7 @@
           <w:rPr>
             <w:noProof/>
           </w:rPr>
-          <w:t>6</w:t>
+          <w:t>9</w:t>
         </w:r>
         <w:r>
           <w:rPr>
@@ -4194,7 +4080,7 @@
         <v:path o:extrusionok="f" gradientshapeok="t" o:connecttype="rect"/>
         <o:lock v:ext="edit" aspectratio="t"/>
       </v:shapetype>
-      <v:shape id="_x0000_i1109" type="#_x0000_t75" alt="\mathbb{R}" style="width:10.5pt;height:10.5pt;visibility:visible;mso-wrap-style:square" o:bullet="t">
+      <v:shape id="_x0000_i1120" type="#_x0000_t75" alt="\mathbb{R}" style="width:10.5pt;height:10.5pt;visibility:visible;mso-wrap-style:square" o:bullet="t">
         <v:imagedata r:id="rId1" o:title="mathbb{R}"/>
       </v:shape>
     </w:pict>
@@ -9611,7 +9497,7 @@
 </file>
 
 <file path=customXml/itemProps1.xml><?xml version="1.0" encoding="utf-8"?>
-<ds:datastoreItem xmlns:ds="http://schemas.openxmlformats.org/officeDocument/2006/customXml" ds:itemID="{1ECEE2FD-7D48-47A0-B131-3A0F3D185933}">
+<ds:datastoreItem xmlns:ds="http://schemas.openxmlformats.org/officeDocument/2006/customXml" ds:itemID="{3DC92C9C-22B7-44BE-ACB6-C1B9656DE687}">
   <ds:schemaRefs>
     <ds:schemaRef ds:uri="http://schemas.openxmlformats.org/officeDocument/2006/bibliography"/>
   </ds:schemaRefs>

</xml_diff>

<commit_message>
tehtävä 5: contract ja dbhelper
</commit_message>
<xml_diff>
--- a/oppimispaivakirja.docx
+++ b/oppimispaivakirja.docx
@@ -2335,13 +2335,89 @@
     </w:tbl>
     <w:p>
       <w:r>
-        <w:t xml:space="preserve">Seuraavalla viikolla suunnittelin harjoitustyön vaatimuksia tarkemmin ja mietin vaihtoehtojani käytettävien työkalujen suhteen. Loppuviikosta aloitin MOOC-kurssin kanssa ja huomasin että 4.3 mennessä pitäisi ehtiä SQLiteä käsittelevään osioon, jotta tehtävien 5 ja 6 teko sujuisi helpommin. </w:t>
-      </w:r>
+        <w:t>Seuraavalla viikolla suunnittelin harjoitustyön vaatimuksia tarkemmin ja mietin vaihtoehtojani käytettävien työkalujen suhteen. Loppuviikosta aloitin MOOC-kurssin kanssa ja huomasin että 4.3 mennessä pitäisi ehtiä SQLiteä käsittelevään osioon, jotta tehtävien 5 ja 6 teko sujuisi helpommin. Suunnitelman sabotoi kuitenkin puolessavälin viikkoa iskenyt flunssa ja päädyin hyppäämään 4 ja 5 osioiden yli ehtiäkseni käydä osion 6 läpi.</w:t>
+      </w:r>
+    </w:p>
+    <w:tbl>
+      <w:tblPr>
+        <w:tblStyle w:val="PlainTable2"/>
+        <w:tblpPr w:leftFromText="141" w:rightFromText="141" w:vertAnchor="text" w:tblpXSpec="center" w:tblpY="1"/>
+        <w:tblW w:w="8574" w:type="dxa"/>
+        <w:tblLook w:val="0600" w:firstRow="0" w:lastRow="0" w:firstColumn="0" w:lastColumn="0" w:noHBand="1" w:noVBand="1"/>
+      </w:tblPr>
+      <w:tblGrid>
+        <w:gridCol w:w="851"/>
+        <w:gridCol w:w="1134"/>
+        <w:gridCol w:w="6589"/>
+      </w:tblGrid>
+      <w:tr>
+        <w:tc>
+          <w:tcPr>
+            <w:tcW w:w="851" w:type="dxa"/>
+          </w:tcPr>
+          <w:p>
+            <w:pPr>
+              <w:pStyle w:val="Tablecelltext"/>
+            </w:pPr>
+          </w:p>
+        </w:tc>
+        <w:tc>
+          <w:tcPr>
+            <w:tcW w:w="1134" w:type="dxa"/>
+          </w:tcPr>
+          <w:p>
+            <w:pPr>
+              <w:pStyle w:val="Tablecelltext"/>
+            </w:pPr>
+          </w:p>
+        </w:tc>
+        <w:tc>
+          <w:tcPr>
+            <w:tcW w:w="6589" w:type="dxa"/>
+          </w:tcPr>
+          <w:p>
+            <w:pPr>
+              <w:pStyle w:val="Tablecelltext"/>
+            </w:pPr>
+          </w:p>
+        </w:tc>
+      </w:tr>
+      <w:tr>
+        <w:tc>
+          <w:tcPr>
+            <w:tcW w:w="851" w:type="dxa"/>
+          </w:tcPr>
+          <w:p>
+            <w:pPr>
+              <w:pStyle w:val="Tablecelltext"/>
+            </w:pPr>
+          </w:p>
+        </w:tc>
+        <w:tc>
+          <w:tcPr>
+            <w:tcW w:w="1134" w:type="dxa"/>
+          </w:tcPr>
+          <w:p>
+            <w:pPr>
+              <w:pStyle w:val="Tablecelltext"/>
+            </w:pPr>
+          </w:p>
+        </w:tc>
+        <w:tc>
+          <w:tcPr>
+            <w:tcW w:w="6589" w:type="dxa"/>
+          </w:tcPr>
+          <w:p>
+            <w:pPr>
+              <w:pStyle w:val="Tablecelltext"/>
+            </w:pPr>
+          </w:p>
+        </w:tc>
+      </w:tr>
+    </w:tbl>
+    <w:p>
       <w:bookmarkStart w:id="0" w:name="_GoBack"/>
       <w:bookmarkEnd w:id="0"/>
-      <w:r>
-        <w:t>Suunnitelman sabotoi kuitenkin puolessavälin viikkoa iskenyt flunssa ja päädyin hyppäämään 4 ja 5 osioiden yli ehtiäkseni käydä osion 6 läpi.</w:t>
-      </w:r>
     </w:p>
     <w:p>
       <w:pPr>
@@ -4043,7 +4119,7 @@
           <w:rPr>
             <w:noProof/>
           </w:rPr>
-          <w:t>9</w:t>
+          <w:t>2</w:t>
         </w:r>
         <w:r>
           <w:rPr>
@@ -4080,7 +4156,7 @@
         <v:path o:extrusionok="f" gradientshapeok="t" o:connecttype="rect"/>
         <o:lock v:ext="edit" aspectratio="t"/>
       </v:shapetype>
-      <v:shape id="_x0000_i1120" type="#_x0000_t75" alt="\mathbb{R}" style="width:10.5pt;height:10.5pt;visibility:visible;mso-wrap-style:square" o:bullet="t">
+      <v:shape id="_x0000_i1121" type="#_x0000_t75" alt="\mathbb{R}" style="width:10.5pt;height:10.5pt;visibility:visible;mso-wrap-style:square" o:bullet="t">
         <v:imagedata r:id="rId1" o:title="mathbb{R}"/>
       </v:shape>
     </w:pict>
@@ -9497,7 +9573,7 @@
 </file>
 
 <file path=customXml/itemProps1.xml><?xml version="1.0" encoding="utf-8"?>
-<ds:datastoreItem xmlns:ds="http://schemas.openxmlformats.org/officeDocument/2006/customXml" ds:itemID="{3DC92C9C-22B7-44BE-ACB6-C1B9656DE687}">
+<ds:datastoreItem xmlns:ds="http://schemas.openxmlformats.org/officeDocument/2006/customXml" ds:itemID="{55BFFDCF-0B3F-420D-91CA-F31CA65D6DC3}">
   <ds:schemaRefs>
     <ds:schemaRef ds:uri="http://schemas.openxmlformats.org/officeDocument/2006/bibliography"/>
   </ds:schemaRefs>

</xml_diff>

<commit_message>
tehtävä 5: tietokantaan lisäys
</commit_message>
<xml_diff>
--- a/oppimispaivakirja.docx
+++ b/oppimispaivakirja.docx
@@ -2415,10 +2415,7 @@
         </w:tc>
       </w:tr>
     </w:tbl>
-    <w:p>
-      <w:bookmarkStart w:id="0" w:name="_GoBack"/>
-      <w:bookmarkEnd w:id="0"/>
-    </w:p>
+    <w:p/>
     <w:p>
       <w:pPr>
         <w:pStyle w:val="Heading1"/>
@@ -2429,7 +2426,7 @@
       </w:r>
     </w:p>
     <w:p>
-      <w:bookmarkStart w:id="1" w:name="_Toc363738160"/>
+      <w:bookmarkStart w:id="0" w:name="_Toc363738160"/>
       <w:r>
         <w:t>Osana kurss</w:t>
       </w:r>
@@ -2998,27 +2995,45 @@
         <w:t>. Vaatimuksina tietojen lisäys tietokantaan ja kannan sisällön näyttäminen ruudulla.</w:t>
       </w:r>
     </w:p>
+    <w:p>
+      <w:r>
+        <w:t>Aloitin ensin ehdotetulla Aku Ankkoja</w:t>
+      </w:r>
+      <w:r>
+        <w:t xml:space="preserve"> listaavalla sovelluksella, mutta koska en aikonut käyttää annettuja esimerkkikoodeja, totesin että on ehkä selvempää jos otan toisen aiheen ja päädyin jääkaapin sisältöä seuraavaan sovellukseen.</w:t>
+      </w:r>
+      <w:bookmarkStart w:id="1" w:name="_GoBack"/>
+      <w:bookmarkEnd w:id="1"/>
+    </w:p>
+    <w:p>
+      <w:pPr>
+        <w:pStyle w:val="Heading2"/>
+      </w:pPr>
+      <w:r>
+        <w:t>Tietokantasovellus</w:t>
+      </w:r>
+      <w:r>
+        <w:t>: lisää toiminnallisuuksia</w:t>
+      </w:r>
+    </w:p>
+    <w:p>
+      <w:r>
+        <w:t>Edellisen tehtävän laajennus lisäämällä poista- ja järjestä-ominaisuudet</w:t>
+      </w:r>
+      <w:r>
+        <w:t xml:space="preserve"> sovellukseen</w:t>
+      </w:r>
+      <w:r>
+        <w:t>.</w:t>
+      </w:r>
+    </w:p>
     <w:p/>
     <w:p>
       <w:pPr>
         <w:pStyle w:val="Heading2"/>
       </w:pPr>
       <w:r>
-        <w:t>Tietokantasovellus</w:t>
-      </w:r>
-      <w:r>
-        <w:t>: lisää toiminnallisuuksia</w:t>
-      </w:r>
-    </w:p>
-    <w:p>
-      <w:r>
-        <w:t>Edellisen tehtävän laajennus lisäämällä poista- ja järjestä-ominaisuudet</w:t>
-      </w:r>
-      <w:r>
-        <w:t xml:space="preserve"> sovellukseen</w:t>
-      </w:r>
-      <w:r>
-        <w:t>.</w:t>
+        <w:t>Firebase tietokanta</w:t>
       </w:r>
     </w:p>
     <w:p/>
@@ -3027,19 +3042,10 @@
         <w:pStyle w:val="Heading2"/>
       </w:pPr>
       <w:r>
-        <w:t>Firebase tietokanta</w:t>
-      </w:r>
-    </w:p>
-    <w:p/>
-    <w:p>
-      <w:pPr>
-        <w:pStyle w:val="Heading2"/>
-      </w:pPr>
-      <w:r>
         <w:t>Paikannus ja kartta</w:t>
       </w:r>
     </w:p>
-    <w:bookmarkEnd w:id="1"/>
+    <w:bookmarkEnd w:id="0"/>
     <w:p>
       <w:pPr>
         <w:pStyle w:val="Heading1"/>
@@ -4119,7 +4125,7 @@
           <w:rPr>
             <w:noProof/>
           </w:rPr>
-          <w:t>2</w:t>
+          <w:t>9</w:t>
         </w:r>
         <w:r>
           <w:rPr>
@@ -4156,7 +4162,7 @@
         <v:path o:extrusionok="f" gradientshapeok="t" o:connecttype="rect"/>
         <o:lock v:ext="edit" aspectratio="t"/>
       </v:shapetype>
-      <v:shape id="_x0000_i1121" type="#_x0000_t75" alt="\mathbb{R}" style="width:10.5pt;height:10.5pt;visibility:visible;mso-wrap-style:square" o:bullet="t">
+      <v:shape id="_x0000_i1124" type="#_x0000_t75" alt="\mathbb{R}" style="width:10.5pt;height:10.5pt;visibility:visible;mso-wrap-style:square" o:bullet="t">
         <v:imagedata r:id="rId1" o:title="mathbb{R}"/>
       </v:shape>
     </w:pict>
@@ -9573,7 +9579,7 @@
 </file>
 
 <file path=customXml/itemProps1.xml><?xml version="1.0" encoding="utf-8"?>
-<ds:datastoreItem xmlns:ds="http://schemas.openxmlformats.org/officeDocument/2006/customXml" ds:itemID="{55BFFDCF-0B3F-420D-91CA-F31CA65D6DC3}">
+<ds:datastoreItem xmlns:ds="http://schemas.openxmlformats.org/officeDocument/2006/customXml" ds:itemID="{85DBDDE3-15D1-42D7-8CB4-FD8E9459E8AD}">
   <ds:schemaRefs>
     <ds:schemaRef ds:uri="http://schemas.openxmlformats.org/officeDocument/2006/bibliography"/>
   </ds:schemaRefs>

</xml_diff>

<commit_message>
MOOC lesson 3 oppimispäiväkirjaan
</commit_message>
<xml_diff>
--- a/oppimispaivakirja.docx
+++ b/oppimispaivakirja.docx
@@ -126,7 +126,7 @@
               <w:pStyle w:val="BibInfo"/>
             </w:pPr>
             <w:r>
-              <w:t>4</w:t>
+              <w:t>6</w:t>
             </w:r>
             <w:r>
               <w:t xml:space="preserve">. </w:t>
@@ -315,7 +315,7 @@
           <w:rFonts w:asciiTheme="minorHAnsi" w:eastAsiaTheme="minorEastAsia" w:hAnsiTheme="minorHAnsi" w:cstheme="minorBidi"/>
           <w:caps w:val="0"/>
           <w:sz w:val="22"/>
-          <w:lang w:val="en-US"/>
+          <w:lang w:eastAsia="ko-KR"/>
         </w:rPr>
       </w:pPr>
       <w:r>
@@ -345,7 +345,7 @@
         </w:rPr>
         <w:fldChar w:fldCharType="separate"/>
       </w:r>
-      <w:hyperlink w:anchor="_Toc472332272" w:history="1">
+      <w:hyperlink w:anchor="_Toc510804515" w:history="1">
         <w:r>
           <w:rPr>
             <w:rStyle w:val="Hyperlink"/>
@@ -357,7 +357,7 @@
             <w:rFonts w:asciiTheme="minorHAnsi" w:eastAsiaTheme="minorEastAsia" w:hAnsiTheme="minorHAnsi" w:cstheme="minorBidi"/>
             <w:caps w:val="0"/>
             <w:sz w:val="22"/>
-            <w:lang w:val="en-US"/>
+            <w:lang w:eastAsia="ko-KR"/>
           </w:rPr>
           <w:tab/>
         </w:r>
@@ -383,7 +383,12 @@
           <w:rPr>
             <w:webHidden/>
           </w:rPr>
-          <w:instrText xml:space="preserve"> PAGEREF _Toc472332272 \h </w:instrText>
+          <w:instrText xml:space="preserve"> PAGEREF _Toc510804515 \h </w:instrText>
+        </w:r>
+        <w:r>
+          <w:rPr>
+            <w:webHidden/>
+          </w:rPr>
         </w:r>
         <w:r>
           <w:rPr>
@@ -393,12 +398,9 @@
         </w:r>
         <w:r>
           <w:rPr>
-            <w:b/>
-            <w:bCs/>
-            <w:webHidden/>
-            <w:lang w:val="en-US"/>
-          </w:rPr>
-          <w:t>Error! Bookmark not defined.</w:t>
+            <w:webHidden/>
+          </w:rPr>
+          <w:t>1</w:t>
         </w:r>
         <w:r>
           <w:rPr>
@@ -407,17 +409,81 @@
           <w:fldChar w:fldCharType="end"/>
         </w:r>
       </w:hyperlink>
-      <w:r>
-        <w:br/>
-        <w:t>2.</w:t>
-      </w:r>
-      <w:r>
-        <w:tab/>
-        <w:t>Harjoitustehtävät</w:t>
-      </w:r>
-      <w:r>
-        <w:tab/>
-      </w:r>
+    </w:p>
+    <w:p>
+      <w:pPr>
+        <w:pStyle w:val="TOC1"/>
+        <w:rPr>
+          <w:rFonts w:asciiTheme="minorHAnsi" w:eastAsiaTheme="minorEastAsia" w:hAnsiTheme="minorHAnsi" w:cstheme="minorBidi"/>
+          <w:caps w:val="0"/>
+          <w:sz w:val="22"/>
+          <w:lang w:eastAsia="ko-KR"/>
+        </w:rPr>
+      </w:pPr>
+      <w:hyperlink w:anchor="_Toc510804516" w:history="1">
+        <w:r>
+          <w:rPr>
+            <w:rStyle w:val="Hyperlink"/>
+          </w:rPr>
+          <w:t>2.</w:t>
+        </w:r>
+        <w:r>
+          <w:rPr>
+            <w:rFonts w:asciiTheme="minorHAnsi" w:eastAsiaTheme="minorEastAsia" w:hAnsiTheme="minorHAnsi" w:cstheme="minorBidi"/>
+            <w:caps w:val="0"/>
+            <w:sz w:val="22"/>
+            <w:lang w:eastAsia="ko-KR"/>
+          </w:rPr>
+          <w:tab/>
+        </w:r>
+        <w:r>
+          <w:rPr>
+            <w:rStyle w:val="Hyperlink"/>
+          </w:rPr>
+          <w:t>harjoitustehtävät</w:t>
+        </w:r>
+        <w:r>
+          <w:rPr>
+            <w:webHidden/>
+          </w:rPr>
+          <w:tab/>
+        </w:r>
+        <w:r>
+          <w:rPr>
+            <w:webHidden/>
+          </w:rPr>
+          <w:fldChar w:fldCharType="begin"/>
+        </w:r>
+        <w:r>
+          <w:rPr>
+            <w:webHidden/>
+          </w:rPr>
+          <w:instrText xml:space="preserve"> PAGEREF _Toc510804516 \h </w:instrText>
+        </w:r>
+        <w:r>
+          <w:rPr>
+            <w:webHidden/>
+          </w:rPr>
+        </w:r>
+        <w:r>
+          <w:rPr>
+            <w:webHidden/>
+          </w:rPr>
+          <w:fldChar w:fldCharType="separate"/>
+        </w:r>
+        <w:r>
+          <w:rPr>
+            <w:webHidden/>
+          </w:rPr>
+          <w:t>2</w:t>
+        </w:r>
+        <w:r>
+          <w:rPr>
+            <w:webHidden/>
+          </w:rPr>
+          <w:fldChar w:fldCharType="end"/>
+        </w:r>
+      </w:hyperlink>
     </w:p>
     <w:p>
       <w:pPr>
@@ -426,77 +492,73 @@
           <w:rFonts w:asciiTheme="minorHAnsi" w:eastAsiaTheme="minorEastAsia" w:hAnsiTheme="minorHAnsi"/>
           <w:noProof/>
           <w:sz w:val="22"/>
-          <w:lang w:val="en-US"/>
+          <w:lang w:eastAsia="ko-KR"/>
         </w:rPr>
       </w:pPr>
-      <w:hyperlink w:anchor="_Toc472332274" w:history="1">
+      <w:hyperlink w:anchor="_Toc510804517" w:history="1">
         <w:r>
           <w:rPr>
             <w:rStyle w:val="Hyperlink"/>
             <w:noProof/>
           </w:rPr>
+          <w:t>2.1</w:t>
+        </w:r>
+        <w:r>
+          <w:rPr>
+            <w:rFonts w:asciiTheme="minorHAnsi" w:eastAsiaTheme="minorEastAsia" w:hAnsiTheme="minorHAnsi"/>
+            <w:noProof/>
+            <w:sz w:val="22"/>
+            <w:lang w:eastAsia="ko-KR"/>
+          </w:rPr>
+          <w:tab/>
+        </w:r>
+        <w:r>
+          <w:rPr>
+            <w:rStyle w:val="Hyperlink"/>
+            <w:noProof/>
+          </w:rPr>
+          <w:t>Tutustuminen mobiiliympäristöihin</w:t>
+        </w:r>
+        <w:r>
+          <w:rPr>
+            <w:noProof/>
+            <w:webHidden/>
+          </w:rPr>
+          <w:tab/>
+        </w:r>
+        <w:r>
+          <w:rPr>
+            <w:noProof/>
+            <w:webHidden/>
+          </w:rPr>
+          <w:fldChar w:fldCharType="begin"/>
+        </w:r>
+        <w:r>
+          <w:rPr>
+            <w:noProof/>
+            <w:webHidden/>
+          </w:rPr>
+          <w:instrText xml:space="preserve"> PAGEREF _Toc510804517 \h </w:instrText>
+        </w:r>
+        <w:r>
+          <w:rPr>
+            <w:noProof/>
+            <w:webHidden/>
+          </w:rPr>
+        </w:r>
+        <w:r>
+          <w:rPr>
+            <w:noProof/>
+            <w:webHidden/>
+          </w:rPr>
+          <w:fldChar w:fldCharType="separate"/>
+        </w:r>
+        <w:r>
+          <w:rPr>
+            <w:noProof/>
+            <w:webHidden/>
+          </w:rPr>
           <w:t>2</w:t>
-        </w:r>
-        <w:r>
-          <w:rPr>
-            <w:rStyle w:val="Hyperlink"/>
-            <w:noProof/>
-          </w:rPr>
-          <w:t>.1</w:t>
-        </w:r>
-        <w:r>
-          <w:rPr>
-            <w:rFonts w:asciiTheme="minorHAnsi" w:eastAsiaTheme="minorEastAsia" w:hAnsiTheme="minorHAnsi"/>
-            <w:noProof/>
-            <w:sz w:val="22"/>
-            <w:lang w:val="en-US"/>
-          </w:rPr>
-          <w:tab/>
-        </w:r>
-        <w:r>
-          <w:rPr>
-            <w:rStyle w:val="Hyperlink"/>
-            <w:noProof/>
-          </w:rPr>
-          <w:t>Tutustuminen mobiiliympäristöön</w:t>
-        </w:r>
-        <w:r>
-          <w:rPr>
-            <w:noProof/>
-            <w:webHidden/>
-          </w:rPr>
-          <w:tab/>
-        </w:r>
-        <w:r>
-          <w:rPr>
-            <w:noProof/>
-            <w:webHidden/>
-          </w:rPr>
-          <w:fldChar w:fldCharType="begin"/>
-        </w:r>
-        <w:r>
-          <w:rPr>
-            <w:noProof/>
-            <w:webHidden/>
-          </w:rPr>
-          <w:instrText xml:space="preserve"> PAGEREF _Toc472332274 \h </w:instrText>
-        </w:r>
-        <w:r>
-          <w:rPr>
-            <w:noProof/>
-            <w:webHidden/>
-          </w:rPr>
-          <w:fldChar w:fldCharType="separate"/>
-        </w:r>
-        <w:r>
-          <w:rPr>
-            <w:b/>
-            <w:bCs/>
-            <w:noProof/>
-            <w:webHidden/>
-            <w:lang w:val="en-US"/>
-          </w:rPr>
-          <w:t>Error! Bookmark not defined.</w:t>
         </w:r>
         <w:r>
           <w:rPr>
@@ -514,28 +576,107 @@
           <w:rFonts w:asciiTheme="minorHAnsi" w:eastAsiaTheme="minorEastAsia" w:hAnsiTheme="minorHAnsi"/>
           <w:noProof/>
           <w:sz w:val="22"/>
+          <w:lang w:eastAsia="ko-KR"/>
         </w:rPr>
       </w:pPr>
-      <w:hyperlink w:anchor="_Toc472332275" w:history="1">
+      <w:hyperlink w:anchor="_Toc510804518" w:history="1">
         <w:r>
           <w:rPr>
             <w:rStyle w:val="Hyperlink"/>
             <w:noProof/>
           </w:rPr>
+          <w:t>2.2</w:t>
+        </w:r>
+        <w:r>
+          <w:rPr>
+            <w:rFonts w:asciiTheme="minorHAnsi" w:eastAsiaTheme="minorEastAsia" w:hAnsiTheme="minorHAnsi"/>
+            <w:noProof/>
+            <w:sz w:val="22"/>
+            <w:lang w:eastAsia="ko-KR"/>
+          </w:rPr>
+          <w:tab/>
+        </w:r>
+        <w:r>
+          <w:rPr>
+            <w:rStyle w:val="Hyperlink"/>
+            <w:noProof/>
+          </w:rPr>
+          <w:t>Git ja versionhallinta</w:t>
+        </w:r>
+        <w:r>
+          <w:rPr>
+            <w:noProof/>
+            <w:webHidden/>
+          </w:rPr>
+          <w:tab/>
+        </w:r>
+        <w:r>
+          <w:rPr>
+            <w:noProof/>
+            <w:webHidden/>
+          </w:rPr>
+          <w:fldChar w:fldCharType="begin"/>
+        </w:r>
+        <w:r>
+          <w:rPr>
+            <w:noProof/>
+            <w:webHidden/>
+          </w:rPr>
+          <w:instrText xml:space="preserve"> PAGEREF _Toc510804518 \h </w:instrText>
+        </w:r>
+        <w:r>
+          <w:rPr>
+            <w:noProof/>
+            <w:webHidden/>
+          </w:rPr>
+        </w:r>
+        <w:r>
+          <w:rPr>
+            <w:noProof/>
+            <w:webHidden/>
+          </w:rPr>
+          <w:fldChar w:fldCharType="separate"/>
+        </w:r>
+        <w:r>
+          <w:rPr>
+            <w:noProof/>
+            <w:webHidden/>
+          </w:rPr>
           <w:t>2</w:t>
         </w:r>
         <w:r>
           <w:rPr>
+            <w:noProof/>
+            <w:webHidden/>
+          </w:rPr>
+          <w:fldChar w:fldCharType="end"/>
+        </w:r>
+      </w:hyperlink>
+    </w:p>
+    <w:p>
+      <w:pPr>
+        <w:pStyle w:val="TOC2"/>
+        <w:rPr>
+          <w:rFonts w:asciiTheme="minorHAnsi" w:eastAsiaTheme="minorEastAsia" w:hAnsiTheme="minorHAnsi"/>
+          <w:noProof/>
+          <w:sz w:val="22"/>
+          <w:lang w:eastAsia="ko-KR"/>
+        </w:rPr>
+      </w:pPr>
+      <w:hyperlink w:anchor="_Toc510804519" w:history="1">
+        <w:r>
+          <w:rPr>
             <w:rStyle w:val="Hyperlink"/>
             <w:noProof/>
           </w:rPr>
-          <w:t>.2</w:t>
+          <w:t>2.3</w:t>
         </w:r>
         <w:r>
           <w:rPr>
             <w:rFonts w:asciiTheme="minorHAnsi" w:eastAsiaTheme="minorEastAsia" w:hAnsiTheme="minorHAnsi"/>
             <w:noProof/>
             <w:sz w:val="22"/>
+            <w:lang w:eastAsia="ko-KR"/>
           </w:rPr>
           <w:tab/>
         </w:r>
@@ -544,7 +685,7 @@
             <w:rStyle w:val="Hyperlink"/>
             <w:noProof/>
           </w:rPr>
-          <w:t>Git ja versionhallinta</w:t>
+          <w:t>Android-ympäristön asennus ja testaus</w:t>
         </w:r>
         <w:r>
           <w:rPr>
@@ -565,7 +706,13 @@
             <w:noProof/>
             <w:webHidden/>
           </w:rPr>
-          <w:instrText xml:space="preserve"> PAGEREF _Toc472332275 \h </w:instrText>
+          <w:instrText xml:space="preserve"> PAGEREF _Toc510804519 \h </w:instrText>
+        </w:r>
+        <w:r>
+          <w:rPr>
+            <w:noProof/>
+            <w:webHidden/>
+          </w:rPr>
         </w:r>
         <w:r>
           <w:rPr>
@@ -576,13 +723,10 @@
         </w:r>
         <w:r>
           <w:rPr>
-            <w:b/>
-            <w:bCs/>
-            <w:noProof/>
-            <w:webHidden/>
-            <w:lang w:val="en-US"/>
-          </w:rPr>
-          <w:t>Error! Bookmark not defined.</w:t>
+            <w:noProof/>
+            <w:webHidden/>
+          </w:rPr>
+          <w:t>2</w:t>
         </w:r>
         <w:r>
           <w:rPr>
@@ -592,190 +736,426 @@
           <w:fldChar w:fldCharType="end"/>
         </w:r>
       </w:hyperlink>
-      <w:r>
+    </w:p>
+    <w:p>
+      <w:pPr>
+        <w:pStyle w:val="TOC2"/>
         <w:rPr>
+          <w:rFonts w:asciiTheme="minorHAnsi" w:eastAsiaTheme="minorEastAsia" w:hAnsiTheme="minorHAnsi"/>
           <w:noProof/>
+          <w:sz w:val="22"/>
+          <w:lang w:eastAsia="ko-KR"/>
         </w:rPr>
-        <w:br/>
-        <w:t xml:space="preserve">2.3 </w:t>
-      </w:r>
-      <w:r>
+      </w:pPr>
+      <w:hyperlink w:anchor="_Toc510804520" w:history="1">
+        <w:r>
+          <w:rPr>
+            <w:rStyle w:val="Hyperlink"/>
+            <w:noProof/>
+          </w:rPr>
+          <w:t>2.4</w:t>
+        </w:r>
+        <w:r>
+          <w:rPr>
+            <w:rFonts w:asciiTheme="minorHAnsi" w:eastAsiaTheme="minorEastAsia" w:hAnsiTheme="minorHAnsi"/>
+            <w:noProof/>
+            <w:sz w:val="22"/>
+            <w:lang w:eastAsia="ko-KR"/>
+          </w:rPr>
+          <w:tab/>
+        </w:r>
+        <w:r>
+          <w:rPr>
+            <w:rStyle w:val="Hyperlink"/>
+            <w:noProof/>
+          </w:rPr>
+          <w:t>Androidilla perus käyttöliittymä</w:t>
+        </w:r>
+        <w:r>
+          <w:rPr>
+            <w:noProof/>
+            <w:webHidden/>
+          </w:rPr>
+          <w:tab/>
+        </w:r>
+        <w:r>
+          <w:rPr>
+            <w:noProof/>
+            <w:webHidden/>
+          </w:rPr>
+          <w:fldChar w:fldCharType="begin"/>
+        </w:r>
+        <w:r>
+          <w:rPr>
+            <w:noProof/>
+            <w:webHidden/>
+          </w:rPr>
+          <w:instrText xml:space="preserve"> PAGEREF _Toc510804520 \h </w:instrText>
+        </w:r>
+        <w:r>
+          <w:rPr>
+            <w:noProof/>
+            <w:webHidden/>
+          </w:rPr>
+        </w:r>
+        <w:r>
+          <w:rPr>
+            <w:noProof/>
+            <w:webHidden/>
+          </w:rPr>
+          <w:fldChar w:fldCharType="separate"/>
+        </w:r>
+        <w:r>
+          <w:rPr>
+            <w:noProof/>
+            <w:webHidden/>
+          </w:rPr>
+          <w:t>3</w:t>
+        </w:r>
+        <w:r>
+          <w:rPr>
+            <w:noProof/>
+            <w:webHidden/>
+          </w:rPr>
+          <w:fldChar w:fldCharType="end"/>
+        </w:r>
+      </w:hyperlink>
+    </w:p>
+    <w:p>
+      <w:pPr>
+        <w:pStyle w:val="TOC2"/>
         <w:rPr>
+          <w:rFonts w:asciiTheme="minorHAnsi" w:eastAsiaTheme="minorEastAsia" w:hAnsiTheme="minorHAnsi"/>
           <w:noProof/>
+          <w:sz w:val="22"/>
+          <w:lang w:eastAsia="ko-KR"/>
         </w:rPr>
-        <w:tab/>
-        <w:t>Android-ympäristön asennus</w:t>
-      </w:r>
-      <w:r>
+      </w:pPr>
+      <w:hyperlink w:anchor="_Toc510804521" w:history="1">
+        <w:r>
+          <w:rPr>
+            <w:rStyle w:val="Hyperlink"/>
+            <w:noProof/>
+          </w:rPr>
+          <w:t>2.5</w:t>
+        </w:r>
+        <w:r>
+          <w:rPr>
+            <w:rFonts w:asciiTheme="minorHAnsi" w:eastAsiaTheme="minorEastAsia" w:hAnsiTheme="minorHAnsi"/>
+            <w:noProof/>
+            <w:sz w:val="22"/>
+            <w:lang w:eastAsia="ko-KR"/>
+          </w:rPr>
+          <w:tab/>
+        </w:r>
+        <w:r>
+          <w:rPr>
+            <w:rStyle w:val="Hyperlink"/>
+            <w:noProof/>
+          </w:rPr>
+          <w:t>Tietokantasovellus</w:t>
+        </w:r>
+        <w:r>
+          <w:rPr>
+            <w:noProof/>
+            <w:webHidden/>
+          </w:rPr>
+          <w:tab/>
+        </w:r>
+        <w:r>
+          <w:rPr>
+            <w:noProof/>
+            <w:webHidden/>
+          </w:rPr>
+          <w:fldChar w:fldCharType="begin"/>
+        </w:r>
+        <w:r>
+          <w:rPr>
+            <w:noProof/>
+            <w:webHidden/>
+          </w:rPr>
+          <w:instrText xml:space="preserve"> PAGEREF _Toc510804521 \h </w:instrText>
+        </w:r>
+        <w:r>
+          <w:rPr>
+            <w:noProof/>
+            <w:webHidden/>
+          </w:rPr>
+        </w:r>
+        <w:r>
+          <w:rPr>
+            <w:noProof/>
+            <w:webHidden/>
+          </w:rPr>
+          <w:fldChar w:fldCharType="separate"/>
+        </w:r>
+        <w:r>
+          <w:rPr>
+            <w:noProof/>
+            <w:webHidden/>
+          </w:rPr>
+          <w:t>3</w:t>
+        </w:r>
+        <w:r>
+          <w:rPr>
+            <w:noProof/>
+            <w:webHidden/>
+          </w:rPr>
+          <w:fldChar w:fldCharType="end"/>
+        </w:r>
+      </w:hyperlink>
+    </w:p>
+    <w:p>
+      <w:pPr>
+        <w:pStyle w:val="TOC2"/>
         <w:rPr>
+          <w:rFonts w:asciiTheme="minorHAnsi" w:eastAsiaTheme="minorEastAsia" w:hAnsiTheme="minorHAnsi"/>
           <w:noProof/>
+          <w:sz w:val="22"/>
+          <w:lang w:eastAsia="ko-KR"/>
         </w:rPr>
-        <w:tab/>
-      </w:r>
-      <w:r>
+      </w:pPr>
+      <w:hyperlink w:anchor="_Toc510804522" w:history="1">
+        <w:r>
+          <w:rPr>
+            <w:rStyle w:val="Hyperlink"/>
+            <w:noProof/>
+          </w:rPr>
+          <w:t>2.6</w:t>
+        </w:r>
+        <w:r>
+          <w:rPr>
+            <w:rFonts w:asciiTheme="minorHAnsi" w:eastAsiaTheme="minorEastAsia" w:hAnsiTheme="minorHAnsi"/>
+            <w:noProof/>
+            <w:sz w:val="22"/>
+            <w:lang w:eastAsia="ko-KR"/>
+          </w:rPr>
+          <w:tab/>
+        </w:r>
+        <w:r>
+          <w:rPr>
+            <w:rStyle w:val="Hyperlink"/>
+            <w:noProof/>
+          </w:rPr>
+          <w:t>Tietokantasovellus: lisää toiminnallisuuksia</w:t>
+        </w:r>
+        <w:r>
+          <w:rPr>
+            <w:noProof/>
+            <w:webHidden/>
+          </w:rPr>
+          <w:tab/>
+        </w:r>
+        <w:r>
+          <w:rPr>
+            <w:noProof/>
+            <w:webHidden/>
+          </w:rPr>
+          <w:fldChar w:fldCharType="begin"/>
+        </w:r>
+        <w:r>
+          <w:rPr>
+            <w:noProof/>
+            <w:webHidden/>
+          </w:rPr>
+          <w:instrText xml:space="preserve"> PAGEREF _Toc510804522 \h </w:instrText>
+        </w:r>
+        <w:r>
+          <w:rPr>
+            <w:noProof/>
+            <w:webHidden/>
+          </w:rPr>
+        </w:r>
+        <w:r>
+          <w:rPr>
+            <w:noProof/>
+            <w:webHidden/>
+          </w:rPr>
+          <w:fldChar w:fldCharType="separate"/>
+        </w:r>
+        <w:r>
+          <w:rPr>
+            <w:noProof/>
+            <w:webHidden/>
+          </w:rPr>
+          <w:t>3</w:t>
+        </w:r>
+        <w:r>
+          <w:rPr>
+            <w:noProof/>
+            <w:webHidden/>
+          </w:rPr>
+          <w:fldChar w:fldCharType="end"/>
+        </w:r>
+      </w:hyperlink>
+    </w:p>
+    <w:p>
+      <w:pPr>
+        <w:pStyle w:val="TOC2"/>
         <w:rPr>
+          <w:rFonts w:asciiTheme="minorHAnsi" w:eastAsiaTheme="minorEastAsia" w:hAnsiTheme="minorHAnsi"/>
           <w:noProof/>
+          <w:sz w:val="22"/>
+          <w:lang w:eastAsia="ko-KR"/>
         </w:rPr>
-        <w:br/>
-        <w:t>2.4</w:t>
-      </w:r>
-      <w:r>
+      </w:pPr>
+      <w:hyperlink w:anchor="_Toc510804523" w:history="1">
+        <w:r>
+          <w:rPr>
+            <w:rStyle w:val="Hyperlink"/>
+            <w:noProof/>
+          </w:rPr>
+          <w:t>2.7</w:t>
+        </w:r>
+        <w:r>
+          <w:rPr>
+            <w:rFonts w:asciiTheme="minorHAnsi" w:eastAsiaTheme="minorEastAsia" w:hAnsiTheme="minorHAnsi"/>
+            <w:noProof/>
+            <w:sz w:val="22"/>
+            <w:lang w:eastAsia="ko-KR"/>
+          </w:rPr>
+          <w:tab/>
+        </w:r>
+        <w:r>
+          <w:rPr>
+            <w:rStyle w:val="Hyperlink"/>
+            <w:noProof/>
+          </w:rPr>
+          <w:t>Firebase tietokanta</w:t>
+        </w:r>
+        <w:r>
+          <w:rPr>
+            <w:noProof/>
+            <w:webHidden/>
+          </w:rPr>
+          <w:tab/>
+        </w:r>
+        <w:r>
+          <w:rPr>
+            <w:noProof/>
+            <w:webHidden/>
+          </w:rPr>
+          <w:fldChar w:fldCharType="begin"/>
+        </w:r>
+        <w:r>
+          <w:rPr>
+            <w:noProof/>
+            <w:webHidden/>
+          </w:rPr>
+          <w:instrText xml:space="preserve"> PAGEREF _Toc510804523 \h </w:instrText>
+        </w:r>
+        <w:r>
+          <w:rPr>
+            <w:noProof/>
+            <w:webHidden/>
+          </w:rPr>
+        </w:r>
+        <w:r>
+          <w:rPr>
+            <w:noProof/>
+            <w:webHidden/>
+          </w:rPr>
+          <w:fldChar w:fldCharType="separate"/>
+        </w:r>
+        <w:r>
+          <w:rPr>
+            <w:noProof/>
+            <w:webHidden/>
+          </w:rPr>
+          <w:t>4</w:t>
+        </w:r>
+        <w:r>
+          <w:rPr>
+            <w:noProof/>
+            <w:webHidden/>
+          </w:rPr>
+          <w:fldChar w:fldCharType="end"/>
+        </w:r>
+      </w:hyperlink>
+    </w:p>
+    <w:p>
+      <w:pPr>
+        <w:pStyle w:val="TOC2"/>
         <w:rPr>
+          <w:rFonts w:asciiTheme="minorHAnsi" w:eastAsiaTheme="minorEastAsia" w:hAnsiTheme="minorHAnsi"/>
           <w:noProof/>
+          <w:sz w:val="22"/>
+          <w:lang w:eastAsia="ko-KR"/>
         </w:rPr>
-        <w:tab/>
-        <w:t>Androidilla perus käyttöliittymä</w:t>
-      </w:r>
-      <w:r>
-        <w:rPr>
-          <w:noProof/>
-        </w:rPr>
-        <w:tab/>
-      </w:r>
-      <w:r>
-        <w:rPr>
-          <w:noProof/>
-        </w:rPr>
-        <w:br/>
-        <w:t>2.5</w:t>
-      </w:r>
-      <w:r>
-        <w:rPr>
-          <w:noProof/>
-        </w:rPr>
-        <w:tab/>
-        <w:t>Tietokantasovellus</w:t>
-      </w:r>
-      <w:r>
-        <w:rPr>
-          <w:noProof/>
-        </w:rPr>
-        <w:tab/>
-      </w:r>
-      <w:r>
-        <w:rPr>
-          <w:noProof/>
-        </w:rPr>
-        <w:br/>
-        <w:t>2.6</w:t>
-      </w:r>
-      <w:r>
-        <w:rPr>
-          <w:noProof/>
-        </w:rPr>
-        <w:tab/>
-        <w:t>Tietokantasovellus</w:t>
-      </w:r>
-      <w:r>
-        <w:rPr>
-          <w:noProof/>
-        </w:rPr>
-        <w:t>: lisää toiminnallisuuksia</w:t>
-      </w:r>
-      <w:r>
-        <w:rPr>
-          <w:noProof/>
-        </w:rPr>
-        <w:tab/>
-      </w:r>
-      <w:r>
-        <w:rPr>
-          <w:noProof/>
-        </w:rPr>
-        <w:br/>
-        <w:t>2.7</w:t>
-      </w:r>
-      <w:r>
-        <w:rPr>
-          <w:noProof/>
-        </w:rPr>
-        <w:tab/>
-        <w:t>Firebase</w:t>
-      </w:r>
-      <w:r>
-        <w:rPr>
-          <w:noProof/>
-        </w:rPr>
-        <w:t xml:space="preserve"> tietokanta</w:t>
-      </w:r>
-      <w:r>
-        <w:rPr>
-          <w:noProof/>
-        </w:rPr>
-        <w:tab/>
-      </w:r>
-      <w:r>
-        <w:rPr>
-          <w:noProof/>
-        </w:rPr>
-        <w:br/>
-        <w:t>2.8</w:t>
-      </w:r>
-      <w:r>
-        <w:rPr>
-          <w:noProof/>
-        </w:rPr>
-        <w:tab/>
-        <w:t>Firebase tietokanta</w:t>
-      </w:r>
-      <w:r>
-        <w:rPr>
-          <w:noProof/>
-        </w:rPr>
-        <w:t>: autentikointi</w:t>
-      </w:r>
-      <w:r>
-        <w:rPr>
-          <w:noProof/>
-        </w:rPr>
-        <w:tab/>
-      </w:r>
-      <w:r>
-        <w:rPr>
-          <w:noProof/>
-        </w:rPr>
-        <w:br/>
-        <w:t>2.9</w:t>
-      </w:r>
-      <w:r>
-        <w:rPr>
-          <w:noProof/>
-        </w:rPr>
-        <w:tab/>
-        <w:t>Paikannus ja kartta</w:t>
-      </w:r>
-      <w:r>
-        <w:rPr>
-          <w:noProof/>
-        </w:rPr>
-        <w:tab/>
-      </w:r>
-      <w:r>
-        <w:rPr>
-          <w:noProof/>
-        </w:rPr>
-        <w:br/>
-        <w:t>2.10</w:t>
-      </w:r>
-      <w:r>
-        <w:rPr>
-          <w:noProof/>
-        </w:rPr>
-        <w:tab/>
-        <w:t>Paikannus ja kartta</w:t>
-      </w:r>
-      <w:r>
-        <w:rPr>
-          <w:noProof/>
-        </w:rPr>
-        <w:t>: ?</w:t>
-      </w:r>
-      <w:r>
-        <w:rPr>
-          <w:noProof/>
-        </w:rPr>
-        <w:tab/>
-      </w:r>
+      </w:pPr>
+      <w:hyperlink w:anchor="_Toc510804524" w:history="1">
+        <w:r>
+          <w:rPr>
+            <w:rStyle w:val="Hyperlink"/>
+            <w:noProof/>
+          </w:rPr>
+          <w:t>2.8</w:t>
+        </w:r>
+        <w:r>
+          <w:rPr>
+            <w:rFonts w:asciiTheme="minorHAnsi" w:eastAsiaTheme="minorEastAsia" w:hAnsiTheme="minorHAnsi"/>
+            <w:noProof/>
+            <w:sz w:val="22"/>
+            <w:lang w:eastAsia="ko-KR"/>
+          </w:rPr>
+          <w:tab/>
+        </w:r>
+        <w:r>
+          <w:rPr>
+            <w:rStyle w:val="Hyperlink"/>
+            <w:noProof/>
+          </w:rPr>
+          <w:t>Paikannus ja kartta</w:t>
+        </w:r>
+        <w:r>
+          <w:rPr>
+            <w:noProof/>
+            <w:webHidden/>
+          </w:rPr>
+          <w:tab/>
+        </w:r>
+        <w:r>
+          <w:rPr>
+            <w:noProof/>
+            <w:webHidden/>
+          </w:rPr>
+          <w:fldChar w:fldCharType="begin"/>
+        </w:r>
+        <w:r>
+          <w:rPr>
+            <w:noProof/>
+            <w:webHidden/>
+          </w:rPr>
+          <w:instrText xml:space="preserve"> PAGEREF _Toc510804524 \h </w:instrText>
+        </w:r>
+        <w:r>
+          <w:rPr>
+            <w:noProof/>
+            <w:webHidden/>
+          </w:rPr>
+        </w:r>
+        <w:r>
+          <w:rPr>
+            <w:noProof/>
+            <w:webHidden/>
+          </w:rPr>
+          <w:fldChar w:fldCharType="separate"/>
+        </w:r>
+        <w:r>
+          <w:rPr>
+            <w:noProof/>
+            <w:webHidden/>
+          </w:rPr>
+          <w:t>4</w:t>
+        </w:r>
+        <w:r>
+          <w:rPr>
+            <w:noProof/>
+            <w:webHidden/>
+          </w:rPr>
+          <w:fldChar w:fldCharType="end"/>
+        </w:r>
+      </w:hyperlink>
     </w:p>
     <w:p>
       <w:pPr>
@@ -784,28 +1164,22 @@
           <w:rFonts w:asciiTheme="minorHAnsi" w:eastAsiaTheme="minorEastAsia" w:hAnsiTheme="minorHAnsi" w:cstheme="minorBidi"/>
           <w:caps w:val="0"/>
           <w:sz w:val="22"/>
-          <w:lang w:val="en-US"/>
+          <w:lang w:eastAsia="ko-KR"/>
         </w:rPr>
       </w:pPr>
-      <w:hyperlink w:anchor="_Toc472332273" w:history="1">
+      <w:hyperlink w:anchor="_Toc510804525" w:history="1">
         <w:r>
           <w:rPr>
             <w:rStyle w:val="Hyperlink"/>
           </w:rPr>
-          <w:t>3</w:t>
-        </w:r>
-        <w:r>
-          <w:rPr>
-            <w:rStyle w:val="Hyperlink"/>
-          </w:rPr>
-          <w:t>.</w:t>
+          <w:t>3.</w:t>
         </w:r>
         <w:r>
           <w:rPr>
             <w:rFonts w:asciiTheme="minorHAnsi" w:eastAsiaTheme="minorEastAsia" w:hAnsiTheme="minorHAnsi" w:cstheme="minorBidi"/>
             <w:caps w:val="0"/>
             <w:sz w:val="22"/>
-            <w:lang w:val="en-US"/>
+            <w:lang w:eastAsia="ko-KR"/>
           </w:rPr>
           <w:tab/>
         </w:r>
@@ -831,7 +1205,12 @@
           <w:rPr>
             <w:webHidden/>
           </w:rPr>
-          <w:instrText xml:space="preserve"> PAGEREF _Toc472332273 \h </w:instrText>
+          <w:instrText xml:space="preserve"> PAGEREF _Toc510804525 \h </w:instrText>
+        </w:r>
+        <w:r>
+          <w:rPr>
+            <w:webHidden/>
+          </w:rPr>
         </w:r>
         <w:r>
           <w:rPr>
@@ -841,12 +1220,9 @@
         </w:r>
         <w:r>
           <w:rPr>
-            <w:b/>
-            <w:bCs/>
-            <w:webHidden/>
-            <w:lang w:val="en-US"/>
-          </w:rPr>
-          <w:t>Error! Bookmark not defined.</w:t>
+            <w:webHidden/>
+          </w:rPr>
+          <w:t>5</w:t>
         </w:r>
         <w:r>
           <w:rPr>
@@ -863,49 +1239,42 @@
           <w:rFonts w:asciiTheme="minorHAnsi" w:eastAsiaTheme="minorEastAsia" w:hAnsiTheme="minorHAnsi"/>
           <w:noProof/>
           <w:sz w:val="22"/>
-          <w:lang w:val="en-US"/>
+          <w:lang w:eastAsia="ko-KR"/>
         </w:rPr>
       </w:pPr>
-      <w:hyperlink w:anchor="_Toc472332274" w:history="1">
+      <w:hyperlink w:anchor="_Toc510804526" w:history="1">
         <w:r>
           <w:rPr>
             <w:rStyle w:val="Hyperlink"/>
             <w:noProof/>
           </w:rPr>
-          <w:t>3</w:t>
+          <w:t>3.1</w:t>
+        </w:r>
+        <w:r>
+          <w:rPr>
+            <w:rFonts w:asciiTheme="minorHAnsi" w:eastAsiaTheme="minorEastAsia" w:hAnsiTheme="minorHAnsi"/>
+            <w:noProof/>
+            <w:sz w:val="22"/>
+            <w:lang w:eastAsia="ko-KR"/>
+          </w:rPr>
+          <w:tab/>
         </w:r>
         <w:r>
           <w:rPr>
             <w:rStyle w:val="Hyperlink"/>
             <w:noProof/>
           </w:rPr>
-          <w:t>.1</w:t>
-        </w:r>
-        <w:r>
-          <w:rPr>
-            <w:rFonts w:asciiTheme="minorHAnsi" w:eastAsiaTheme="minorEastAsia" w:hAnsiTheme="minorHAnsi"/>
-            <w:noProof/>
-            <w:sz w:val="22"/>
-            <w:lang w:val="en-US"/>
+          <w:t>Create Project Sunshine</w:t>
+        </w:r>
+        <w:r>
+          <w:rPr>
+            <w:noProof/>
+            <w:webHidden/>
           </w:rPr>
           <w:tab/>
         </w:r>
         <w:r>
           <w:rPr>
-            <w:rStyle w:val="Hyperlink"/>
-            <w:noProof/>
-          </w:rPr>
-          <w:t>Create Project Sunshine</w:t>
-        </w:r>
-        <w:r>
-          <w:rPr>
-            <w:noProof/>
-            <w:webHidden/>
-          </w:rPr>
-          <w:tab/>
-        </w:r>
-        <w:r>
-          <w:rPr>
             <w:noProof/>
             <w:webHidden/>
           </w:rPr>
@@ -916,7 +1285,13 @@
             <w:noProof/>
             <w:webHidden/>
           </w:rPr>
-          <w:instrText xml:space="preserve"> PAGEREF _Toc472332274 \h </w:instrText>
+          <w:instrText xml:space="preserve"> PAGEREF _Toc510804526 \h </w:instrText>
+        </w:r>
+        <w:r>
+          <w:rPr>
+            <w:noProof/>
+            <w:webHidden/>
+          </w:rPr>
         </w:r>
         <w:r>
           <w:rPr>
@@ -927,13 +1302,10 @@
         </w:r>
         <w:r>
           <w:rPr>
-            <w:b/>
-            <w:bCs/>
-            <w:noProof/>
-            <w:webHidden/>
-            <w:lang w:val="en-US"/>
-          </w:rPr>
-          <w:t>Error! Bookmark not defined.</w:t>
+            <w:noProof/>
+            <w:webHidden/>
+          </w:rPr>
+          <w:t>5</w:t>
         </w:r>
         <w:r>
           <w:rPr>
@@ -951,49 +1323,42 @@
           <w:rFonts w:asciiTheme="minorHAnsi" w:eastAsiaTheme="minorEastAsia" w:hAnsiTheme="minorHAnsi"/>
           <w:noProof/>
           <w:sz w:val="22"/>
-          <w:lang w:val="en-US"/>
+          <w:lang w:eastAsia="ko-KR"/>
         </w:rPr>
       </w:pPr>
-      <w:hyperlink w:anchor="_Toc472332275" w:history="1">
+      <w:hyperlink w:anchor="_Toc510804527" w:history="1">
         <w:r>
           <w:rPr>
             <w:rStyle w:val="Hyperlink"/>
             <w:noProof/>
           </w:rPr>
-          <w:t>3</w:t>
+          <w:t>3.2</w:t>
+        </w:r>
+        <w:r>
+          <w:rPr>
+            <w:rFonts w:asciiTheme="minorHAnsi" w:eastAsiaTheme="minorEastAsia" w:hAnsiTheme="minorHAnsi"/>
+            <w:noProof/>
+            <w:sz w:val="22"/>
+            <w:lang w:eastAsia="ko-KR"/>
+          </w:rPr>
+          <w:tab/>
         </w:r>
         <w:r>
           <w:rPr>
             <w:rStyle w:val="Hyperlink"/>
             <w:noProof/>
           </w:rPr>
-          <w:t>.2</w:t>
-        </w:r>
-        <w:r>
-          <w:rPr>
-            <w:rFonts w:asciiTheme="minorHAnsi" w:eastAsiaTheme="minorEastAsia" w:hAnsiTheme="minorHAnsi"/>
-            <w:noProof/>
-            <w:sz w:val="22"/>
-            <w:lang w:val="en-US"/>
+          <w:t>Connect to the Internet</w:t>
+        </w:r>
+        <w:r>
+          <w:rPr>
+            <w:noProof/>
+            <w:webHidden/>
           </w:rPr>
           <w:tab/>
         </w:r>
         <w:r>
           <w:rPr>
-            <w:rStyle w:val="Hyperlink"/>
-            <w:noProof/>
-          </w:rPr>
-          <w:t>Connect to the Internet</w:t>
-        </w:r>
-        <w:r>
-          <w:rPr>
-            <w:noProof/>
-            <w:webHidden/>
-          </w:rPr>
-          <w:tab/>
-        </w:r>
-        <w:r>
-          <w:rPr>
             <w:noProof/>
             <w:webHidden/>
           </w:rPr>
@@ -1004,7 +1369,13 @@
             <w:noProof/>
             <w:webHidden/>
           </w:rPr>
-          <w:instrText xml:space="preserve"> PAGEREF _Toc472332275 \h </w:instrText>
+          <w:instrText xml:space="preserve"> PAGEREF _Toc510804527 \h </w:instrText>
+        </w:r>
+        <w:r>
+          <w:rPr>
+            <w:noProof/>
+            <w:webHidden/>
+          </w:rPr>
         </w:r>
         <w:r>
           <w:rPr>
@@ -1015,13 +1386,10 @@
         </w:r>
         <w:r>
           <w:rPr>
-            <w:b/>
-            <w:bCs/>
-            <w:noProof/>
-            <w:webHidden/>
-            <w:lang w:val="en-US"/>
-          </w:rPr>
-          <w:t>Error! Bookmark not defined.</w:t>
+            <w:noProof/>
+            <w:webHidden/>
+          </w:rPr>
+          <w:t>5</w:t>
         </w:r>
         <w:r>
           <w:rPr>
@@ -1039,49 +1407,42 @@
           <w:rFonts w:asciiTheme="minorHAnsi" w:eastAsiaTheme="minorEastAsia" w:hAnsiTheme="minorHAnsi"/>
           <w:noProof/>
           <w:sz w:val="22"/>
-          <w:lang w:val="en-US"/>
+          <w:lang w:eastAsia="ko-KR"/>
         </w:rPr>
       </w:pPr>
-      <w:hyperlink w:anchor="_Toc472332276" w:history="1">
+      <w:hyperlink w:anchor="_Toc510804528" w:history="1">
         <w:r>
           <w:rPr>
             <w:rStyle w:val="Hyperlink"/>
             <w:noProof/>
           </w:rPr>
-          <w:t>3</w:t>
+          <w:t>3.3</w:t>
+        </w:r>
+        <w:r>
+          <w:rPr>
+            <w:rFonts w:asciiTheme="minorHAnsi" w:eastAsiaTheme="minorEastAsia" w:hAnsiTheme="minorHAnsi"/>
+            <w:noProof/>
+            <w:sz w:val="22"/>
+            <w:lang w:eastAsia="ko-KR"/>
+          </w:rPr>
+          <w:tab/>
         </w:r>
         <w:r>
           <w:rPr>
             <w:rStyle w:val="Hyperlink"/>
             <w:noProof/>
           </w:rPr>
-          <w:t>.3</w:t>
-        </w:r>
-        <w:r>
-          <w:rPr>
-            <w:rFonts w:asciiTheme="minorHAnsi" w:eastAsiaTheme="minorEastAsia" w:hAnsiTheme="minorHAnsi"/>
-            <w:noProof/>
-            <w:sz w:val="22"/>
-            <w:lang w:val="en-US"/>
+          <w:t>RecyclerView</w:t>
+        </w:r>
+        <w:r>
+          <w:rPr>
+            <w:noProof/>
+            <w:webHidden/>
           </w:rPr>
           <w:tab/>
         </w:r>
         <w:r>
           <w:rPr>
-            <w:rStyle w:val="Hyperlink"/>
-            <w:noProof/>
-          </w:rPr>
-          <w:t>RecyclerView</w:t>
-        </w:r>
-        <w:r>
-          <w:rPr>
-            <w:noProof/>
-            <w:webHidden/>
-          </w:rPr>
-          <w:tab/>
-        </w:r>
-        <w:r>
-          <w:rPr>
             <w:noProof/>
             <w:webHidden/>
           </w:rPr>
@@ -1092,7 +1453,13 @@
             <w:noProof/>
             <w:webHidden/>
           </w:rPr>
-          <w:instrText xml:space="preserve"> PAGEREF _Toc472332276 \h </w:instrText>
+          <w:instrText xml:space="preserve"> PAGEREF _Toc510804528 \h </w:instrText>
+        </w:r>
+        <w:r>
+          <w:rPr>
+            <w:noProof/>
+            <w:webHidden/>
+          </w:rPr>
         </w:r>
         <w:r>
           <w:rPr>
@@ -1103,13 +1470,10 @@
         </w:r>
         <w:r>
           <w:rPr>
-            <w:b/>
-            <w:bCs/>
-            <w:noProof/>
-            <w:webHidden/>
-            <w:lang w:val="en-US"/>
-          </w:rPr>
-          <w:t>Error! Bookmark not defined.</w:t>
+            <w:noProof/>
+            <w:webHidden/>
+          </w:rPr>
+          <w:t>6</w:t>
         </w:r>
         <w:r>
           <w:rPr>
@@ -1127,49 +1491,42 @@
           <w:rFonts w:asciiTheme="minorHAnsi" w:eastAsiaTheme="minorEastAsia" w:hAnsiTheme="minorHAnsi"/>
           <w:noProof/>
           <w:sz w:val="22"/>
-          <w:lang w:val="en-US"/>
+          <w:lang w:eastAsia="ko-KR"/>
         </w:rPr>
       </w:pPr>
-      <w:hyperlink w:anchor="_Toc472332277" w:history="1">
+      <w:hyperlink w:anchor="_Toc510804529" w:history="1">
         <w:r>
           <w:rPr>
             <w:rStyle w:val="Hyperlink"/>
             <w:noProof/>
           </w:rPr>
-          <w:t>3</w:t>
+          <w:t>3.4</w:t>
+        </w:r>
+        <w:r>
+          <w:rPr>
+            <w:rFonts w:asciiTheme="minorHAnsi" w:eastAsiaTheme="minorEastAsia" w:hAnsiTheme="minorHAnsi"/>
+            <w:noProof/>
+            <w:sz w:val="22"/>
+            <w:lang w:eastAsia="ko-KR"/>
+          </w:rPr>
+          <w:tab/>
         </w:r>
         <w:r>
           <w:rPr>
             <w:rStyle w:val="Hyperlink"/>
             <w:noProof/>
           </w:rPr>
-          <w:t>.4</w:t>
-        </w:r>
-        <w:r>
-          <w:rPr>
-            <w:rFonts w:asciiTheme="minorHAnsi" w:eastAsiaTheme="minorEastAsia" w:hAnsiTheme="minorHAnsi"/>
-            <w:noProof/>
-            <w:sz w:val="22"/>
-            <w:lang w:val="en-US"/>
+          <w:t>Intents</w:t>
+        </w:r>
+        <w:r>
+          <w:rPr>
+            <w:noProof/>
+            <w:webHidden/>
           </w:rPr>
           <w:tab/>
         </w:r>
         <w:r>
           <w:rPr>
-            <w:rStyle w:val="Hyperlink"/>
-            <w:noProof/>
-          </w:rPr>
-          <w:t>Intents</w:t>
-        </w:r>
-        <w:r>
-          <w:rPr>
-            <w:noProof/>
-            <w:webHidden/>
-          </w:rPr>
-          <w:tab/>
-        </w:r>
-        <w:r>
-          <w:rPr>
             <w:noProof/>
             <w:webHidden/>
           </w:rPr>
@@ -1180,7 +1537,13 @@
             <w:noProof/>
             <w:webHidden/>
           </w:rPr>
-          <w:instrText xml:space="preserve"> PAGEREF _Toc472332277 \h </w:instrText>
+          <w:instrText xml:space="preserve"> PAGEREF _Toc510804529 \h </w:instrText>
+        </w:r>
+        <w:r>
+          <w:rPr>
+            <w:noProof/>
+            <w:webHidden/>
+          </w:rPr>
         </w:r>
         <w:r>
           <w:rPr>
@@ -1191,13 +1554,10 @@
         </w:r>
         <w:r>
           <w:rPr>
-            <w:b/>
-            <w:bCs/>
-            <w:noProof/>
-            <w:webHidden/>
-            <w:lang w:val="en-US"/>
-          </w:rPr>
-          <w:t>Error! Bookmark not defined.</w:t>
+            <w:noProof/>
+            <w:webHidden/>
+          </w:rPr>
+          <w:t>6</w:t>
         </w:r>
         <w:r>
           <w:rPr>
@@ -1215,32 +1575,107 @@
           <w:rFonts w:asciiTheme="minorHAnsi" w:eastAsiaTheme="minorEastAsia" w:hAnsiTheme="minorHAnsi"/>
           <w:noProof/>
           <w:sz w:val="22"/>
-          <w:lang w:val="en-GB"/>
+          <w:lang w:eastAsia="ko-KR"/>
         </w:rPr>
       </w:pPr>
-      <w:hyperlink w:anchor="_Toc472332278" w:history="1">
+      <w:hyperlink w:anchor="_Toc510804530" w:history="1">
         <w:r>
           <w:rPr>
             <w:rStyle w:val="Hyperlink"/>
             <w:noProof/>
-            <w:lang w:val="en-GB"/>
-          </w:rPr>
-          <w:t>3</w:t>
+          </w:rPr>
+          <w:t>3.5</w:t>
+        </w:r>
+        <w:r>
+          <w:rPr>
+            <w:rFonts w:asciiTheme="minorHAnsi" w:eastAsiaTheme="minorEastAsia" w:hAnsiTheme="minorHAnsi"/>
+            <w:noProof/>
+            <w:sz w:val="22"/>
+            <w:lang w:eastAsia="ko-KR"/>
+          </w:rPr>
+          <w:tab/>
         </w:r>
         <w:r>
           <w:rPr>
             <w:rStyle w:val="Hyperlink"/>
             <w:noProof/>
-            <w:lang w:val="en-GB"/>
-          </w:rPr>
-          <w:t>.5</w:t>
+          </w:rPr>
+          <w:t>Lifecycle</w:t>
+        </w:r>
+        <w:r>
+          <w:rPr>
+            <w:noProof/>
+            <w:webHidden/>
+          </w:rPr>
+          <w:tab/>
+        </w:r>
+        <w:r>
+          <w:rPr>
+            <w:noProof/>
+            <w:webHidden/>
+          </w:rPr>
+          <w:fldChar w:fldCharType="begin"/>
+        </w:r>
+        <w:r>
+          <w:rPr>
+            <w:noProof/>
+            <w:webHidden/>
+          </w:rPr>
+          <w:instrText xml:space="preserve"> PAGEREF _Toc510804530 \h </w:instrText>
+        </w:r>
+        <w:r>
+          <w:rPr>
+            <w:noProof/>
+            <w:webHidden/>
+          </w:rPr>
+        </w:r>
+        <w:r>
+          <w:rPr>
+            <w:noProof/>
+            <w:webHidden/>
+          </w:rPr>
+          <w:fldChar w:fldCharType="separate"/>
+        </w:r>
+        <w:r>
+          <w:rPr>
+            <w:noProof/>
+            <w:webHidden/>
+          </w:rPr>
+          <w:t>6</w:t>
+        </w:r>
+        <w:r>
+          <w:rPr>
+            <w:noProof/>
+            <w:webHidden/>
+          </w:rPr>
+          <w:fldChar w:fldCharType="end"/>
+        </w:r>
+      </w:hyperlink>
+    </w:p>
+    <w:p>
+      <w:pPr>
+        <w:pStyle w:val="TOC2"/>
+        <w:rPr>
+          <w:rFonts w:asciiTheme="minorHAnsi" w:eastAsiaTheme="minorEastAsia" w:hAnsiTheme="minorHAnsi"/>
+          <w:noProof/>
+          <w:sz w:val="22"/>
+          <w:lang w:eastAsia="ko-KR"/>
+        </w:rPr>
+      </w:pPr>
+      <w:hyperlink w:anchor="_Toc510804531" w:history="1">
+        <w:r>
+          <w:rPr>
+            <w:rStyle w:val="Hyperlink"/>
+            <w:noProof/>
+          </w:rPr>
+          <w:t>3.6</w:t>
         </w:r>
         <w:r>
           <w:rPr>
             <w:rFonts w:asciiTheme="minorHAnsi" w:eastAsiaTheme="minorEastAsia" w:hAnsiTheme="minorHAnsi"/>
             <w:noProof/>
             <w:sz w:val="22"/>
-            <w:lang w:val="en-US"/>
+            <w:lang w:eastAsia="ko-KR"/>
           </w:rPr>
           <w:tab/>
         </w:r>
@@ -1248,15 +1683,13 @@
           <w:rPr>
             <w:rStyle w:val="Hyperlink"/>
             <w:noProof/>
-            <w:lang w:val="en-GB"/>
-          </w:rPr>
-          <w:t>Lifecycle</w:t>
-        </w:r>
-        <w:r>
-          <w:rPr>
-            <w:noProof/>
-            <w:webHidden/>
-            <w:lang w:val="en-GB"/>
+          </w:rPr>
+          <w:t>Preferences</w:t>
+        </w:r>
+        <w:r>
+          <w:rPr>
+            <w:noProof/>
+            <w:webHidden/>
           </w:rPr>
           <w:tab/>
         </w:r>
@@ -1271,9 +1704,14 @@
           <w:rPr>
             <w:noProof/>
             <w:webHidden/>
-            <w:lang w:val="en-GB"/>
-          </w:rPr>
-          <w:instrText xml:space="preserve"> PAGEREF _Toc472332278 \h </w:instrText>
+          </w:rPr>
+          <w:instrText xml:space="preserve"> PAGEREF _Toc510804531 \h </w:instrText>
+        </w:r>
+        <w:r>
+          <w:rPr>
+            <w:noProof/>
+            <w:webHidden/>
+          </w:rPr>
         </w:r>
         <w:r>
           <w:rPr>
@@ -1284,13 +1722,10 @@
         </w:r>
         <w:r>
           <w:rPr>
-            <w:b/>
-            <w:bCs/>
-            <w:noProof/>
-            <w:webHidden/>
-            <w:lang w:val="en-US"/>
-          </w:rPr>
-          <w:t>Error! Bookmark not defined.</w:t>
+            <w:noProof/>
+            <w:webHidden/>
+          </w:rPr>
+          <w:t>6</w:t>
         </w:r>
         <w:r>
           <w:rPr>
@@ -1300,174 +1735,510 @@
           <w:fldChar w:fldCharType="end"/>
         </w:r>
       </w:hyperlink>
-      <w:r>
+    </w:p>
+    <w:p>
+      <w:pPr>
+        <w:pStyle w:val="TOC2"/>
         <w:rPr>
+          <w:rFonts w:asciiTheme="minorHAnsi" w:eastAsiaTheme="minorEastAsia" w:hAnsiTheme="minorHAnsi"/>
           <w:noProof/>
-          <w:lang w:val="en-GB"/>
+          <w:sz w:val="22"/>
+          <w:lang w:eastAsia="ko-KR"/>
         </w:rPr>
-        <w:br/>
-        <w:t>3.6</w:t>
-      </w:r>
-      <w:r>
+      </w:pPr>
+      <w:hyperlink w:anchor="_Toc510804532" w:history="1">
+        <w:r>
+          <w:rPr>
+            <w:rStyle w:val="Hyperlink"/>
+            <w:noProof/>
+          </w:rPr>
+          <w:t>3.7</w:t>
+        </w:r>
+        <w:r>
+          <w:rPr>
+            <w:rFonts w:asciiTheme="minorHAnsi" w:eastAsiaTheme="minorEastAsia" w:hAnsiTheme="minorHAnsi"/>
+            <w:noProof/>
+            <w:sz w:val="22"/>
+            <w:lang w:eastAsia="ko-KR"/>
+          </w:rPr>
+          <w:tab/>
+        </w:r>
+        <w:r>
+          <w:rPr>
+            <w:rStyle w:val="Hyperlink"/>
+            <w:noProof/>
+          </w:rPr>
+          <w:t>Storing Data in SQLite</w:t>
+        </w:r>
+        <w:r>
+          <w:rPr>
+            <w:noProof/>
+            <w:webHidden/>
+          </w:rPr>
+          <w:tab/>
+        </w:r>
+        <w:r>
+          <w:rPr>
+            <w:noProof/>
+            <w:webHidden/>
+          </w:rPr>
+          <w:fldChar w:fldCharType="begin"/>
+        </w:r>
+        <w:r>
+          <w:rPr>
+            <w:noProof/>
+            <w:webHidden/>
+          </w:rPr>
+          <w:instrText xml:space="preserve"> PAGEREF _Toc510804532 \h </w:instrText>
+        </w:r>
+        <w:r>
+          <w:rPr>
+            <w:noProof/>
+            <w:webHidden/>
+          </w:rPr>
+        </w:r>
+        <w:r>
+          <w:rPr>
+            <w:noProof/>
+            <w:webHidden/>
+          </w:rPr>
+          <w:fldChar w:fldCharType="separate"/>
+        </w:r>
+        <w:r>
+          <w:rPr>
+            <w:noProof/>
+            <w:webHidden/>
+          </w:rPr>
+          <w:t>6</w:t>
+        </w:r>
+        <w:r>
+          <w:rPr>
+            <w:noProof/>
+            <w:webHidden/>
+          </w:rPr>
+          <w:fldChar w:fldCharType="end"/>
+        </w:r>
+      </w:hyperlink>
+    </w:p>
+    <w:p>
+      <w:pPr>
+        <w:pStyle w:val="TOC2"/>
         <w:rPr>
+          <w:rFonts w:asciiTheme="minorHAnsi" w:eastAsiaTheme="minorEastAsia" w:hAnsiTheme="minorHAnsi"/>
           <w:noProof/>
-          <w:lang w:val="en-GB"/>
+          <w:sz w:val="22"/>
+          <w:lang w:eastAsia="ko-KR"/>
         </w:rPr>
-        <w:tab/>
-        <w:t>Preferences</w:t>
-      </w:r>
-      <w:r>
+      </w:pPr>
+      <w:hyperlink w:anchor="_Toc510804533" w:history="1">
+        <w:r>
+          <w:rPr>
+            <w:rStyle w:val="Hyperlink"/>
+            <w:noProof/>
+          </w:rPr>
+          <w:t>3.8</w:t>
+        </w:r>
+        <w:r>
+          <w:rPr>
+            <w:rFonts w:asciiTheme="minorHAnsi" w:eastAsiaTheme="minorEastAsia" w:hAnsiTheme="minorHAnsi"/>
+            <w:noProof/>
+            <w:sz w:val="22"/>
+            <w:lang w:eastAsia="ko-KR"/>
+          </w:rPr>
+          <w:tab/>
+        </w:r>
+        <w:r>
+          <w:rPr>
+            <w:rStyle w:val="Hyperlink"/>
+            <w:noProof/>
+          </w:rPr>
+          <w:t>Content Providers</w:t>
+        </w:r>
+        <w:r>
+          <w:rPr>
+            <w:noProof/>
+            <w:webHidden/>
+          </w:rPr>
+          <w:tab/>
+        </w:r>
+        <w:r>
+          <w:rPr>
+            <w:noProof/>
+            <w:webHidden/>
+          </w:rPr>
+          <w:fldChar w:fldCharType="begin"/>
+        </w:r>
+        <w:r>
+          <w:rPr>
+            <w:noProof/>
+            <w:webHidden/>
+          </w:rPr>
+          <w:instrText xml:space="preserve"> PAGEREF _Toc510804533 \h </w:instrText>
+        </w:r>
+        <w:r>
+          <w:rPr>
+            <w:noProof/>
+            <w:webHidden/>
+          </w:rPr>
+        </w:r>
+        <w:r>
+          <w:rPr>
+            <w:noProof/>
+            <w:webHidden/>
+          </w:rPr>
+          <w:fldChar w:fldCharType="separate"/>
+        </w:r>
+        <w:r>
+          <w:rPr>
+            <w:noProof/>
+            <w:webHidden/>
+          </w:rPr>
+          <w:t>7</w:t>
+        </w:r>
+        <w:r>
+          <w:rPr>
+            <w:noProof/>
+            <w:webHidden/>
+          </w:rPr>
+          <w:fldChar w:fldCharType="end"/>
+        </w:r>
+      </w:hyperlink>
+    </w:p>
+    <w:p>
+      <w:pPr>
+        <w:pStyle w:val="TOC2"/>
         <w:rPr>
+          <w:rFonts w:asciiTheme="minorHAnsi" w:eastAsiaTheme="minorEastAsia" w:hAnsiTheme="minorHAnsi"/>
           <w:noProof/>
-          <w:lang w:val="en-GB"/>
+          <w:sz w:val="22"/>
+          <w:lang w:eastAsia="ko-KR"/>
         </w:rPr>
-        <w:tab/>
-      </w:r>
-      <w:r>
+      </w:pPr>
+      <w:hyperlink w:anchor="_Toc510804534" w:history="1">
+        <w:r>
+          <w:rPr>
+            <w:rStyle w:val="Hyperlink"/>
+            <w:noProof/>
+          </w:rPr>
+          <w:t>3.9</w:t>
+        </w:r>
+        <w:r>
+          <w:rPr>
+            <w:rFonts w:asciiTheme="minorHAnsi" w:eastAsiaTheme="minorEastAsia" w:hAnsiTheme="minorHAnsi"/>
+            <w:noProof/>
+            <w:sz w:val="22"/>
+            <w:lang w:eastAsia="ko-KR"/>
+          </w:rPr>
+          <w:tab/>
+        </w:r>
+        <w:r>
+          <w:rPr>
+            <w:rStyle w:val="Hyperlink"/>
+            <w:noProof/>
+          </w:rPr>
+          <w:t>Building a Content Provider</w:t>
+        </w:r>
+        <w:r>
+          <w:rPr>
+            <w:noProof/>
+            <w:webHidden/>
+          </w:rPr>
+          <w:tab/>
+        </w:r>
+        <w:r>
+          <w:rPr>
+            <w:noProof/>
+            <w:webHidden/>
+          </w:rPr>
+          <w:fldChar w:fldCharType="begin"/>
+        </w:r>
+        <w:r>
+          <w:rPr>
+            <w:noProof/>
+            <w:webHidden/>
+          </w:rPr>
+          <w:instrText xml:space="preserve"> PAGEREF _Toc510804534 \h </w:instrText>
+        </w:r>
+        <w:r>
+          <w:rPr>
+            <w:noProof/>
+            <w:webHidden/>
+          </w:rPr>
+        </w:r>
+        <w:r>
+          <w:rPr>
+            <w:noProof/>
+            <w:webHidden/>
+          </w:rPr>
+          <w:fldChar w:fldCharType="separate"/>
+        </w:r>
+        <w:r>
+          <w:rPr>
+            <w:noProof/>
+            <w:webHidden/>
+          </w:rPr>
+          <w:t>7</w:t>
+        </w:r>
+        <w:r>
+          <w:rPr>
+            <w:noProof/>
+            <w:webHidden/>
+          </w:rPr>
+          <w:fldChar w:fldCharType="end"/>
+        </w:r>
+      </w:hyperlink>
+    </w:p>
+    <w:p>
+      <w:pPr>
+        <w:pStyle w:val="TOC2"/>
         <w:rPr>
+          <w:rFonts w:asciiTheme="minorHAnsi" w:eastAsiaTheme="minorEastAsia" w:hAnsiTheme="minorHAnsi"/>
           <w:noProof/>
-          <w:lang w:val="en-GB"/>
+          <w:sz w:val="22"/>
+          <w:lang w:eastAsia="ko-KR"/>
         </w:rPr>
-        <w:br/>
-        <w:t>3.7</w:t>
-      </w:r>
-      <w:r>
+      </w:pPr>
+      <w:hyperlink w:anchor="_Toc510804535" w:history="1">
+        <w:r>
+          <w:rPr>
+            <w:rStyle w:val="Hyperlink"/>
+            <w:noProof/>
+          </w:rPr>
+          <w:t>3.10</w:t>
+        </w:r>
+        <w:r>
+          <w:rPr>
+            <w:rFonts w:asciiTheme="minorHAnsi" w:eastAsiaTheme="minorEastAsia" w:hAnsiTheme="minorHAnsi"/>
+            <w:noProof/>
+            <w:sz w:val="22"/>
+            <w:lang w:eastAsia="ko-KR"/>
+          </w:rPr>
+          <w:tab/>
+        </w:r>
+        <w:r>
+          <w:rPr>
+            <w:rStyle w:val="Hyperlink"/>
+            <w:noProof/>
+          </w:rPr>
+          <w:t>Background Tasks</w:t>
+        </w:r>
+        <w:r>
+          <w:rPr>
+            <w:noProof/>
+            <w:webHidden/>
+          </w:rPr>
+          <w:tab/>
+        </w:r>
+        <w:r>
+          <w:rPr>
+            <w:noProof/>
+            <w:webHidden/>
+          </w:rPr>
+          <w:fldChar w:fldCharType="begin"/>
+        </w:r>
+        <w:r>
+          <w:rPr>
+            <w:noProof/>
+            <w:webHidden/>
+          </w:rPr>
+          <w:instrText xml:space="preserve"> PAGEREF _Toc510804535 \h </w:instrText>
+        </w:r>
+        <w:r>
+          <w:rPr>
+            <w:noProof/>
+            <w:webHidden/>
+          </w:rPr>
+        </w:r>
+        <w:r>
+          <w:rPr>
+            <w:noProof/>
+            <w:webHidden/>
+          </w:rPr>
+          <w:fldChar w:fldCharType="separate"/>
+        </w:r>
+        <w:r>
+          <w:rPr>
+            <w:noProof/>
+            <w:webHidden/>
+          </w:rPr>
+          <w:t>7</w:t>
+        </w:r>
+        <w:r>
+          <w:rPr>
+            <w:noProof/>
+            <w:webHidden/>
+          </w:rPr>
+          <w:fldChar w:fldCharType="end"/>
+        </w:r>
+      </w:hyperlink>
+    </w:p>
+    <w:p>
+      <w:pPr>
+        <w:pStyle w:val="TOC2"/>
         <w:rPr>
+          <w:rFonts w:asciiTheme="minorHAnsi" w:eastAsiaTheme="minorEastAsia" w:hAnsiTheme="minorHAnsi"/>
           <w:noProof/>
-          <w:lang w:val="en-GB"/>
+          <w:sz w:val="22"/>
+          <w:lang w:eastAsia="ko-KR"/>
         </w:rPr>
-        <w:tab/>
-        <w:t>Storing Data in S</w:t>
-      </w:r>
-      <w:r>
+      </w:pPr>
+      <w:hyperlink w:anchor="_Toc510804536" w:history="1">
+        <w:r>
+          <w:rPr>
+            <w:rStyle w:val="Hyperlink"/>
+            <w:noProof/>
+          </w:rPr>
+          <w:t>3.11</w:t>
+        </w:r>
+        <w:r>
+          <w:rPr>
+            <w:rFonts w:asciiTheme="minorHAnsi" w:eastAsiaTheme="minorEastAsia" w:hAnsiTheme="minorHAnsi"/>
+            <w:noProof/>
+            <w:sz w:val="22"/>
+            <w:lang w:eastAsia="ko-KR"/>
+          </w:rPr>
+          <w:tab/>
+        </w:r>
+        <w:r>
+          <w:rPr>
+            <w:rStyle w:val="Hyperlink"/>
+            <w:noProof/>
+          </w:rPr>
+          <w:t>Complementing the UI</w:t>
+        </w:r>
+        <w:r>
+          <w:rPr>
+            <w:noProof/>
+            <w:webHidden/>
+          </w:rPr>
+          <w:tab/>
+        </w:r>
+        <w:r>
+          <w:rPr>
+            <w:noProof/>
+            <w:webHidden/>
+          </w:rPr>
+          <w:fldChar w:fldCharType="begin"/>
+        </w:r>
+        <w:r>
+          <w:rPr>
+            <w:noProof/>
+            <w:webHidden/>
+          </w:rPr>
+          <w:instrText xml:space="preserve"> PAGEREF _Toc510804536 \h </w:instrText>
+        </w:r>
+        <w:r>
+          <w:rPr>
+            <w:noProof/>
+            <w:webHidden/>
+          </w:rPr>
+        </w:r>
+        <w:r>
+          <w:rPr>
+            <w:noProof/>
+            <w:webHidden/>
+          </w:rPr>
+          <w:fldChar w:fldCharType="separate"/>
+        </w:r>
+        <w:r>
+          <w:rPr>
+            <w:noProof/>
+            <w:webHidden/>
+          </w:rPr>
+          <w:t>7</w:t>
+        </w:r>
+        <w:r>
+          <w:rPr>
+            <w:noProof/>
+            <w:webHidden/>
+          </w:rPr>
+          <w:fldChar w:fldCharType="end"/>
+        </w:r>
+      </w:hyperlink>
+    </w:p>
+    <w:p>
+      <w:pPr>
+        <w:pStyle w:val="TOC2"/>
         <w:rPr>
+          <w:rFonts w:asciiTheme="minorHAnsi" w:eastAsiaTheme="minorEastAsia" w:hAnsiTheme="minorHAnsi"/>
           <w:noProof/>
-          <w:lang w:val="en-GB"/>
+          <w:sz w:val="22"/>
+          <w:lang w:eastAsia="ko-KR"/>
         </w:rPr>
-        <w:t>QLite</w:t>
-      </w:r>
-      <w:r>
-        <w:rPr>
-          <w:noProof/>
-          <w:lang w:val="en-GB"/>
-        </w:rPr>
-        <w:tab/>
-      </w:r>
-      <w:r>
-        <w:rPr>
-          <w:noProof/>
-          <w:lang w:val="en-GB"/>
-        </w:rPr>
-        <w:br/>
-        <w:t>3.8</w:t>
-      </w:r>
-      <w:r>
-        <w:rPr>
-          <w:noProof/>
-          <w:lang w:val="en-GB"/>
-        </w:rPr>
-        <w:tab/>
-        <w:t>Content Providers</w:t>
-      </w:r>
-      <w:r>
-        <w:rPr>
-          <w:noProof/>
-          <w:lang w:val="en-GB"/>
-        </w:rPr>
-        <w:tab/>
-      </w:r>
-      <w:r>
-        <w:rPr>
-          <w:noProof/>
-          <w:lang w:val="en-GB"/>
-        </w:rPr>
-        <w:br/>
-        <w:t>3.9</w:t>
-      </w:r>
-      <w:r>
-        <w:rPr>
-          <w:noProof/>
-          <w:lang w:val="en-GB"/>
-        </w:rPr>
-        <w:tab/>
-        <w:t>Building a Content Provider</w:t>
-      </w:r>
-      <w:r>
-        <w:rPr>
-          <w:noProof/>
-          <w:lang w:val="en-GB"/>
-        </w:rPr>
-        <w:tab/>
-      </w:r>
-      <w:r>
-        <w:rPr>
-          <w:noProof/>
-          <w:lang w:val="en-GB"/>
-        </w:rPr>
-        <w:br/>
-        <w:t>3.10</w:t>
-      </w:r>
-      <w:r>
-        <w:rPr>
-          <w:noProof/>
-          <w:lang w:val="en-GB"/>
-        </w:rPr>
-        <w:tab/>
-        <w:t>Background Tasks</w:t>
-      </w:r>
-      <w:r>
-        <w:rPr>
-          <w:noProof/>
-          <w:lang w:val="en-GB"/>
-        </w:rPr>
-        <w:tab/>
-      </w:r>
-      <w:r>
-        <w:rPr>
-          <w:noProof/>
-          <w:lang w:val="en-GB"/>
-        </w:rPr>
-        <w:br/>
-        <w:t>3.11</w:t>
-      </w:r>
-      <w:r>
-        <w:rPr>
-          <w:noProof/>
-          <w:lang w:val="en-GB"/>
-        </w:rPr>
-        <w:tab/>
-        <w:t>Completing the UI</w:t>
-      </w:r>
-      <w:r>
-        <w:rPr>
-          <w:noProof/>
-          <w:lang w:val="en-GB"/>
-        </w:rPr>
-        <w:tab/>
-      </w:r>
-      <w:r>
-        <w:rPr>
-          <w:noProof/>
-          <w:lang w:val="en-GB"/>
-        </w:rPr>
-        <w:br/>
-        <w:t>3.12</w:t>
-      </w:r>
-      <w:r>
-        <w:rPr>
-          <w:noProof/>
-          <w:lang w:val="en-GB"/>
-        </w:rPr>
-        <w:tab/>
-        <w:t>Polishing the UI</w:t>
-      </w:r>
-      <w:r>
-        <w:rPr>
-          <w:noProof/>
-          <w:lang w:val="en-GB"/>
-        </w:rPr>
-        <w:tab/>
-      </w:r>
+      </w:pPr>
+      <w:hyperlink w:anchor="_Toc510804537" w:history="1">
+        <w:r>
+          <w:rPr>
+            <w:rStyle w:val="Hyperlink"/>
+            <w:noProof/>
+          </w:rPr>
+          <w:t>3.12</w:t>
+        </w:r>
+        <w:r>
+          <w:rPr>
+            <w:rFonts w:asciiTheme="minorHAnsi" w:eastAsiaTheme="minorEastAsia" w:hAnsiTheme="minorHAnsi"/>
+            <w:noProof/>
+            <w:sz w:val="22"/>
+            <w:lang w:eastAsia="ko-KR"/>
+          </w:rPr>
+          <w:tab/>
+        </w:r>
+        <w:r>
+          <w:rPr>
+            <w:rStyle w:val="Hyperlink"/>
+            <w:noProof/>
+          </w:rPr>
+          <w:t>Polishing the UI</w:t>
+        </w:r>
+        <w:r>
+          <w:rPr>
+            <w:noProof/>
+            <w:webHidden/>
+          </w:rPr>
+          <w:tab/>
+        </w:r>
+        <w:r>
+          <w:rPr>
+            <w:noProof/>
+            <w:webHidden/>
+          </w:rPr>
+          <w:fldChar w:fldCharType="begin"/>
+        </w:r>
+        <w:r>
+          <w:rPr>
+            <w:noProof/>
+            <w:webHidden/>
+          </w:rPr>
+          <w:instrText xml:space="preserve"> PAGEREF _Toc510804537 \h </w:instrText>
+        </w:r>
+        <w:r>
+          <w:rPr>
+            <w:noProof/>
+            <w:webHidden/>
+          </w:rPr>
+        </w:r>
+        <w:r>
+          <w:rPr>
+            <w:noProof/>
+            <w:webHidden/>
+          </w:rPr>
+          <w:fldChar w:fldCharType="separate"/>
+        </w:r>
+        <w:r>
+          <w:rPr>
+            <w:noProof/>
+            <w:webHidden/>
+          </w:rPr>
+          <w:t>7</w:t>
+        </w:r>
+        <w:r>
+          <w:rPr>
+            <w:noProof/>
+            <w:webHidden/>
+          </w:rPr>
+          <w:fldChar w:fldCharType="end"/>
+        </w:r>
+      </w:hyperlink>
     </w:p>
     <w:p>
       <w:pPr>
@@ -1476,28 +2247,22 @@
           <w:rFonts w:asciiTheme="minorHAnsi" w:eastAsiaTheme="minorEastAsia" w:hAnsiTheme="minorHAnsi" w:cstheme="minorBidi"/>
           <w:caps w:val="0"/>
           <w:sz w:val="22"/>
-          <w:lang w:val="en-US"/>
+          <w:lang w:eastAsia="ko-KR"/>
         </w:rPr>
       </w:pPr>
-      <w:hyperlink w:anchor="_Toc472332279" w:history="1">
+      <w:hyperlink w:anchor="_Toc510804538" w:history="1">
         <w:r>
           <w:rPr>
             <w:rStyle w:val="Hyperlink"/>
           </w:rPr>
-          <w:t>4</w:t>
-        </w:r>
-        <w:r>
-          <w:rPr>
-            <w:rStyle w:val="Hyperlink"/>
-          </w:rPr>
-          <w:t>.</w:t>
+          <w:t>4.</w:t>
         </w:r>
         <w:r>
           <w:rPr>
             <w:rFonts w:asciiTheme="minorHAnsi" w:eastAsiaTheme="minorEastAsia" w:hAnsiTheme="minorHAnsi" w:cstheme="minorBidi"/>
             <w:caps w:val="0"/>
             <w:sz w:val="22"/>
-            <w:lang w:val="en-US"/>
+            <w:lang w:eastAsia="ko-KR"/>
           </w:rPr>
           <w:tab/>
         </w:r>
@@ -1523,7 +2288,12 @@
           <w:rPr>
             <w:webHidden/>
           </w:rPr>
-          <w:instrText xml:space="preserve"> PAGEREF _Toc472332279 \h </w:instrText>
+          <w:instrText xml:space="preserve"> PAGEREF _Toc510804538 \h </w:instrText>
+        </w:r>
+        <w:r>
+          <w:rPr>
+            <w:webHidden/>
+          </w:rPr>
         </w:r>
         <w:r>
           <w:rPr>
@@ -1533,12 +2303,9 @@
         </w:r>
         <w:r>
           <w:rPr>
-            <w:b/>
-            <w:bCs/>
-            <w:webHidden/>
-            <w:lang w:val="en-US"/>
-          </w:rPr>
-          <w:t>Error! Bookmark not defined.</w:t>
+            <w:webHidden/>
+          </w:rPr>
+          <w:t>8</w:t>
         </w:r>
         <w:r>
           <w:rPr>
@@ -1552,30 +2319,110 @@
       <w:pPr>
         <w:pStyle w:val="TOC2"/>
         <w:rPr>
+          <w:rFonts w:asciiTheme="minorHAnsi" w:eastAsiaTheme="minorEastAsia" w:hAnsiTheme="minorHAnsi"/>
           <w:noProof/>
+          <w:sz w:val="22"/>
+          <w:lang w:eastAsia="ko-KR"/>
         </w:rPr>
       </w:pPr>
-      <w:hyperlink w:anchor="_Toc472332280" w:history="1">
+      <w:hyperlink w:anchor="_Toc510804539" w:history="1">
         <w:r>
           <w:rPr>
             <w:rStyle w:val="Hyperlink"/>
             <w:noProof/>
           </w:rPr>
-          <w:t>4</w:t>
+          <w:t>4.1</w:t>
+        </w:r>
+        <w:r>
+          <w:rPr>
+            <w:rFonts w:asciiTheme="minorHAnsi" w:eastAsiaTheme="minorEastAsia" w:hAnsiTheme="minorHAnsi"/>
+            <w:noProof/>
+            <w:sz w:val="22"/>
+            <w:lang w:eastAsia="ko-KR"/>
+          </w:rPr>
+          <w:tab/>
         </w:r>
         <w:r>
           <w:rPr>
             <w:rStyle w:val="Hyperlink"/>
             <w:noProof/>
           </w:rPr>
-          <w:t>.1</w:t>
+          <w:t>Harjoitustyön idea</w:t>
+        </w:r>
+        <w:r>
+          <w:rPr>
+            <w:noProof/>
+            <w:webHidden/>
+          </w:rPr>
+          <w:tab/>
+        </w:r>
+        <w:r>
+          <w:rPr>
+            <w:noProof/>
+            <w:webHidden/>
+          </w:rPr>
+          <w:fldChar w:fldCharType="begin"/>
+        </w:r>
+        <w:r>
+          <w:rPr>
+            <w:noProof/>
+            <w:webHidden/>
+          </w:rPr>
+          <w:instrText xml:space="preserve"> PAGEREF _Toc510804539 \h </w:instrText>
+        </w:r>
+        <w:r>
+          <w:rPr>
+            <w:noProof/>
+            <w:webHidden/>
+          </w:rPr>
+        </w:r>
+        <w:r>
+          <w:rPr>
+            <w:noProof/>
+            <w:webHidden/>
+          </w:rPr>
+          <w:fldChar w:fldCharType="separate"/>
+        </w:r>
+        <w:r>
+          <w:rPr>
+            <w:noProof/>
+            <w:webHidden/>
+          </w:rPr>
+          <w:t>8</w:t>
+        </w:r>
+        <w:r>
+          <w:rPr>
+            <w:noProof/>
+            <w:webHidden/>
+          </w:rPr>
+          <w:fldChar w:fldCharType="end"/>
+        </w:r>
+      </w:hyperlink>
+    </w:p>
+    <w:p>
+      <w:pPr>
+        <w:pStyle w:val="TOC2"/>
+        <w:rPr>
+          <w:rFonts w:asciiTheme="minorHAnsi" w:eastAsiaTheme="minorEastAsia" w:hAnsiTheme="minorHAnsi"/>
+          <w:noProof/>
+          <w:sz w:val="22"/>
+          <w:lang w:eastAsia="ko-KR"/>
+        </w:rPr>
+      </w:pPr>
+      <w:hyperlink w:anchor="_Toc510804540" w:history="1">
+        <w:r>
+          <w:rPr>
+            <w:rStyle w:val="Hyperlink"/>
+            <w:noProof/>
+          </w:rPr>
+          <w:t>4.2</w:t>
         </w:r>
         <w:r>
           <w:rPr>
             <w:rFonts w:asciiTheme="minorHAnsi" w:eastAsiaTheme="minorEastAsia" w:hAnsiTheme="minorHAnsi"/>
             <w:noProof/>
             <w:sz w:val="22"/>
-            <w:lang w:val="en-US"/>
+            <w:lang w:eastAsia="ko-KR"/>
           </w:rPr>
           <w:tab/>
         </w:r>
@@ -1584,7 +2431,7 @@
             <w:rStyle w:val="Hyperlink"/>
             <w:noProof/>
           </w:rPr>
-          <w:t>Harjoitustyön idea</w:t>
+          <w:t>Vaatimusmäärittely</w:t>
         </w:r>
         <w:r>
           <w:rPr>
@@ -1605,7 +2452,13 @@
             <w:noProof/>
             <w:webHidden/>
           </w:rPr>
-          <w:instrText xml:space="preserve"> PAGEREF _Toc472332280 \h </w:instrText>
+          <w:instrText xml:space="preserve"> PAGEREF _Toc510804540 \h </w:instrText>
+        </w:r>
+        <w:r>
+          <w:rPr>
+            <w:noProof/>
+            <w:webHidden/>
+          </w:rPr>
         </w:r>
         <w:r>
           <w:rPr>
@@ -1616,13 +2469,10 @@
         </w:r>
         <w:r>
           <w:rPr>
-            <w:b/>
-            <w:bCs/>
-            <w:noProof/>
-            <w:webHidden/>
-            <w:lang w:val="en-US"/>
-          </w:rPr>
-          <w:t>Error! Bookmark not defined.</w:t>
+            <w:noProof/>
+            <w:webHidden/>
+          </w:rPr>
+          <w:t>9</w:t>
         </w:r>
         <w:r>
           <w:rPr>
@@ -1632,76 +2482,678 @@
           <w:fldChar w:fldCharType="end"/>
         </w:r>
       </w:hyperlink>
-      <w:r>
+    </w:p>
+    <w:p>
+      <w:pPr>
+        <w:pStyle w:val="TOC3"/>
         <w:rPr>
+          <w:rFonts w:asciiTheme="minorHAnsi" w:eastAsiaTheme="minorEastAsia" w:hAnsiTheme="minorHAnsi"/>
           <w:noProof/>
+          <w:sz w:val="22"/>
+          <w:lang w:eastAsia="ko-KR"/>
         </w:rPr>
-        <w:br/>
-        <w:t>4.2</w:t>
-      </w:r>
-      <w:r>
+      </w:pPr>
+      <w:hyperlink w:anchor="_Toc510804541" w:history="1">
+        <w:r>
+          <w:rPr>
+            <w:rStyle w:val="Hyperlink"/>
+            <w:noProof/>
+          </w:rPr>
+          <w:t>4.2.1</w:t>
+        </w:r>
+        <w:r>
+          <w:rPr>
+            <w:rFonts w:asciiTheme="minorHAnsi" w:eastAsiaTheme="minorEastAsia" w:hAnsiTheme="minorHAnsi"/>
+            <w:noProof/>
+            <w:sz w:val="22"/>
+            <w:lang w:eastAsia="ko-KR"/>
+          </w:rPr>
+          <w:tab/>
+        </w:r>
+        <w:r>
+          <w:rPr>
+            <w:rStyle w:val="Hyperlink"/>
+            <w:noProof/>
+          </w:rPr>
+          <w:t>Kartta</w:t>
+        </w:r>
+        <w:r>
+          <w:rPr>
+            <w:noProof/>
+            <w:webHidden/>
+          </w:rPr>
+          <w:tab/>
+        </w:r>
+        <w:r>
+          <w:rPr>
+            <w:noProof/>
+            <w:webHidden/>
+          </w:rPr>
+          <w:fldChar w:fldCharType="begin"/>
+        </w:r>
+        <w:r>
+          <w:rPr>
+            <w:noProof/>
+            <w:webHidden/>
+          </w:rPr>
+          <w:instrText xml:space="preserve"> PAGEREF _Toc510804541 \h </w:instrText>
+        </w:r>
+        <w:r>
+          <w:rPr>
+            <w:noProof/>
+            <w:webHidden/>
+          </w:rPr>
+        </w:r>
+        <w:r>
+          <w:rPr>
+            <w:noProof/>
+            <w:webHidden/>
+          </w:rPr>
+          <w:fldChar w:fldCharType="separate"/>
+        </w:r>
+        <w:r>
+          <w:rPr>
+            <w:noProof/>
+            <w:webHidden/>
+          </w:rPr>
+          <w:t>9</w:t>
+        </w:r>
+        <w:r>
+          <w:rPr>
+            <w:noProof/>
+            <w:webHidden/>
+          </w:rPr>
+          <w:fldChar w:fldCharType="end"/>
+        </w:r>
+      </w:hyperlink>
+    </w:p>
+    <w:p>
+      <w:pPr>
+        <w:pStyle w:val="TOC3"/>
         <w:rPr>
+          <w:rFonts w:asciiTheme="minorHAnsi" w:eastAsiaTheme="minorEastAsia" w:hAnsiTheme="minorHAnsi"/>
           <w:noProof/>
+          <w:sz w:val="22"/>
+          <w:lang w:eastAsia="ko-KR"/>
         </w:rPr>
-        <w:tab/>
-        <w:t>Vaatimusmäärittely</w:t>
-      </w:r>
-      <w:r>
+      </w:pPr>
+      <w:hyperlink w:anchor="_Toc510804542" w:history="1">
+        <w:r>
+          <w:rPr>
+            <w:rStyle w:val="Hyperlink"/>
+            <w:noProof/>
+          </w:rPr>
+          <w:t>4.2.2</w:t>
+        </w:r>
+        <w:r>
+          <w:rPr>
+            <w:rFonts w:asciiTheme="minorHAnsi" w:eastAsiaTheme="minorEastAsia" w:hAnsiTheme="minorHAnsi"/>
+            <w:noProof/>
+            <w:sz w:val="22"/>
+            <w:lang w:eastAsia="ko-KR"/>
+          </w:rPr>
+          <w:tab/>
+        </w:r>
+        <w:r>
+          <w:rPr>
+            <w:rStyle w:val="Hyperlink"/>
+            <w:noProof/>
+          </w:rPr>
+          <w:t>Kiipeilypaikan sivu</w:t>
+        </w:r>
+        <w:r>
+          <w:rPr>
+            <w:noProof/>
+            <w:webHidden/>
+          </w:rPr>
+          <w:tab/>
+        </w:r>
+        <w:r>
+          <w:rPr>
+            <w:noProof/>
+            <w:webHidden/>
+          </w:rPr>
+          <w:fldChar w:fldCharType="begin"/>
+        </w:r>
+        <w:r>
+          <w:rPr>
+            <w:noProof/>
+            <w:webHidden/>
+          </w:rPr>
+          <w:instrText xml:space="preserve"> PAGEREF _Toc510804542 \h </w:instrText>
+        </w:r>
+        <w:r>
+          <w:rPr>
+            <w:noProof/>
+            <w:webHidden/>
+          </w:rPr>
+        </w:r>
+        <w:r>
+          <w:rPr>
+            <w:noProof/>
+            <w:webHidden/>
+          </w:rPr>
+          <w:fldChar w:fldCharType="separate"/>
+        </w:r>
+        <w:r>
+          <w:rPr>
+            <w:noProof/>
+            <w:webHidden/>
+          </w:rPr>
+          <w:t>9</w:t>
+        </w:r>
+        <w:r>
+          <w:rPr>
+            <w:noProof/>
+            <w:webHidden/>
+          </w:rPr>
+          <w:fldChar w:fldCharType="end"/>
+        </w:r>
+      </w:hyperlink>
+    </w:p>
+    <w:p>
+      <w:pPr>
+        <w:pStyle w:val="TOC3"/>
         <w:rPr>
+          <w:rFonts w:asciiTheme="minorHAnsi" w:eastAsiaTheme="minorEastAsia" w:hAnsiTheme="minorHAnsi"/>
           <w:noProof/>
+          <w:sz w:val="22"/>
+          <w:lang w:eastAsia="ko-KR"/>
         </w:rPr>
-        <w:tab/>
-      </w:r>
-      <w:r>
+      </w:pPr>
+      <w:hyperlink w:anchor="_Toc510804543" w:history="1">
+        <w:r>
+          <w:rPr>
+            <w:rStyle w:val="Hyperlink"/>
+            <w:noProof/>
+          </w:rPr>
+          <w:t>4.2.3</w:t>
+        </w:r>
+        <w:r>
+          <w:rPr>
+            <w:rFonts w:asciiTheme="minorHAnsi" w:eastAsiaTheme="minorEastAsia" w:hAnsiTheme="minorHAnsi"/>
+            <w:noProof/>
+            <w:sz w:val="22"/>
+            <w:lang w:eastAsia="ko-KR"/>
+          </w:rPr>
+          <w:tab/>
+        </w:r>
+        <w:r>
+          <w:rPr>
+            <w:rStyle w:val="Hyperlink"/>
+            <w:noProof/>
+          </w:rPr>
+          <w:t>AR-tila</w:t>
+        </w:r>
+        <w:r>
+          <w:rPr>
+            <w:noProof/>
+            <w:webHidden/>
+          </w:rPr>
+          <w:tab/>
+        </w:r>
+        <w:r>
+          <w:rPr>
+            <w:noProof/>
+            <w:webHidden/>
+          </w:rPr>
+          <w:fldChar w:fldCharType="begin"/>
+        </w:r>
+        <w:r>
+          <w:rPr>
+            <w:noProof/>
+            <w:webHidden/>
+          </w:rPr>
+          <w:instrText xml:space="preserve"> PAGEREF _Toc510804543 \h </w:instrText>
+        </w:r>
+        <w:r>
+          <w:rPr>
+            <w:noProof/>
+            <w:webHidden/>
+          </w:rPr>
+        </w:r>
+        <w:r>
+          <w:rPr>
+            <w:noProof/>
+            <w:webHidden/>
+          </w:rPr>
+          <w:fldChar w:fldCharType="separate"/>
+        </w:r>
+        <w:r>
+          <w:rPr>
+            <w:noProof/>
+            <w:webHidden/>
+          </w:rPr>
+          <w:t>9</w:t>
+        </w:r>
+        <w:r>
+          <w:rPr>
+            <w:noProof/>
+            <w:webHidden/>
+          </w:rPr>
+          <w:fldChar w:fldCharType="end"/>
+        </w:r>
+      </w:hyperlink>
+    </w:p>
+    <w:p>
+      <w:pPr>
+        <w:pStyle w:val="TOC3"/>
         <w:rPr>
+          <w:rFonts w:asciiTheme="minorHAnsi" w:eastAsiaTheme="minorEastAsia" w:hAnsiTheme="minorHAnsi"/>
           <w:noProof/>
+          <w:sz w:val="22"/>
+          <w:lang w:eastAsia="ko-KR"/>
         </w:rPr>
-        <w:br/>
-        <w:t>4.3</w:t>
-      </w:r>
-      <w:r>
+      </w:pPr>
+      <w:hyperlink w:anchor="_Toc510804544" w:history="1">
+        <w:r>
+          <w:rPr>
+            <w:rStyle w:val="Hyperlink"/>
+            <w:noProof/>
+          </w:rPr>
+          <w:t>4.2.4</w:t>
+        </w:r>
+        <w:r>
+          <w:rPr>
+            <w:rFonts w:asciiTheme="minorHAnsi" w:eastAsiaTheme="minorEastAsia" w:hAnsiTheme="minorHAnsi"/>
+            <w:noProof/>
+            <w:sz w:val="22"/>
+            <w:lang w:eastAsia="ko-KR"/>
+          </w:rPr>
+          <w:tab/>
+        </w:r>
+        <w:r>
+          <w:rPr>
+            <w:rStyle w:val="Hyperlink"/>
+            <w:noProof/>
+          </w:rPr>
+          <w:t>Paikkojen ja reittien muokkaus</w:t>
+        </w:r>
+        <w:r>
+          <w:rPr>
+            <w:noProof/>
+            <w:webHidden/>
+          </w:rPr>
+          <w:tab/>
+        </w:r>
+        <w:r>
+          <w:rPr>
+            <w:noProof/>
+            <w:webHidden/>
+          </w:rPr>
+          <w:fldChar w:fldCharType="begin"/>
+        </w:r>
+        <w:r>
+          <w:rPr>
+            <w:noProof/>
+            <w:webHidden/>
+          </w:rPr>
+          <w:instrText xml:space="preserve"> PAGEREF _Toc510804544 \h </w:instrText>
+        </w:r>
+        <w:r>
+          <w:rPr>
+            <w:noProof/>
+            <w:webHidden/>
+          </w:rPr>
+        </w:r>
+        <w:r>
+          <w:rPr>
+            <w:noProof/>
+            <w:webHidden/>
+          </w:rPr>
+          <w:fldChar w:fldCharType="separate"/>
+        </w:r>
+        <w:r>
+          <w:rPr>
+            <w:noProof/>
+            <w:webHidden/>
+          </w:rPr>
+          <w:t>10</w:t>
+        </w:r>
+        <w:r>
+          <w:rPr>
+            <w:noProof/>
+            <w:webHidden/>
+          </w:rPr>
+          <w:fldChar w:fldCharType="end"/>
+        </w:r>
+      </w:hyperlink>
+    </w:p>
+    <w:p>
+      <w:pPr>
+        <w:pStyle w:val="TOC3"/>
         <w:rPr>
+          <w:rFonts w:asciiTheme="minorHAnsi" w:eastAsiaTheme="minorEastAsia" w:hAnsiTheme="minorHAnsi"/>
           <w:noProof/>
+          <w:sz w:val="22"/>
+          <w:lang w:eastAsia="ko-KR"/>
         </w:rPr>
-        <w:tab/>
-      </w:r>
-      <w:r>
+      </w:pPr>
+      <w:hyperlink w:anchor="_Toc510804545" w:history="1">
+        <w:r>
+          <w:rPr>
+            <w:rStyle w:val="Hyperlink"/>
+            <w:noProof/>
+          </w:rPr>
+          <w:t>4.2.5</w:t>
+        </w:r>
+        <w:r>
+          <w:rPr>
+            <w:rFonts w:asciiTheme="minorHAnsi" w:eastAsiaTheme="minorEastAsia" w:hAnsiTheme="minorHAnsi"/>
+            <w:noProof/>
+            <w:sz w:val="22"/>
+            <w:lang w:eastAsia="ko-KR"/>
+          </w:rPr>
+          <w:tab/>
+        </w:r>
+        <w:r>
+          <w:rPr>
+            <w:rStyle w:val="Hyperlink"/>
+            <w:noProof/>
+          </w:rPr>
+          <w:t>Laitteistovaatimukset</w:t>
+        </w:r>
+        <w:r>
+          <w:rPr>
+            <w:noProof/>
+            <w:webHidden/>
+          </w:rPr>
+          <w:tab/>
+        </w:r>
+        <w:r>
+          <w:rPr>
+            <w:noProof/>
+            <w:webHidden/>
+          </w:rPr>
+          <w:fldChar w:fldCharType="begin"/>
+        </w:r>
+        <w:r>
+          <w:rPr>
+            <w:noProof/>
+            <w:webHidden/>
+          </w:rPr>
+          <w:instrText xml:space="preserve"> PAGEREF _Toc510804545 \h </w:instrText>
+        </w:r>
+        <w:r>
+          <w:rPr>
+            <w:noProof/>
+            <w:webHidden/>
+          </w:rPr>
+        </w:r>
+        <w:r>
+          <w:rPr>
+            <w:noProof/>
+            <w:webHidden/>
+          </w:rPr>
+          <w:fldChar w:fldCharType="separate"/>
+        </w:r>
+        <w:r>
+          <w:rPr>
+            <w:noProof/>
+            <w:webHidden/>
+          </w:rPr>
+          <w:t>10</w:t>
+        </w:r>
+        <w:r>
+          <w:rPr>
+            <w:noProof/>
+            <w:webHidden/>
+          </w:rPr>
+          <w:fldChar w:fldCharType="end"/>
+        </w:r>
+      </w:hyperlink>
+    </w:p>
+    <w:p>
+      <w:pPr>
+        <w:pStyle w:val="TOC2"/>
         <w:rPr>
+          <w:rFonts w:asciiTheme="minorHAnsi" w:eastAsiaTheme="minorEastAsia" w:hAnsiTheme="minorHAnsi"/>
           <w:noProof/>
+          <w:sz w:val="22"/>
+          <w:lang w:eastAsia="ko-KR"/>
         </w:rPr>
-        <w:t>Työkalut</w:t>
-      </w:r>
-      <w:r>
+      </w:pPr>
+      <w:hyperlink w:anchor="_Toc510804546" w:history="1">
+        <w:r>
+          <w:rPr>
+            <w:rStyle w:val="Hyperlink"/>
+            <w:noProof/>
+          </w:rPr>
+          <w:t>4.3</w:t>
+        </w:r>
+        <w:r>
+          <w:rPr>
+            <w:rFonts w:asciiTheme="minorHAnsi" w:eastAsiaTheme="minorEastAsia" w:hAnsiTheme="minorHAnsi"/>
+            <w:noProof/>
+            <w:sz w:val="22"/>
+            <w:lang w:eastAsia="ko-KR"/>
+          </w:rPr>
+          <w:tab/>
+        </w:r>
+        <w:r>
+          <w:rPr>
+            <w:rStyle w:val="Hyperlink"/>
+            <w:noProof/>
+          </w:rPr>
+          <w:t>Työkalut</w:t>
+        </w:r>
+        <w:r>
+          <w:rPr>
+            <w:noProof/>
+            <w:webHidden/>
+          </w:rPr>
+          <w:tab/>
+        </w:r>
+        <w:r>
+          <w:rPr>
+            <w:noProof/>
+            <w:webHidden/>
+          </w:rPr>
+          <w:fldChar w:fldCharType="begin"/>
+        </w:r>
+        <w:r>
+          <w:rPr>
+            <w:noProof/>
+            <w:webHidden/>
+          </w:rPr>
+          <w:instrText xml:space="preserve"> PAGEREF _Toc510804546 \h </w:instrText>
+        </w:r>
+        <w:r>
+          <w:rPr>
+            <w:noProof/>
+            <w:webHidden/>
+          </w:rPr>
+        </w:r>
+        <w:r>
+          <w:rPr>
+            <w:noProof/>
+            <w:webHidden/>
+          </w:rPr>
+          <w:fldChar w:fldCharType="separate"/>
+        </w:r>
+        <w:r>
+          <w:rPr>
+            <w:noProof/>
+            <w:webHidden/>
+          </w:rPr>
+          <w:t>10</w:t>
+        </w:r>
+        <w:r>
+          <w:rPr>
+            <w:noProof/>
+            <w:webHidden/>
+          </w:rPr>
+          <w:fldChar w:fldCharType="end"/>
+        </w:r>
+      </w:hyperlink>
+    </w:p>
+    <w:p>
+      <w:pPr>
+        <w:pStyle w:val="TOC2"/>
         <w:rPr>
+          <w:rFonts w:asciiTheme="minorHAnsi" w:eastAsiaTheme="minorEastAsia" w:hAnsiTheme="minorHAnsi"/>
           <w:noProof/>
+          <w:sz w:val="22"/>
+          <w:lang w:eastAsia="ko-KR"/>
         </w:rPr>
-        <w:tab/>
-      </w:r>
-      <w:r>
+      </w:pPr>
+      <w:hyperlink w:anchor="_Toc510804547" w:history="1">
+        <w:r>
+          <w:rPr>
+            <w:rStyle w:val="Hyperlink"/>
+            <w:noProof/>
+          </w:rPr>
+          <w:t>4.4</w:t>
+        </w:r>
+        <w:r>
+          <w:rPr>
+            <w:rFonts w:asciiTheme="minorHAnsi" w:eastAsiaTheme="minorEastAsia" w:hAnsiTheme="minorHAnsi"/>
+            <w:noProof/>
+            <w:sz w:val="22"/>
+            <w:lang w:eastAsia="ko-KR"/>
+          </w:rPr>
+          <w:tab/>
+        </w:r>
+        <w:r>
+          <w:rPr>
+            <w:rStyle w:val="Hyperlink"/>
+            <w:noProof/>
+          </w:rPr>
+          <w:t>Työn eteneminen</w:t>
+        </w:r>
+        <w:r>
+          <w:rPr>
+            <w:noProof/>
+            <w:webHidden/>
+          </w:rPr>
+          <w:tab/>
+        </w:r>
+        <w:r>
+          <w:rPr>
+            <w:noProof/>
+            <w:webHidden/>
+          </w:rPr>
+          <w:fldChar w:fldCharType="begin"/>
+        </w:r>
+        <w:r>
+          <w:rPr>
+            <w:noProof/>
+            <w:webHidden/>
+          </w:rPr>
+          <w:instrText xml:space="preserve"> PAGEREF _Toc510804547 \h </w:instrText>
+        </w:r>
+        <w:r>
+          <w:rPr>
+            <w:noProof/>
+            <w:webHidden/>
+          </w:rPr>
+        </w:r>
+        <w:r>
+          <w:rPr>
+            <w:noProof/>
+            <w:webHidden/>
+          </w:rPr>
+          <w:fldChar w:fldCharType="separate"/>
+        </w:r>
+        <w:r>
+          <w:rPr>
+            <w:noProof/>
+            <w:webHidden/>
+          </w:rPr>
+          <w:t>11</w:t>
+        </w:r>
+        <w:r>
+          <w:rPr>
+            <w:noProof/>
+            <w:webHidden/>
+          </w:rPr>
+          <w:fldChar w:fldCharType="end"/>
+        </w:r>
+      </w:hyperlink>
+    </w:p>
+    <w:p>
+      <w:pPr>
+        <w:pStyle w:val="TOC3"/>
         <w:rPr>
+          <w:rFonts w:asciiTheme="minorHAnsi" w:eastAsiaTheme="minorEastAsia" w:hAnsiTheme="minorHAnsi"/>
           <w:noProof/>
+          <w:sz w:val="22"/>
+          <w:lang w:eastAsia="ko-KR"/>
         </w:rPr>
-        <w:br/>
-        <w:t>4.4</w:t>
-      </w:r>
-      <w:r>
-        <w:rPr>
-          <w:noProof/>
-        </w:rPr>
-        <w:tab/>
-      </w:r>
-      <w:r>
-        <w:rPr>
-          <w:noProof/>
-        </w:rPr>
-        <w:t>Työn eteneminen</w:t>
-      </w:r>
-      <w:r>
-        <w:rPr>
-          <w:noProof/>
-        </w:rPr>
-        <w:tab/>
-      </w:r>
+      </w:pPr>
+      <w:hyperlink w:anchor="_Toc510804548" w:history="1">
+        <w:r>
+          <w:rPr>
+            <w:rStyle w:val="Hyperlink"/>
+            <w:noProof/>
+          </w:rPr>
+          <w:t>4.4.1</w:t>
+        </w:r>
+        <w:r>
+          <w:rPr>
+            <w:rFonts w:asciiTheme="minorHAnsi" w:eastAsiaTheme="minorEastAsia" w:hAnsiTheme="minorHAnsi"/>
+            <w:noProof/>
+            <w:sz w:val="22"/>
+            <w:lang w:eastAsia="ko-KR"/>
+          </w:rPr>
+          <w:tab/>
+        </w:r>
+        <w:r>
+          <w:rPr>
+            <w:rStyle w:val="Hyperlink"/>
+            <w:noProof/>
+          </w:rPr>
+          <w:t>Aloitus</w:t>
+        </w:r>
+        <w:r>
+          <w:rPr>
+            <w:noProof/>
+            <w:webHidden/>
+          </w:rPr>
+          <w:tab/>
+        </w:r>
+        <w:r>
+          <w:rPr>
+            <w:noProof/>
+            <w:webHidden/>
+          </w:rPr>
+          <w:fldChar w:fldCharType="begin"/>
+        </w:r>
+        <w:r>
+          <w:rPr>
+            <w:noProof/>
+            <w:webHidden/>
+          </w:rPr>
+          <w:instrText xml:space="preserve"> PAGEREF _Toc510804548 \h </w:instrText>
+        </w:r>
+        <w:r>
+          <w:rPr>
+            <w:noProof/>
+            <w:webHidden/>
+          </w:rPr>
+        </w:r>
+        <w:r>
+          <w:rPr>
+            <w:noProof/>
+            <w:webHidden/>
+          </w:rPr>
+          <w:fldChar w:fldCharType="separate"/>
+        </w:r>
+        <w:r>
+          <w:rPr>
+            <w:noProof/>
+            <w:webHidden/>
+          </w:rPr>
+          <w:t>11</w:t>
+        </w:r>
+        <w:r>
+          <w:rPr>
+            <w:noProof/>
+            <w:webHidden/>
+          </w:rPr>
+          <w:fldChar w:fldCharType="end"/>
+        </w:r>
+      </w:hyperlink>
     </w:p>
     <w:p>
       <w:pPr>
@@ -1710,45 +3162,24 @@
           <w:rFonts w:asciiTheme="minorHAnsi" w:eastAsiaTheme="minorEastAsia" w:hAnsiTheme="minorHAnsi" w:cstheme="minorBidi"/>
           <w:caps w:val="0"/>
           <w:sz w:val="22"/>
-          <w:lang w:val="en-US"/>
+          <w:lang w:eastAsia="ko-KR"/>
         </w:rPr>
       </w:pPr>
-      <w:hyperlink w:anchor="_Toc472332282" w:history="1">
+      <w:hyperlink w:anchor="_Toc510804549" w:history="1">
         <w:r>
           <w:rPr>
             <w:rStyle w:val="Hyperlink"/>
           </w:rPr>
-          <w:t>5</w:t>
-        </w:r>
-        <w:r>
-          <w:rPr>
-            <w:rStyle w:val="Hyperlink"/>
-          </w:rPr>
-          <w:t>.</w:t>
-        </w:r>
-        <w:r>
-          <w:rPr>
-            <w:rFonts w:asciiTheme="minorHAnsi" w:eastAsiaTheme="minorEastAsia" w:hAnsiTheme="minorHAnsi" w:cstheme="minorBidi"/>
-            <w:caps w:val="0"/>
-            <w:sz w:val="22"/>
-            <w:lang w:val="en-US"/>
+          <w:t>Lähteet</w:t>
+        </w:r>
+        <w:r>
+          <w:rPr>
+            <w:webHidden/>
           </w:rPr>
           <w:tab/>
         </w:r>
         <w:r>
           <w:rPr>
-            <w:rStyle w:val="Hyperlink"/>
-          </w:rPr>
-          <w:t>Yhteenveto</w:t>
-        </w:r>
-        <w:r>
-          <w:rPr>
-            <w:webHidden/>
-          </w:rPr>
-          <w:tab/>
-        </w:r>
-        <w:r>
-          <w:rPr>
             <w:webHidden/>
           </w:rPr>
           <w:fldChar w:fldCharType="begin"/>
@@ -1757,65 +3188,7 @@
           <w:rPr>
             <w:webHidden/>
           </w:rPr>
-          <w:instrText xml:space="preserve"> PAGEREF _Toc472332282 \h </w:instrText>
-        </w:r>
-        <w:r>
-          <w:rPr>
-            <w:webHidden/>
-          </w:rPr>
-          <w:fldChar w:fldCharType="separate"/>
-        </w:r>
-        <w:r>
-          <w:rPr>
-            <w:b/>
-            <w:bCs/>
-            <w:webHidden/>
-            <w:lang w:val="en-US"/>
-          </w:rPr>
-          <w:t>Error! Bookmark not defined.</w:t>
-        </w:r>
-        <w:r>
-          <w:rPr>
-            <w:webHidden/>
-          </w:rPr>
-          <w:fldChar w:fldCharType="end"/>
-        </w:r>
-      </w:hyperlink>
-    </w:p>
-    <w:p>
-      <w:pPr>
-        <w:pStyle w:val="TOC1"/>
-        <w:rPr>
-          <w:rFonts w:asciiTheme="minorHAnsi" w:eastAsiaTheme="minorEastAsia" w:hAnsiTheme="minorHAnsi" w:cstheme="minorBidi"/>
-          <w:caps w:val="0"/>
-          <w:sz w:val="22"/>
-          <w:lang w:val="en-US"/>
-        </w:rPr>
-      </w:pPr>
-      <w:hyperlink w:anchor="_Toc472332283" w:history="1">
-        <w:r>
-          <w:rPr>
-            <w:rStyle w:val="Hyperlink"/>
-          </w:rPr>
-          <w:t>Lähteet</w:t>
-        </w:r>
-        <w:r>
-          <w:rPr>
-            <w:webHidden/>
-          </w:rPr>
-          <w:tab/>
-        </w:r>
-        <w:r>
-          <w:rPr>
-            <w:webHidden/>
-          </w:rPr>
-          <w:fldChar w:fldCharType="begin"/>
-        </w:r>
-        <w:r>
-          <w:rPr>
-            <w:webHidden/>
-          </w:rPr>
-          <w:instrText xml:space="preserve"> PAGEREF _Toc472332283 \h </w:instrText>
+          <w:instrText xml:space="preserve"> PAGEREF _Toc510804549 \h </w:instrText>
         </w:r>
         <w:r>
           <w:rPr>
@@ -1877,10 +3250,12 @@
       <w:pPr>
         <w:pStyle w:val="Heading1"/>
       </w:pPr>
+      <w:bookmarkStart w:id="0" w:name="_Toc510804515"/>
       <w:r>
         <w:lastRenderedPageBreak/>
         <w:t>ajankäyttö</w:t>
       </w:r>
+      <w:bookmarkEnd w:id="0"/>
     </w:p>
     <w:p>
       <w:r>
@@ -2484,7 +3859,10 @@
               <w:pStyle w:val="Tablecelltext"/>
             </w:pPr>
             <w:r>
-              <w:t>MOOC-kurssin 3 osio loppuun</w:t>
+              <w:t>MOOC-kurssin 3 osio</w:t>
+            </w:r>
+            <w:r>
+              <w:t>n alkupuolisko</w:t>
             </w:r>
           </w:p>
         </w:tc>
@@ -2525,7 +3903,51 @@
               <w:pStyle w:val="Tablecelltext"/>
             </w:pPr>
             <w:r>
-              <w:t>MOOC-kurssin 4 osion aloitus ja harjoitustyön aloitus</w:t>
+              <w:t>MOOC-kurssin 4 osion aloitus ja harjoitustyön aloitu</w:t>
+            </w:r>
+            <w:r>
+              <w:t>s</w:t>
+            </w:r>
+          </w:p>
+        </w:tc>
+      </w:tr>
+      <w:tr>
+        <w:tc>
+          <w:tcPr>
+            <w:tcW w:w="851" w:type="dxa"/>
+          </w:tcPr>
+          <w:p>
+            <w:pPr>
+              <w:pStyle w:val="Tablecelltext"/>
+            </w:pPr>
+            <w:r>
+              <w:t>6.4</w:t>
+            </w:r>
+          </w:p>
+        </w:tc>
+        <w:tc>
+          <w:tcPr>
+            <w:tcW w:w="1134" w:type="dxa"/>
+          </w:tcPr>
+          <w:p>
+            <w:pPr>
+              <w:pStyle w:val="Tablecelltext"/>
+            </w:pPr>
+            <w:r>
+              <w:t>2</w:t>
+            </w:r>
+          </w:p>
+        </w:tc>
+        <w:tc>
+          <w:tcPr>
+            <w:tcW w:w="6589" w:type="dxa"/>
+          </w:tcPr>
+          <w:p>
+            <w:pPr>
+              <w:pStyle w:val="Tablecelltext"/>
+            </w:pPr>
+            <w:r>
+              <w:t>MOOC-kurssin 3 osio loppuun ja kuvaus oppimispäiväkirjaan</w:t>
             </w:r>
           </w:p>
         </w:tc>
@@ -2535,18 +3957,22 @@
       <w:r>
         <w:t>Jouduin välissä keskittymään täysin muihin kiireisiin ja odotuttamaan tämän jatkamista. Aloittamisessa oli pientä kankeutta havaittavissa, mutta aika pian kesken jääneeseen projektiin pääsi takaisin sisälle.</w:t>
       </w:r>
+      <w:bookmarkStart w:id="1" w:name="_GoBack"/>
+      <w:bookmarkEnd w:id="1"/>
     </w:p>
     <w:p>
       <w:pPr>
         <w:pStyle w:val="Heading1"/>
       </w:pPr>
+      <w:bookmarkStart w:id="2" w:name="_Toc510804516"/>
       <w:r>
         <w:lastRenderedPageBreak/>
         <w:t>harjoitustehtävät</w:t>
       </w:r>
-    </w:p>
-    <w:p>
-      <w:bookmarkStart w:id="0" w:name="_Toc363738160"/>
+      <w:bookmarkEnd w:id="2"/>
+    </w:p>
+    <w:p>
+      <w:bookmarkStart w:id="3" w:name="_Toc363738160"/>
       <w:r>
         <w:t>Osana kurss</w:t>
       </w:r>
@@ -2564,9 +3990,11 @@
       <w:pPr>
         <w:pStyle w:val="Heading2"/>
       </w:pPr>
+      <w:bookmarkStart w:id="4" w:name="_Toc510804517"/>
       <w:r>
         <w:t>Tutustuminen mobiiliympäristöihin</w:t>
       </w:r>
+      <w:bookmarkEnd w:id="4"/>
     </w:p>
     <w:p>
       <w:pPr>
@@ -2804,9 +4232,11 @@
       <w:pPr>
         <w:pStyle w:val="Heading2"/>
       </w:pPr>
+      <w:bookmarkStart w:id="5" w:name="_Toc510804518"/>
       <w:r>
         <w:t>Git ja versionhallinta</w:t>
       </w:r>
+      <w:bookmarkEnd w:id="5"/>
     </w:p>
     <w:p>
       <w:r>
@@ -2837,9 +4267,11 @@
       <w:pPr>
         <w:pStyle w:val="Heading2"/>
       </w:pPr>
+      <w:bookmarkStart w:id="6" w:name="_Toc510804519"/>
       <w:r>
         <w:t>Android-ympäristön asennus ja testaus</w:t>
       </w:r>
+      <w:bookmarkEnd w:id="6"/>
     </w:p>
     <w:p>
       <w:r>
@@ -2937,10 +4369,12 @@
       <w:pPr>
         <w:pStyle w:val="Heading2"/>
       </w:pPr>
+      <w:bookmarkStart w:id="7" w:name="_Toc510804520"/>
       <w:r>
         <w:lastRenderedPageBreak/>
         <w:t>Androidilla perus käyttöliittymä</w:t>
       </w:r>
+      <w:bookmarkEnd w:id="7"/>
     </w:p>
     <w:p>
       <w:r>
@@ -3103,9 +4537,11 @@
       <w:pPr>
         <w:pStyle w:val="Heading2"/>
       </w:pPr>
+      <w:bookmarkStart w:id="8" w:name="_Toc510804521"/>
       <w:r>
         <w:t>Tietokantasovellus</w:t>
       </w:r>
+      <w:bookmarkEnd w:id="8"/>
     </w:p>
     <w:p>
       <w:r>
@@ -3165,12 +4601,14 @@
       <w:pPr>
         <w:pStyle w:val="Heading2"/>
       </w:pPr>
+      <w:bookmarkStart w:id="9" w:name="_Toc510804522"/>
       <w:r>
         <w:t>Tietokantasovellus</w:t>
       </w:r>
       <w:r>
         <w:t>: lisää toiminnallisuuksia</w:t>
       </w:r>
+      <w:bookmarkEnd w:id="9"/>
     </w:p>
     <w:p>
       <w:r>
@@ -3196,28 +4634,34 @@
       <w:pPr>
         <w:pStyle w:val="Heading2"/>
       </w:pPr>
+      <w:bookmarkStart w:id="10" w:name="_Toc510804523"/>
       <w:r>
         <w:t>Firebase tietokanta</w:t>
       </w:r>
+      <w:bookmarkEnd w:id="10"/>
     </w:p>
     <w:p/>
     <w:p>
       <w:pPr>
         <w:pStyle w:val="Heading2"/>
       </w:pPr>
+      <w:bookmarkStart w:id="11" w:name="_Toc510804524"/>
       <w:r>
         <w:t>Paikannus ja kartta</w:t>
       </w:r>
-    </w:p>
-    <w:bookmarkEnd w:id="0"/>
+      <w:bookmarkEnd w:id="11"/>
+    </w:p>
     <w:p>
       <w:pPr>
         <w:pStyle w:val="Heading1"/>
       </w:pPr>
+      <w:bookmarkStart w:id="12" w:name="_Toc510804525"/>
+      <w:bookmarkEnd w:id="3"/>
       <w:r>
         <w:lastRenderedPageBreak/>
         <w:t>mooc-aineiston suoritus</w:t>
       </w:r>
+      <w:bookmarkEnd w:id="12"/>
     </w:p>
     <w:p>
       <w:r>
@@ -3298,6 +4742,7 @@
       <w:pPr>
         <w:pStyle w:val="Heading2"/>
       </w:pPr>
+      <w:bookmarkStart w:id="13" w:name="_Toc510804526"/>
       <w:r>
         <w:rPr>
           <w:noProof/>
@@ -3362,6 +4807,7 @@
       <w:r>
         <w:t>Create Project Sunshine</w:t>
       </w:r>
+      <w:bookmarkEnd w:id="13"/>
     </w:p>
     <w:p>
       <w:r>
@@ -3386,6 +4832,7 @@
       <w:pPr>
         <w:pStyle w:val="Heading2"/>
       </w:pPr>
+      <w:bookmarkStart w:id="14" w:name="_Toc510804527"/>
       <w:r>
         <w:rPr>
           <w:noProof/>
@@ -3456,6 +4903,7 @@
       <w:r>
         <w:t>Connect to the Internet</w:t>
       </w:r>
+      <w:bookmarkEnd w:id="14"/>
     </w:p>
     <w:p>
       <w:pPr>
@@ -3485,6 +4933,7 @@
       <w:pPr>
         <w:pStyle w:val="Heading2"/>
       </w:pPr>
+      <w:bookmarkStart w:id="15" w:name="_Toc510804528"/>
       <w:r>
         <w:rPr>
           <w:noProof/>
@@ -3556,47 +5005,77 @@
       <w:r>
         <w:t>RecyclerView</w:t>
       </w:r>
-    </w:p>
-    <w:p>
-      <w:r>
-        <w:t>Osiossa käsiteltiin tuttuun tapaan ensin recycler viewin toiminnan teoriaa ennen harjoitustehtävään siirtymistä. Tehtävän aiheena oli yksinkertainen värikoodattu lista, joka kierrättää samaa itemiä skrollauksessaan ja siten toimii tavallista nopeammin.</w:t>
-      </w:r>
+      <w:bookmarkEnd w:id="15"/>
+    </w:p>
+    <w:p>
+      <w:r>
+        <w:t>Osiossa käsiteltiin ensin recyclerviewin</w:t>
+      </w:r>
+      <w:r>
+        <w:t xml:space="preserve"> ja viewholderien</w:t>
+      </w:r>
+      <w:r>
+        <w:t xml:space="preserve"> käytön syyt ja toiminta</w:t>
+      </w:r>
+      <w:r>
+        <w:t>, ja visualisoitiin näiden toimimista.</w:t>
+      </w:r>
+    </w:p>
+    <w:p>
+      <w:r>
+        <w:t>Harjoitustehtävä</w:t>
+      </w:r>
+      <w:r>
+        <w:t>n ideana oli yksinkertainen värikoodattu lista, joka visualisoi listan itemien kierrätystä. Tehtävä</w:t>
+      </w:r>
+      <w:r>
+        <w:t xml:space="preserve"> aloitettiin luomalla layout recyclerviewille, jonka jälkeen luotiin uusi java luokka Adapter</w:t>
+      </w:r>
+      <w:r>
+        <w:t>, sen aliluokka ViewHolder ja näille kasa ylikirjoittavia metodeja. Lopuksi adapteri muokattiin kuuntelemaan klikkauksia.</w:t>
+      </w:r>
+    </w:p>
+    <w:p>
+      <w:r>
+        <w:t>Sunshine sovellukselle tehtiin pitkälti sama käsittely, sääennusteita näyttävä lista vaihdettiin käyttämään recyclerviewiä ja sääennustetta klikatessa näkyviin tulee toast-viesti.</w:t>
+      </w:r>
+    </w:p>
+    <w:p>
+      <w:pPr>
+        <w:pStyle w:val="Heading2"/>
+      </w:pPr>
+      <w:bookmarkStart w:id="16" w:name="_Toc510804529"/>
+      <w:r>
+        <w:t>Intents</w:t>
+      </w:r>
+      <w:bookmarkEnd w:id="16"/>
     </w:p>
     <w:p/>
-    <w:p/>
-    <w:p/>
-    <w:p/>
-    <w:p/>
-    <w:p/>
     <w:p>
       <w:pPr>
         <w:pStyle w:val="Heading2"/>
       </w:pPr>
-      <w:r>
-        <w:t>Intents</w:t>
-      </w:r>
-    </w:p>
-    <w:p/>
+      <w:bookmarkStart w:id="17" w:name="_Toc510804530"/>
+      <w:r>
+        <w:t>Lifecycle</w:t>
+      </w:r>
+      <w:bookmarkEnd w:id="17"/>
+    </w:p>
     <w:p>
       <w:pPr>
         <w:pStyle w:val="Heading2"/>
       </w:pPr>
-      <w:r>
-        <w:t>Lifecycle</w:t>
-      </w:r>
+      <w:bookmarkStart w:id="18" w:name="_Toc510804531"/>
+      <w:r>
+        <w:t>Preferences</w:t>
+      </w:r>
+      <w:bookmarkEnd w:id="18"/>
     </w:p>
     <w:p>
       <w:pPr>
         <w:pStyle w:val="Heading2"/>
       </w:pPr>
-      <w:r>
-        <w:t>Preferences</w:t>
-      </w:r>
-    </w:p>
-    <w:p>
-      <w:pPr>
-        <w:pStyle w:val="Heading2"/>
-      </w:pPr>
+      <w:bookmarkStart w:id="19" w:name="_Toc510804532"/>
       <w:r>
         <w:rPr>
           <w:noProof/>
@@ -3667,6 +5146,7 @@
       <w:r>
         <w:t>Storing Data in SQLite</w:t>
       </w:r>
+      <w:bookmarkEnd w:id="19"/>
     </w:p>
     <w:p>
       <w:r>
@@ -3703,14 +5183,17 @@
       <w:pPr>
         <w:pStyle w:val="Heading2"/>
       </w:pPr>
+      <w:bookmarkStart w:id="20" w:name="_Toc510804533"/>
       <w:r>
         <w:t>Content Providers</w:t>
       </w:r>
+      <w:bookmarkEnd w:id="20"/>
     </w:p>
     <w:p>
       <w:pPr>
         <w:pStyle w:val="Heading2"/>
       </w:pPr>
+      <w:bookmarkStart w:id="21" w:name="_Toc510804534"/>
       <w:r>
         <w:t>B</w:t>
       </w:r>
@@ -3720,40 +5203,49 @@
       <w:r>
         <w:t>t Provider</w:t>
       </w:r>
+      <w:bookmarkEnd w:id="21"/>
     </w:p>
     <w:p>
       <w:pPr>
         <w:pStyle w:val="Heading2"/>
       </w:pPr>
+      <w:bookmarkStart w:id="22" w:name="_Toc510804535"/>
       <w:r>
         <w:t>Background Tasks</w:t>
       </w:r>
+      <w:bookmarkEnd w:id="22"/>
     </w:p>
     <w:p>
       <w:pPr>
         <w:pStyle w:val="Heading2"/>
       </w:pPr>
+      <w:bookmarkStart w:id="23" w:name="_Toc510804536"/>
       <w:r>
         <w:t>Complementing the UI</w:t>
       </w:r>
+      <w:bookmarkEnd w:id="23"/>
     </w:p>
     <w:p>
       <w:pPr>
         <w:pStyle w:val="Heading2"/>
       </w:pPr>
+      <w:bookmarkStart w:id="24" w:name="_Toc510804537"/>
       <w:r>
         <w:t>Polishing the UI</w:t>
       </w:r>
+      <w:bookmarkEnd w:id="24"/>
     </w:p>
     <w:p/>
     <w:p>
       <w:pPr>
         <w:pStyle w:val="Heading1"/>
       </w:pPr>
+      <w:bookmarkStart w:id="25" w:name="_Toc510804538"/>
       <w:r>
         <w:lastRenderedPageBreak/>
         <w:t>laaja harjoitustyö</w:t>
       </w:r>
+      <w:bookmarkEnd w:id="25"/>
     </w:p>
     <w:p>
       <w:r>
@@ -3764,9 +5256,11 @@
       <w:pPr>
         <w:pStyle w:val="Heading2"/>
       </w:pPr>
+      <w:bookmarkStart w:id="26" w:name="_Toc510804539"/>
       <w:r>
         <w:t>Harjoitustyön idea</w:t>
       </w:r>
+      <w:bookmarkEnd w:id="26"/>
     </w:p>
     <w:p>
       <w:r>
@@ -3802,6 +5296,7 @@
       <w:pPr>
         <w:pStyle w:val="Heading2"/>
       </w:pPr>
+      <w:bookmarkStart w:id="27" w:name="_Toc510804540"/>
       <w:r>
         <w:rPr>
           <w:noProof/>
@@ -3870,6 +5365,7 @@
         </w:rPr>
         <w:t>Vaatimusmäärittely</w:t>
       </w:r>
+      <w:bookmarkEnd w:id="27"/>
     </w:p>
     <w:p>
       <w:r>
@@ -3880,9 +5376,11 @@
       <w:pPr>
         <w:pStyle w:val="Heading3"/>
       </w:pPr>
+      <w:bookmarkStart w:id="28" w:name="_Toc510804541"/>
       <w:r>
         <w:t>Kartta</w:t>
       </w:r>
+      <w:bookmarkEnd w:id="28"/>
     </w:p>
     <w:p>
       <w:r>
@@ -3903,9 +5401,11 @@
       <w:pPr>
         <w:pStyle w:val="Heading3"/>
       </w:pPr>
+      <w:bookmarkStart w:id="29" w:name="_Toc510804542"/>
       <w:r>
         <w:t>Kiipeilypaikan sivu</w:t>
       </w:r>
+      <w:bookmarkEnd w:id="29"/>
     </w:p>
     <w:p>
       <w:r>
@@ -3936,9 +5436,11 @@
       <w:pPr>
         <w:pStyle w:val="Heading3"/>
       </w:pPr>
+      <w:bookmarkStart w:id="30" w:name="_Toc510804543"/>
       <w:r>
         <w:t>AR-tila</w:t>
       </w:r>
+      <w:bookmarkEnd w:id="30"/>
     </w:p>
     <w:p>
       <w:r>
@@ -3963,9 +5465,11 @@
       <w:pPr>
         <w:pStyle w:val="Heading3"/>
       </w:pPr>
+      <w:bookmarkStart w:id="31" w:name="_Toc510804544"/>
       <w:r>
         <w:t>Paikkojen ja reittien muokkaus</w:t>
       </w:r>
+      <w:bookmarkEnd w:id="31"/>
     </w:p>
     <w:p>
       <w:r>
@@ -3981,9 +5485,11 @@
       <w:pPr>
         <w:pStyle w:val="Heading3"/>
       </w:pPr>
+      <w:bookmarkStart w:id="32" w:name="_Toc510804545"/>
       <w:r>
         <w:t>Laitteistovaatimukset</w:t>
       </w:r>
+      <w:bookmarkEnd w:id="32"/>
     </w:p>
     <w:p>
       <w:r>
@@ -4004,9 +5510,11 @@
       <w:pPr>
         <w:pStyle w:val="Heading2"/>
       </w:pPr>
+      <w:bookmarkStart w:id="33" w:name="_Toc510804546"/>
       <w:r>
         <w:t>Työkalut</w:t>
       </w:r>
+      <w:bookmarkEnd w:id="33"/>
     </w:p>
     <w:p>
       <w:r>
@@ -4055,6 +5563,7 @@
       <w:pPr>
         <w:pStyle w:val="Heading2"/>
       </w:pPr>
+      <w:bookmarkStart w:id="34" w:name="_Toc510804547"/>
       <w:r>
         <w:lastRenderedPageBreak/>
         <w:t>Ty</w:t>
@@ -4062,6 +5571,7 @@
       <w:r>
         <w:t>ön eteneminen</w:t>
       </w:r>
+      <w:bookmarkEnd w:id="34"/>
     </w:p>
     <w:p>
       <w:r>
@@ -4073,9 +5583,11 @@
       <w:pPr>
         <w:pStyle w:val="Heading3"/>
       </w:pPr>
+      <w:bookmarkStart w:id="35" w:name="_Toc510804548"/>
       <w:r>
         <w:t>Aloitus</w:t>
       </w:r>
+      <w:bookmarkEnd w:id="35"/>
     </w:p>
     <w:p>
       <w:r>
@@ -4084,8 +5596,6 @@
       <w:r>
         <w:t xml:space="preserve"> </w:t>
       </w:r>
-      <w:bookmarkStart w:id="1" w:name="_GoBack"/>
-      <w:bookmarkEnd w:id="1"/>
     </w:p>
     <w:p>
       <w:pPr>
@@ -4096,7 +5606,7 @@
         </w:numPr>
         <w:ind w:left="567" w:hanging="567"/>
       </w:pPr>
-      <w:bookmarkStart w:id="2" w:name="_Toc472332283"/>
+      <w:bookmarkStart w:id="36" w:name="_Toc510804549"/>
       <w:r>
         <w:lastRenderedPageBreak/>
         <w:t>Läh</w:t>
@@ -4104,7 +5614,7 @@
       <w:r>
         <w:t>teet</w:t>
       </w:r>
-      <w:bookmarkEnd w:id="2"/>
+      <w:bookmarkEnd w:id="36"/>
     </w:p>
     <w:p>
       <w:pPr>
@@ -4173,8 +5683,8 @@
       <w:pPr>
         <w:pStyle w:val="BibItem"/>
       </w:pPr>
-      <w:bookmarkStart w:id="3" w:name="_Ref381025873"/>
-      <w:bookmarkStart w:id="4" w:name="_Ref381025428"/>
+      <w:bookmarkStart w:id="37" w:name="_Ref381025873"/>
+      <w:bookmarkStart w:id="38" w:name="_Ref381025428"/>
       <w:r>
         <w:t>Google Firebase</w:t>
       </w:r>
@@ -4195,8 +5705,8 @@
       <w:r>
         <w:t xml:space="preserve"> </w:t>
       </w:r>
-      <w:bookmarkEnd w:id="3"/>
-      <w:bookmarkEnd w:id="4"/>
+      <w:bookmarkEnd w:id="37"/>
+      <w:bookmarkEnd w:id="38"/>
     </w:p>
     <w:p>
       <w:pPr>
@@ -4469,7 +5979,7 @@
         <v:path o:extrusionok="f" gradientshapeok="t" o:connecttype="rect"/>
         <o:lock v:ext="edit" aspectratio="t"/>
       </v:shapetype>
-      <v:shape id="_x0000_i1053" type="#_x0000_t75" alt="\mathbb{R}" style="width:10.5pt;height:10.5pt;visibility:visible;mso-wrap-style:square" o:bullet="t">
+      <v:shape id="_x0000_i1028" type="#_x0000_t75" alt="\mathbb{R}" style="width:10.5pt;height:10.5pt;visibility:visible;mso-wrap-style:square" o:bullet="t">
         <v:imagedata r:id="rId1" o:title="mathbb{R}"/>
       </v:shape>
     </w:pict>
@@ -9887,7 +11397,7 @@
 </file>
 
 <file path=customXml/itemProps1.xml><?xml version="1.0" encoding="utf-8"?>
-<ds:datastoreItem xmlns:ds="http://schemas.openxmlformats.org/officeDocument/2006/customXml" ds:itemID="{0B385924-A879-42B3-8DCE-1BAF8316D049}">
+<ds:datastoreItem xmlns:ds="http://schemas.openxmlformats.org/officeDocument/2006/customXml" ds:itemID="{81F5D371-4741-47F1-8D0F-FFE0F287B06C}">
   <ds:schemaRefs>
     <ds:schemaRef ds:uri="http://schemas.openxmlformats.org/officeDocument/2006/bibliography"/>
   </ds:schemaRefs>

</xml_diff>

<commit_message>
MOOC lesson 5: harjoitustehtävät
</commit_message>
<xml_diff>
--- a/oppimispaivakirja.docx
+++ b/oppimispaivakirja.docx
@@ -342,7 +342,7 @@
         </w:rPr>
         <w:fldChar w:fldCharType="separate"/>
       </w:r>
-      <w:hyperlink w:anchor="_Toc532511053" w:history="1">
+      <w:hyperlink w:anchor="_Toc532577876" w:history="1">
         <w:r>
           <w:rPr>
             <w:rStyle w:val="Hyperlink"/>
@@ -380,7 +380,7 @@
           <w:rPr>
             <w:webHidden/>
           </w:rPr>
-          <w:instrText xml:space="preserve"> PAGEREF _Toc532511053 \h </w:instrText>
+          <w:instrText xml:space="preserve"> PAGEREF _Toc532577876 \h </w:instrText>
         </w:r>
         <w:r>
           <w:rPr>
@@ -417,7 +417,7 @@
           <w:lang w:eastAsia="ko-KR"/>
         </w:rPr>
       </w:pPr>
-      <w:hyperlink w:anchor="_Toc532511054" w:history="1">
+      <w:hyperlink w:anchor="_Toc532577877" w:history="1">
         <w:r>
           <w:rPr>
             <w:rStyle w:val="Hyperlink"/>
@@ -455,7 +455,7 @@
           <w:rPr>
             <w:webHidden/>
           </w:rPr>
-          <w:instrText xml:space="preserve"> PAGEREF _Toc532511054 \h </w:instrText>
+          <w:instrText xml:space="preserve"> PAGEREF _Toc532577877 \h </w:instrText>
         </w:r>
         <w:r>
           <w:rPr>
@@ -492,7 +492,7 @@
           <w:lang w:eastAsia="ko-KR"/>
         </w:rPr>
       </w:pPr>
-      <w:hyperlink w:anchor="_Toc532511055" w:history="1">
+      <w:hyperlink w:anchor="_Toc532577878" w:history="1">
         <w:r>
           <w:rPr>
             <w:rStyle w:val="Hyperlink"/>
@@ -535,7 +535,7 @@
             <w:noProof/>
             <w:webHidden/>
           </w:rPr>
-          <w:instrText xml:space="preserve"> PAGEREF _Toc532511055 \h </w:instrText>
+          <w:instrText xml:space="preserve"> PAGEREF _Toc532577878 \h </w:instrText>
         </w:r>
         <w:r>
           <w:rPr>
@@ -576,7 +576,7 @@
           <w:lang w:eastAsia="ko-KR"/>
         </w:rPr>
       </w:pPr>
-      <w:hyperlink w:anchor="_Toc532511056" w:history="1">
+      <w:hyperlink w:anchor="_Toc532577879" w:history="1">
         <w:r>
           <w:rPr>
             <w:rStyle w:val="Hyperlink"/>
@@ -619,7 +619,7 @@
             <w:noProof/>
             <w:webHidden/>
           </w:rPr>
-          <w:instrText xml:space="preserve"> PAGEREF _Toc532511056 \h </w:instrText>
+          <w:instrText xml:space="preserve"> PAGEREF _Toc532577879 \h </w:instrText>
         </w:r>
         <w:r>
           <w:rPr>
@@ -660,7 +660,7 @@
           <w:lang w:eastAsia="ko-KR"/>
         </w:rPr>
       </w:pPr>
-      <w:hyperlink w:anchor="_Toc532511057" w:history="1">
+      <w:hyperlink w:anchor="_Toc532577880" w:history="1">
         <w:r>
           <w:rPr>
             <w:rStyle w:val="Hyperlink"/>
@@ -703,7 +703,7 @@
             <w:noProof/>
             <w:webHidden/>
           </w:rPr>
-          <w:instrText xml:space="preserve"> PAGEREF _Toc532511057 \h </w:instrText>
+          <w:instrText xml:space="preserve"> PAGEREF _Toc532577880 \h </w:instrText>
         </w:r>
         <w:r>
           <w:rPr>
@@ -744,7 +744,7 @@
           <w:lang w:eastAsia="ko-KR"/>
         </w:rPr>
       </w:pPr>
-      <w:hyperlink w:anchor="_Toc532511058" w:history="1">
+      <w:hyperlink w:anchor="_Toc532577881" w:history="1">
         <w:r>
           <w:rPr>
             <w:rStyle w:val="Hyperlink"/>
@@ -787,7 +787,7 @@
             <w:noProof/>
             <w:webHidden/>
           </w:rPr>
-          <w:instrText xml:space="preserve"> PAGEREF _Toc532511058 \h </w:instrText>
+          <w:instrText xml:space="preserve"> PAGEREF _Toc532577881 \h </w:instrText>
         </w:r>
         <w:r>
           <w:rPr>
@@ -828,7 +828,7 @@
           <w:lang w:eastAsia="ko-KR"/>
         </w:rPr>
       </w:pPr>
-      <w:hyperlink w:anchor="_Toc532511059" w:history="1">
+      <w:hyperlink w:anchor="_Toc532577882" w:history="1">
         <w:r>
           <w:rPr>
             <w:rStyle w:val="Hyperlink"/>
@@ -871,7 +871,7 @@
             <w:noProof/>
             <w:webHidden/>
           </w:rPr>
-          <w:instrText xml:space="preserve"> PAGEREF _Toc532511059 \h </w:instrText>
+          <w:instrText xml:space="preserve"> PAGEREF _Toc532577882 \h </w:instrText>
         </w:r>
         <w:r>
           <w:rPr>
@@ -912,7 +912,7 @@
           <w:lang w:eastAsia="ko-KR"/>
         </w:rPr>
       </w:pPr>
-      <w:hyperlink w:anchor="_Toc532511060" w:history="1">
+      <w:hyperlink w:anchor="_Toc532577883" w:history="1">
         <w:r>
           <w:rPr>
             <w:rStyle w:val="Hyperlink"/>
@@ -955,7 +955,7 @@
             <w:noProof/>
             <w:webHidden/>
           </w:rPr>
-          <w:instrText xml:space="preserve"> PAGEREF _Toc532511060 \h </w:instrText>
+          <w:instrText xml:space="preserve"> PAGEREF _Toc532577883 \h </w:instrText>
         </w:r>
         <w:r>
           <w:rPr>
@@ -996,7 +996,7 @@
           <w:lang w:eastAsia="ko-KR"/>
         </w:rPr>
       </w:pPr>
-      <w:hyperlink w:anchor="_Toc532511061" w:history="1">
+      <w:hyperlink w:anchor="_Toc532577884" w:history="1">
         <w:r>
           <w:rPr>
             <w:rStyle w:val="Hyperlink"/>
@@ -1039,7 +1039,7 @@
             <w:noProof/>
             <w:webHidden/>
           </w:rPr>
-          <w:instrText xml:space="preserve"> PAGEREF _Toc532511061 \h </w:instrText>
+          <w:instrText xml:space="preserve"> PAGEREF _Toc532577884 \h </w:instrText>
         </w:r>
         <w:r>
           <w:rPr>
@@ -1080,7 +1080,7 @@
           <w:lang w:eastAsia="ko-KR"/>
         </w:rPr>
       </w:pPr>
-      <w:hyperlink w:anchor="_Toc532511062" w:history="1">
+      <w:hyperlink w:anchor="_Toc532577885" w:history="1">
         <w:r>
           <w:rPr>
             <w:rStyle w:val="Hyperlink"/>
@@ -1123,7 +1123,7 @@
             <w:noProof/>
             <w:webHidden/>
           </w:rPr>
-          <w:instrText xml:space="preserve"> PAGEREF _Toc532511062 \h </w:instrText>
+          <w:instrText xml:space="preserve"> PAGEREF _Toc532577885 \h </w:instrText>
         </w:r>
         <w:r>
           <w:rPr>
@@ -1164,7 +1164,7 @@
           <w:lang w:eastAsia="ko-KR"/>
         </w:rPr>
       </w:pPr>
-      <w:hyperlink w:anchor="_Toc532511063" w:history="1">
+      <w:hyperlink w:anchor="_Toc532577886" w:history="1">
         <w:r>
           <w:rPr>
             <w:rStyle w:val="Hyperlink"/>
@@ -1202,7 +1202,7 @@
           <w:rPr>
             <w:webHidden/>
           </w:rPr>
-          <w:instrText xml:space="preserve"> PAGEREF _Toc532511063 \h </w:instrText>
+          <w:instrText xml:space="preserve"> PAGEREF _Toc532577886 \h </w:instrText>
         </w:r>
         <w:r>
           <w:rPr>
@@ -1239,7 +1239,7 @@
           <w:lang w:eastAsia="ko-KR"/>
         </w:rPr>
       </w:pPr>
-      <w:hyperlink w:anchor="_Toc532511064" w:history="1">
+      <w:hyperlink w:anchor="_Toc532577887" w:history="1">
         <w:r>
           <w:rPr>
             <w:rStyle w:val="Hyperlink"/>
@@ -1282,7 +1282,7 @@
             <w:noProof/>
             <w:webHidden/>
           </w:rPr>
-          <w:instrText xml:space="preserve"> PAGEREF _Toc532511064 \h </w:instrText>
+          <w:instrText xml:space="preserve"> PAGEREF _Toc532577887 \h </w:instrText>
         </w:r>
         <w:r>
           <w:rPr>
@@ -1323,7 +1323,7 @@
           <w:lang w:eastAsia="ko-KR"/>
         </w:rPr>
       </w:pPr>
-      <w:hyperlink w:anchor="_Toc532511065" w:history="1">
+      <w:hyperlink w:anchor="_Toc532577888" w:history="1">
         <w:r>
           <w:rPr>
             <w:rStyle w:val="Hyperlink"/>
@@ -1366,7 +1366,7 @@
             <w:noProof/>
             <w:webHidden/>
           </w:rPr>
-          <w:instrText xml:space="preserve"> PAGEREF _Toc532511065 \h </w:instrText>
+          <w:instrText xml:space="preserve"> PAGEREF _Toc532577888 \h </w:instrText>
         </w:r>
         <w:r>
           <w:rPr>
@@ -1407,7 +1407,7 @@
           <w:lang w:eastAsia="ko-KR"/>
         </w:rPr>
       </w:pPr>
-      <w:hyperlink w:anchor="_Toc532511066" w:history="1">
+      <w:hyperlink w:anchor="_Toc532577889" w:history="1">
         <w:r>
           <w:rPr>
             <w:rStyle w:val="Hyperlink"/>
@@ -1450,7 +1450,7 @@
             <w:noProof/>
             <w:webHidden/>
           </w:rPr>
-          <w:instrText xml:space="preserve"> PAGEREF _Toc532511066 \h </w:instrText>
+          <w:instrText xml:space="preserve"> PAGEREF _Toc532577889 \h </w:instrText>
         </w:r>
         <w:r>
           <w:rPr>
@@ -1491,7 +1491,7 @@
           <w:lang w:eastAsia="ko-KR"/>
         </w:rPr>
       </w:pPr>
-      <w:hyperlink w:anchor="_Toc532511067" w:history="1">
+      <w:hyperlink w:anchor="_Toc532577890" w:history="1">
         <w:r>
           <w:rPr>
             <w:rStyle w:val="Hyperlink"/>
@@ -1534,7 +1534,7 @@
             <w:noProof/>
             <w:webHidden/>
           </w:rPr>
-          <w:instrText xml:space="preserve"> PAGEREF _Toc532511067 \h </w:instrText>
+          <w:instrText xml:space="preserve"> PAGEREF _Toc532577890 \h </w:instrText>
         </w:r>
         <w:r>
           <w:rPr>
@@ -1575,7 +1575,7 @@
           <w:lang w:eastAsia="ko-KR"/>
         </w:rPr>
       </w:pPr>
-      <w:hyperlink w:anchor="_Toc532511068" w:history="1">
+      <w:hyperlink w:anchor="_Toc532577891" w:history="1">
         <w:r>
           <w:rPr>
             <w:rStyle w:val="Hyperlink"/>
@@ -1618,7 +1618,7 @@
             <w:noProof/>
             <w:webHidden/>
           </w:rPr>
-          <w:instrText xml:space="preserve"> PAGEREF _Toc532511068 \h </w:instrText>
+          <w:instrText xml:space="preserve"> PAGEREF _Toc532577891 \h </w:instrText>
         </w:r>
         <w:r>
           <w:rPr>
@@ -1659,7 +1659,7 @@
           <w:lang w:eastAsia="ko-KR"/>
         </w:rPr>
       </w:pPr>
-      <w:hyperlink w:anchor="_Toc532511069" w:history="1">
+      <w:hyperlink w:anchor="_Toc532577892" w:history="1">
         <w:r>
           <w:rPr>
             <w:rStyle w:val="Hyperlink"/>
@@ -1702,7 +1702,7 @@
             <w:noProof/>
             <w:webHidden/>
           </w:rPr>
-          <w:instrText xml:space="preserve"> PAGEREF _Toc532511069 \h </w:instrText>
+          <w:instrText xml:space="preserve"> PAGEREF _Toc532577892 \h </w:instrText>
         </w:r>
         <w:r>
           <w:rPr>
@@ -1722,7 +1722,7 @@
             <w:noProof/>
             <w:webHidden/>
           </w:rPr>
-          <w:t>8</w:t>
+          <w:t>9</w:t>
         </w:r>
         <w:r>
           <w:rPr>
@@ -1743,7 +1743,7 @@
           <w:lang w:eastAsia="ko-KR"/>
         </w:rPr>
       </w:pPr>
-      <w:hyperlink w:anchor="_Toc532511070" w:history="1">
+      <w:hyperlink w:anchor="_Toc532577893" w:history="1">
         <w:r>
           <w:rPr>
             <w:rStyle w:val="Hyperlink"/>
@@ -1786,7 +1786,7 @@
             <w:noProof/>
             <w:webHidden/>
           </w:rPr>
-          <w:instrText xml:space="preserve"> PAGEREF _Toc532511070 \h </w:instrText>
+          <w:instrText xml:space="preserve"> PAGEREF _Toc532577893 \h </w:instrText>
         </w:r>
         <w:r>
           <w:rPr>
@@ -1806,7 +1806,7 @@
             <w:noProof/>
             <w:webHidden/>
           </w:rPr>
-          <w:t>8</w:t>
+          <w:t>9</w:t>
         </w:r>
         <w:r>
           <w:rPr>
@@ -1827,7 +1827,7 @@
           <w:lang w:eastAsia="ko-KR"/>
         </w:rPr>
       </w:pPr>
-      <w:hyperlink w:anchor="_Toc532511071" w:history="1">
+      <w:hyperlink w:anchor="_Toc532577894" w:history="1">
         <w:r>
           <w:rPr>
             <w:rStyle w:val="Hyperlink"/>
@@ -1870,7 +1870,7 @@
             <w:noProof/>
             <w:webHidden/>
           </w:rPr>
-          <w:instrText xml:space="preserve"> PAGEREF _Toc532511071 \h </w:instrText>
+          <w:instrText xml:space="preserve"> PAGEREF _Toc532577894 \h </w:instrText>
         </w:r>
         <w:r>
           <w:rPr>
@@ -1890,7 +1890,7 @@
             <w:noProof/>
             <w:webHidden/>
           </w:rPr>
-          <w:t>9</w:t>
+          <w:t>10</w:t>
         </w:r>
         <w:r>
           <w:rPr>
@@ -1911,7 +1911,7 @@
           <w:lang w:eastAsia="ko-KR"/>
         </w:rPr>
       </w:pPr>
-      <w:hyperlink w:anchor="_Toc532511072" w:history="1">
+      <w:hyperlink w:anchor="_Toc532577895" w:history="1">
         <w:r>
           <w:rPr>
             <w:rStyle w:val="Hyperlink"/>
@@ -1954,7 +1954,7 @@
             <w:noProof/>
             <w:webHidden/>
           </w:rPr>
-          <w:instrText xml:space="preserve"> PAGEREF _Toc532511072 \h </w:instrText>
+          <w:instrText xml:space="preserve"> PAGEREF _Toc532577895 \h </w:instrText>
         </w:r>
         <w:r>
           <w:rPr>
@@ -1974,7 +1974,7 @@
             <w:noProof/>
             <w:webHidden/>
           </w:rPr>
-          <w:t>9</w:t>
+          <w:t>10</w:t>
         </w:r>
         <w:r>
           <w:rPr>
@@ -1995,7 +1995,7 @@
           <w:lang w:eastAsia="ko-KR"/>
         </w:rPr>
       </w:pPr>
-      <w:hyperlink w:anchor="_Toc532511073" w:history="1">
+      <w:hyperlink w:anchor="_Toc532577896" w:history="1">
         <w:r>
           <w:rPr>
             <w:rStyle w:val="Hyperlink"/>
@@ -2038,7 +2038,7 @@
             <w:noProof/>
             <w:webHidden/>
           </w:rPr>
-          <w:instrText xml:space="preserve"> PAGEREF _Toc532511073 \h </w:instrText>
+          <w:instrText xml:space="preserve"> PAGEREF _Toc532577896 \h </w:instrText>
         </w:r>
         <w:r>
           <w:rPr>
@@ -2058,7 +2058,7 @@
             <w:noProof/>
             <w:webHidden/>
           </w:rPr>
-          <w:t>9</w:t>
+          <w:t>10</w:t>
         </w:r>
         <w:r>
           <w:rPr>
@@ -2079,7 +2079,7 @@
           <w:lang w:eastAsia="ko-KR"/>
         </w:rPr>
       </w:pPr>
-      <w:hyperlink w:anchor="_Toc532511074" w:history="1">
+      <w:hyperlink w:anchor="_Toc532577897" w:history="1">
         <w:r>
           <w:rPr>
             <w:rStyle w:val="Hyperlink"/>
@@ -2122,7 +2122,7 @@
             <w:noProof/>
             <w:webHidden/>
           </w:rPr>
-          <w:instrText xml:space="preserve"> PAGEREF _Toc532511074 \h </w:instrText>
+          <w:instrText xml:space="preserve"> PAGEREF _Toc532577897 \h </w:instrText>
         </w:r>
         <w:r>
           <w:rPr>
@@ -2142,7 +2142,7 @@
             <w:noProof/>
             <w:webHidden/>
           </w:rPr>
-          <w:t>9</w:t>
+          <w:t>10</w:t>
         </w:r>
         <w:r>
           <w:rPr>
@@ -2163,7 +2163,7 @@
           <w:lang w:eastAsia="ko-KR"/>
         </w:rPr>
       </w:pPr>
-      <w:hyperlink w:anchor="_Toc532511075" w:history="1">
+      <w:hyperlink w:anchor="_Toc532577898" w:history="1">
         <w:r>
           <w:rPr>
             <w:rStyle w:val="Hyperlink"/>
@@ -2206,7 +2206,7 @@
             <w:noProof/>
             <w:webHidden/>
           </w:rPr>
-          <w:instrText xml:space="preserve"> PAGEREF _Toc532511075 \h </w:instrText>
+          <w:instrText xml:space="preserve"> PAGEREF _Toc532577898 \h </w:instrText>
         </w:r>
         <w:r>
           <w:rPr>
@@ -2226,7 +2226,7 @@
             <w:noProof/>
             <w:webHidden/>
           </w:rPr>
-          <w:t>9</w:t>
+          <w:t>10</w:t>
         </w:r>
         <w:r>
           <w:rPr>
@@ -2247,7 +2247,7 @@
           <w:lang w:eastAsia="ko-KR"/>
         </w:rPr>
       </w:pPr>
-      <w:hyperlink w:anchor="_Toc532511076" w:history="1">
+      <w:hyperlink w:anchor="_Toc532577899" w:history="1">
         <w:r>
           <w:rPr>
             <w:rStyle w:val="Hyperlink"/>
@@ -2285,7 +2285,7 @@
           <w:rPr>
             <w:webHidden/>
           </w:rPr>
-          <w:instrText xml:space="preserve"> PAGEREF _Toc532511076 \h </w:instrText>
+          <w:instrText xml:space="preserve"> PAGEREF _Toc532577899 \h </w:instrText>
         </w:r>
         <w:r>
           <w:rPr>
@@ -2302,7 +2302,7 @@
           <w:rPr>
             <w:webHidden/>
           </w:rPr>
-          <w:t>10</w:t>
+          <w:t>11</w:t>
         </w:r>
         <w:r>
           <w:rPr>
@@ -2322,7 +2322,7 @@
           <w:lang w:eastAsia="ko-KR"/>
         </w:rPr>
       </w:pPr>
-      <w:hyperlink w:anchor="_Toc532511077" w:history="1">
+      <w:hyperlink w:anchor="_Toc532577900" w:history="1">
         <w:r>
           <w:rPr>
             <w:rStyle w:val="Hyperlink"/>
@@ -2365,7 +2365,7 @@
             <w:noProof/>
             <w:webHidden/>
           </w:rPr>
-          <w:instrText xml:space="preserve"> PAGEREF _Toc532511077 \h </w:instrText>
+          <w:instrText xml:space="preserve"> PAGEREF _Toc532577900 \h </w:instrText>
         </w:r>
         <w:r>
           <w:rPr>
@@ -2385,7 +2385,7 @@
             <w:noProof/>
             <w:webHidden/>
           </w:rPr>
-          <w:t>10</w:t>
+          <w:t>11</w:t>
         </w:r>
         <w:r>
           <w:rPr>
@@ -2406,7 +2406,7 @@
           <w:lang w:eastAsia="ko-KR"/>
         </w:rPr>
       </w:pPr>
-      <w:hyperlink w:anchor="_Toc532511078" w:history="1">
+      <w:hyperlink w:anchor="_Toc532577901" w:history="1">
         <w:r>
           <w:rPr>
             <w:rStyle w:val="Hyperlink"/>
@@ -2449,7 +2449,7 @@
             <w:noProof/>
             <w:webHidden/>
           </w:rPr>
-          <w:instrText xml:space="preserve"> PAGEREF _Toc532511078 \h </w:instrText>
+          <w:instrText xml:space="preserve"> PAGEREF _Toc532577901 \h </w:instrText>
         </w:r>
         <w:r>
           <w:rPr>
@@ -2469,7 +2469,7 @@
             <w:noProof/>
             <w:webHidden/>
           </w:rPr>
-          <w:t>11</w:t>
+          <w:t>12</w:t>
         </w:r>
         <w:r>
           <w:rPr>
@@ -2490,7 +2490,7 @@
           <w:lang w:eastAsia="ko-KR"/>
         </w:rPr>
       </w:pPr>
-      <w:hyperlink w:anchor="_Toc532511079" w:history="1">
+      <w:hyperlink w:anchor="_Toc532577902" w:history="1">
         <w:r>
           <w:rPr>
             <w:rStyle w:val="Hyperlink"/>
@@ -2533,7 +2533,7 @@
             <w:noProof/>
             <w:webHidden/>
           </w:rPr>
-          <w:instrText xml:space="preserve"> PAGEREF _Toc532511079 \h </w:instrText>
+          <w:instrText xml:space="preserve"> PAGEREF _Toc532577902 \h </w:instrText>
         </w:r>
         <w:r>
           <w:rPr>
@@ -2553,7 +2553,7 @@
             <w:noProof/>
             <w:webHidden/>
           </w:rPr>
-          <w:t>12</w:t>
+          <w:t>13</w:t>
         </w:r>
         <w:r>
           <w:rPr>
@@ -2574,7 +2574,7 @@
           <w:lang w:eastAsia="ko-KR"/>
         </w:rPr>
       </w:pPr>
-      <w:hyperlink w:anchor="_Toc532511080" w:history="1">
+      <w:hyperlink w:anchor="_Toc532577903" w:history="1">
         <w:r>
           <w:rPr>
             <w:rStyle w:val="Hyperlink"/>
@@ -2617,7 +2617,7 @@
             <w:noProof/>
             <w:webHidden/>
           </w:rPr>
-          <w:instrText xml:space="preserve"> PAGEREF _Toc532511080 \h </w:instrText>
+          <w:instrText xml:space="preserve"> PAGEREF _Toc532577903 \h </w:instrText>
         </w:r>
         <w:r>
           <w:rPr>
@@ -2637,7 +2637,7 @@
             <w:noProof/>
             <w:webHidden/>
           </w:rPr>
-          <w:t>12</w:t>
+          <w:t>13</w:t>
         </w:r>
         <w:r>
           <w:rPr>
@@ -2658,7 +2658,7 @@
           <w:lang w:eastAsia="ko-KR"/>
         </w:rPr>
       </w:pPr>
-      <w:hyperlink w:anchor="_Toc532511081" w:history="1">
+      <w:hyperlink w:anchor="_Toc532577904" w:history="1">
         <w:r>
           <w:rPr>
             <w:rStyle w:val="Hyperlink"/>
@@ -2701,7 +2701,7 @@
             <w:noProof/>
             <w:webHidden/>
           </w:rPr>
-          <w:instrText xml:space="preserve"> PAGEREF _Toc532511081 \h </w:instrText>
+          <w:instrText xml:space="preserve"> PAGEREF _Toc532577904 \h </w:instrText>
         </w:r>
         <w:r>
           <w:rPr>
@@ -2721,7 +2721,7 @@
             <w:noProof/>
             <w:webHidden/>
           </w:rPr>
-          <w:t>12</w:t>
+          <w:t>13</w:t>
         </w:r>
         <w:r>
           <w:rPr>
@@ -2742,7 +2742,7 @@
           <w:lang w:eastAsia="ko-KR"/>
         </w:rPr>
       </w:pPr>
-      <w:hyperlink w:anchor="_Toc532511082" w:history="1">
+      <w:hyperlink w:anchor="_Toc532577905" w:history="1">
         <w:r>
           <w:rPr>
             <w:rStyle w:val="Hyperlink"/>
@@ -2785,7 +2785,7 @@
             <w:noProof/>
             <w:webHidden/>
           </w:rPr>
-          <w:instrText xml:space="preserve"> PAGEREF _Toc532511082 \h </w:instrText>
+          <w:instrText xml:space="preserve"> PAGEREF _Toc532577905 \h </w:instrText>
         </w:r>
         <w:r>
           <w:rPr>
@@ -2805,7 +2805,7 @@
             <w:noProof/>
             <w:webHidden/>
           </w:rPr>
-          <w:t>13</w:t>
+          <w:t>14</w:t>
         </w:r>
         <w:r>
           <w:rPr>
@@ -2826,7 +2826,7 @@
           <w:lang w:eastAsia="ko-KR"/>
         </w:rPr>
       </w:pPr>
-      <w:hyperlink w:anchor="_Toc532511083" w:history="1">
+      <w:hyperlink w:anchor="_Toc532577906" w:history="1">
         <w:r>
           <w:rPr>
             <w:rStyle w:val="Hyperlink"/>
@@ -2869,7 +2869,7 @@
             <w:noProof/>
             <w:webHidden/>
           </w:rPr>
-          <w:instrText xml:space="preserve"> PAGEREF _Toc532511083 \h </w:instrText>
+          <w:instrText xml:space="preserve"> PAGEREF _Toc532577906 \h </w:instrText>
         </w:r>
         <w:r>
           <w:rPr>
@@ -2889,7 +2889,7 @@
             <w:noProof/>
             <w:webHidden/>
           </w:rPr>
-          <w:t>13</w:t>
+          <w:t>14</w:t>
         </w:r>
         <w:r>
           <w:rPr>
@@ -2910,7 +2910,7 @@
           <w:lang w:eastAsia="ko-KR"/>
         </w:rPr>
       </w:pPr>
-      <w:hyperlink w:anchor="_Toc532511084" w:history="1">
+      <w:hyperlink w:anchor="_Toc532577907" w:history="1">
         <w:r>
           <w:rPr>
             <w:rStyle w:val="Hyperlink"/>
@@ -2953,7 +2953,7 @@
             <w:noProof/>
             <w:webHidden/>
           </w:rPr>
-          <w:instrText xml:space="preserve"> PAGEREF _Toc532511084 \h </w:instrText>
+          <w:instrText xml:space="preserve"> PAGEREF _Toc532577907 \h </w:instrText>
         </w:r>
         <w:r>
           <w:rPr>
@@ -2973,7 +2973,7 @@
             <w:noProof/>
             <w:webHidden/>
           </w:rPr>
-          <w:t>13</w:t>
+          <w:t>14</w:t>
         </w:r>
         <w:r>
           <w:rPr>
@@ -2994,7 +2994,7 @@
           <w:lang w:eastAsia="ko-KR"/>
         </w:rPr>
       </w:pPr>
-      <w:hyperlink w:anchor="_Toc532511085" w:history="1">
+      <w:hyperlink w:anchor="_Toc532577908" w:history="1">
         <w:r>
           <w:rPr>
             <w:rStyle w:val="Hyperlink"/>
@@ -3017,7 +3017,7 @@
           <w:rPr>
             <w:webHidden/>
           </w:rPr>
-          <w:instrText xml:space="preserve"> PAGEREF _Toc532511085 \h </w:instrText>
+          <w:instrText xml:space="preserve"> PAGEREF _Toc532577908 \h </w:instrText>
         </w:r>
         <w:r>
           <w:rPr>
@@ -3034,7 +3034,7 @@
           <w:rPr>
             <w:webHidden/>
           </w:rPr>
-          <w:t>14</w:t>
+          <w:t>15</w:t>
         </w:r>
         <w:r>
           <w:rPr>
@@ -3079,7 +3079,7 @@
       <w:pPr>
         <w:pStyle w:val="Heading1"/>
       </w:pPr>
-      <w:bookmarkStart w:id="0" w:name="_Toc532511053"/>
+      <w:bookmarkStart w:id="0" w:name="_Toc532577876"/>
       <w:r>
         <w:lastRenderedPageBreak/>
         <w:t>ajankäyttö</w:t>
@@ -3791,7 +3791,7 @@
       <w:pPr>
         <w:pStyle w:val="Heading1"/>
       </w:pPr>
-      <w:bookmarkStart w:id="1" w:name="_Toc532511054"/>
+      <w:bookmarkStart w:id="1" w:name="_Toc532577877"/>
       <w:r>
         <w:lastRenderedPageBreak/>
         <w:t>harjoitustehtävät</w:t>
@@ -3817,7 +3817,7 @@
       <w:pPr>
         <w:pStyle w:val="Heading2"/>
       </w:pPr>
-      <w:bookmarkStart w:id="3" w:name="_Toc532511055"/>
+      <w:bookmarkStart w:id="3" w:name="_Toc532577878"/>
       <w:r>
         <w:t>Tutustuminen mobiiliympäristöihin</w:t>
       </w:r>
@@ -4059,7 +4059,7 @@
       <w:pPr>
         <w:pStyle w:val="Heading2"/>
       </w:pPr>
-      <w:bookmarkStart w:id="4" w:name="_Toc532511056"/>
+      <w:bookmarkStart w:id="4" w:name="_Toc532577879"/>
       <w:r>
         <w:t>Git ja versionhallinta</w:t>
       </w:r>
@@ -4094,7 +4094,7 @@
       <w:pPr>
         <w:pStyle w:val="Heading2"/>
       </w:pPr>
-      <w:bookmarkStart w:id="5" w:name="_Toc532511057"/>
+      <w:bookmarkStart w:id="5" w:name="_Toc532577880"/>
       <w:r>
         <w:t>Android-ympäristön asennus ja testaus</w:t>
       </w:r>
@@ -4202,7 +4202,7 @@
       <w:pPr>
         <w:pStyle w:val="Heading2"/>
       </w:pPr>
-      <w:bookmarkStart w:id="6" w:name="_Toc532511058"/>
+      <w:bookmarkStart w:id="6" w:name="_Toc532577881"/>
       <w:r>
         <w:t>Androidilla perus käyttöliittymä</w:t>
       </w:r>
@@ -4261,8 +4261,8 @@
         </w:rPr>
         <w:drawing>
           <wp:inline distT="0" distB="0" distL="0" distR="0" wp14:anchorId="5B4282F3" wp14:editId="21A67EB8">
-            <wp:extent cx="2371725" cy="2422009"/>
-            <wp:effectExtent l="0" t="0" r="0" b="0"/>
+            <wp:extent cx="2062480" cy="2106209"/>
+            <wp:effectExtent l="0" t="0" r="0" b="8890"/>
             <wp:docPr id="5" name="Picture 5" descr="C:\Users\Querr\AppData\Local\Microsoft\Windows\INetCache\Content.Word\Screenshot_2018-02-27-20-42-36.png"/>
             <wp:cNvGraphicFramePr>
               <a:graphicFrameLocks xmlns:a="http://schemas.openxmlformats.org/drawingml/2006/main" noChangeAspect="1"/>
@@ -4292,7 +4292,7 @@
                   <pic:spPr bwMode="auto">
                     <a:xfrm>
                       <a:off x="0" y="0"/>
-                      <a:ext cx="2384070" cy="2434616"/>
+                      <a:ext cx="2108516" cy="2153221"/>
                     </a:xfrm>
                     <a:prstGeom prst="rect">
                       <a:avLst/>
@@ -4317,8 +4317,8 @@
         </w:rPr>
         <w:drawing>
           <wp:inline distT="0" distB="0" distL="0" distR="0" wp14:anchorId="6D9041C1" wp14:editId="52377F20">
-            <wp:extent cx="2514600" cy="2412417"/>
-            <wp:effectExtent l="0" t="0" r="0" b="6985"/>
+            <wp:extent cx="2205502" cy="2115880"/>
+            <wp:effectExtent l="0" t="0" r="4445" b="0"/>
             <wp:docPr id="6" name="Picture 6" descr="C:\Users\Querr\AppData\Local\Microsoft\Windows\INetCache\Content.Word\Screenshot_2018-02-27-20-43-24.png"/>
             <wp:cNvGraphicFramePr>
               <a:graphicFrameLocks xmlns:a="http://schemas.openxmlformats.org/drawingml/2006/main" noChangeAspect="1"/>
@@ -4348,7 +4348,7 @@
                   <pic:spPr bwMode="auto">
                     <a:xfrm>
                       <a:off x="0" y="0"/>
-                      <a:ext cx="2516731" cy="2414461"/>
+                      <a:ext cx="2215401" cy="2125376"/>
                     </a:xfrm>
                     <a:prstGeom prst="rect">
                       <a:avLst/>
@@ -4378,7 +4378,7 @@
       <w:pPr>
         <w:pStyle w:val="Heading2"/>
       </w:pPr>
-      <w:bookmarkStart w:id="7" w:name="_Toc532511059"/>
+      <w:bookmarkStart w:id="7" w:name="_Toc532577882"/>
       <w:r>
         <w:t>Tietokantasovellus</w:t>
       </w:r>
@@ -4442,7 +4442,7 @@
       <w:pPr>
         <w:pStyle w:val="Heading2"/>
       </w:pPr>
-      <w:bookmarkStart w:id="8" w:name="_Toc532511060"/>
+      <w:bookmarkStart w:id="8" w:name="_Toc532577883"/>
       <w:r>
         <w:t>Tietokantasovellus</w:t>
       </w:r>
@@ -4475,7 +4475,7 @@
       <w:pPr>
         <w:pStyle w:val="Heading2"/>
       </w:pPr>
-      <w:bookmarkStart w:id="9" w:name="_Toc532511061"/>
+      <w:bookmarkStart w:id="9" w:name="_Toc532577884"/>
       <w:r>
         <w:t>Firebase tietokanta</w:t>
       </w:r>
@@ -4486,17 +4486,18 @@
       <w:pPr>
         <w:pStyle w:val="Heading2"/>
       </w:pPr>
-      <w:bookmarkStart w:id="10" w:name="_Toc532511062"/>
+      <w:bookmarkStart w:id="10" w:name="_Toc532577885"/>
       <w:r>
         <w:t>Paikannus ja kartta</w:t>
       </w:r>
       <w:bookmarkEnd w:id="10"/>
     </w:p>
+    <w:p/>
     <w:p>
       <w:pPr>
         <w:pStyle w:val="Heading1"/>
       </w:pPr>
-      <w:bookmarkStart w:id="11" w:name="_Toc532511063"/>
+      <w:bookmarkStart w:id="11" w:name="_Toc532577886"/>
       <w:bookmarkEnd w:id="2"/>
       <w:r>
         <w:lastRenderedPageBreak/>
@@ -4583,7 +4584,7 @@
       <w:pPr>
         <w:pStyle w:val="Heading2"/>
       </w:pPr>
-      <w:bookmarkStart w:id="12" w:name="_Toc532511064"/>
+      <w:bookmarkStart w:id="12" w:name="_Toc532577887"/>
       <w:r>
         <w:t>Create Project Sunshine</w:t>
       </w:r>
@@ -4681,7 +4682,7 @@
       <w:pPr>
         <w:pStyle w:val="Heading2"/>
       </w:pPr>
-      <w:bookmarkStart w:id="13" w:name="_Toc532511065"/>
+      <w:bookmarkStart w:id="13" w:name="_Toc532577888"/>
       <w:r>
         <w:t>Connect to the Internet</w:t>
       </w:r>
@@ -4749,7 +4750,7 @@
           <w:noProof/>
         </w:rPr>
         <w:drawing>
-          <wp:inline distT="0" distB="0" distL="0" distR="0">
+          <wp:inline distT="0" distB="0" distL="0" distR="0" wp14:anchorId="778E634A" wp14:editId="2C83F908">
             <wp:extent cx="1888177" cy="1851033"/>
             <wp:effectExtent l="0" t="0" r="0" b="0"/>
             <wp:docPr id="14" name="Picture 14"/>
@@ -4872,7 +4873,7 @@
       <w:pPr>
         <w:pStyle w:val="Heading2"/>
       </w:pPr>
-      <w:bookmarkStart w:id="14" w:name="_Toc532511066"/>
+      <w:bookmarkStart w:id="14" w:name="_Toc532577889"/>
       <w:r>
         <w:t>RecyclerView</w:t>
       </w:r>
@@ -4985,7 +4986,7 @@
       <w:pPr>
         <w:pStyle w:val="Heading2"/>
       </w:pPr>
-      <w:bookmarkStart w:id="15" w:name="_Toc532511067"/>
+      <w:bookmarkStart w:id="15" w:name="_Toc532577890"/>
       <w:r>
         <w:t>Intents</w:t>
       </w:r>
@@ -5024,8 +5025,8 @@
         </w:rPr>
         <w:drawing>
           <wp:inline distT="0" distB="0" distL="0" distR="0" wp14:anchorId="7A14B250" wp14:editId="0709A266">
-            <wp:extent cx="2303813" cy="2099005"/>
-            <wp:effectExtent l="0" t="0" r="1270" b="0"/>
+            <wp:extent cx="2170624" cy="1977656"/>
+            <wp:effectExtent l="0" t="0" r="1270" b="3810"/>
             <wp:docPr id="10" name="Picture 10" descr="A screenshot of a cell phone&#10;&#10;Description generated with very high confidence"/>
             <wp:cNvGraphicFramePr>
               <a:graphicFrameLocks xmlns:a="http://schemas.openxmlformats.org/drawingml/2006/main" noChangeAspect="1"/>
@@ -5052,7 +5053,7 @@
                   <pic:spPr>
                     <a:xfrm>
                       <a:off x="0" y="0"/>
-                      <a:ext cx="2332390" cy="2125041"/>
+                      <a:ext cx="2202506" cy="2006704"/>
                     </a:xfrm>
                     <a:prstGeom prst="rect">
                       <a:avLst/>
@@ -5073,8 +5074,8 @@
         </w:rPr>
         <w:drawing>
           <wp:inline distT="0" distB="0" distL="0" distR="0">
-            <wp:extent cx="2291937" cy="2088185"/>
-            <wp:effectExtent l="0" t="0" r="0" b="7620"/>
+            <wp:extent cx="2174644" cy="1981319"/>
+            <wp:effectExtent l="0" t="0" r="0" b="0"/>
             <wp:docPr id="3" name="Picture 3" descr="A screenshot of a cell phone&#10;&#10;Description generated with very high confidence"/>
             <wp:cNvGraphicFramePr>
               <a:graphicFrameLocks xmlns:a="http://schemas.openxmlformats.org/drawingml/2006/main" noChangeAspect="1"/>
@@ -5101,7 +5102,7 @@
                   <pic:spPr>
                     <a:xfrm>
                       <a:off x="0" y="0"/>
-                      <a:ext cx="2310104" cy="2104737"/>
+                      <a:ext cx="2196261" cy="2001014"/>
                     </a:xfrm>
                     <a:prstGeom prst="rect">
                       <a:avLst/>
@@ -5138,9 +5139,6 @@
       <w:pPr>
         <w:pStyle w:val="Abstract"/>
       </w:pPr>
-      <w:r>
-        <w:t xml:space="preserve"> </w:t>
-      </w:r>
       <w:r>
         <w:t>Toisessa harjoitustehtävässä tuli lähettää pyyntöjä sovelluksen ulkopuolelle, sekä tietyille nimetyille sovelluksille, että määrittelemättömästi ”tekstin jakamiseen pystyville sovelluksille”. Kaikki pyynnöt hoidetaan intenttien välityksellä.</w:t>
       </w:r>
@@ -5559,7 +5557,7 @@
       <w:pPr>
         <w:pStyle w:val="Heading2"/>
       </w:pPr>
-      <w:bookmarkStart w:id="16" w:name="_Toc532511068"/>
+      <w:bookmarkStart w:id="16" w:name="_Toc532577891"/>
       <w:r>
         <w:t>Lifecycle</w:t>
       </w:r>
@@ -5567,7 +5565,61 @@
     </w:p>
     <w:p>
       <w:r>
-        <w:t>asdf</w:t>
+        <w:t>Viidennen osion aiheena oli sovelluksen elämänkaari. Toisin kuin tietokoneohjelmien, mobiilisovellusten elämänkaaret ovat hyvin joustavia ja sovellus voidaan keskeyttää, pysäyttää tai lopettaa minä hetkenä hyvänsä, jos sovelluksen käyttämiä resursseja tarvitaan sovelluksen ollessa taka-alalla. Osion ensimmäisessä harjoitustehtävässä luotiin yksinkertainen sovellus, joka kirjasi ylös jokaisen muutoksen sen tilassa</w:t>
+      </w:r>
+      <w:r>
+        <w:t xml:space="preserve"> puhelimen orientaation vaihtuessa tai sovelluksen siirtyessä taka-alalle (kuva 9).</w:t>
+      </w:r>
+    </w:p>
+    <w:p>
+      <w:pPr>
+        <w:jc w:val="center"/>
+      </w:pPr>
+      <w:r>
+        <w:rPr>
+          <w:noProof/>
+        </w:rPr>
+        <w:drawing>
+          <wp:inline distT="0" distB="0" distL="0" distR="0">
+            <wp:extent cx="3391786" cy="1921640"/>
+            <wp:effectExtent l="0" t="0" r="0" b="2540"/>
+            <wp:docPr id="27" name="Picture 27" descr="A screenshot of a social media post&#10;&#10;Description generated with very high confidence"/>
+            <wp:cNvGraphicFramePr>
+              <a:graphicFrameLocks xmlns:a="http://schemas.openxmlformats.org/drawingml/2006/main" noChangeAspect="1"/>
+            </wp:cNvGraphicFramePr>
+            <a:graphic xmlns:a="http://schemas.openxmlformats.org/drawingml/2006/main">
+              <a:graphicData uri="http://schemas.openxmlformats.org/drawingml/2006/picture">
+                <pic:pic xmlns:pic="http://schemas.openxmlformats.org/drawingml/2006/picture">
+                  <pic:nvPicPr>
+                    <pic:cNvPr id="27" name="lesson5a.png"/>
+                    <pic:cNvPicPr/>
+                  </pic:nvPicPr>
+                  <pic:blipFill>
+                    <a:blip r:embed="rId36" cstate="print">
+                      <a:extLst>
+                        <a:ext uri="{28A0092B-C50C-407E-A947-70E740481C1C}">
+                          <a14:useLocalDpi xmlns:a14="http://schemas.microsoft.com/office/drawing/2010/main" val="0"/>
+                        </a:ext>
+                      </a:extLst>
+                    </a:blip>
+                    <a:stretch>
+                      <a:fillRect/>
+                    </a:stretch>
+                  </pic:blipFill>
+                  <pic:spPr>
+                    <a:xfrm>
+                      <a:off x="0" y="0"/>
+                      <a:ext cx="3423410" cy="1939557"/>
+                    </a:xfrm>
+                    <a:prstGeom prst="rect">
+                      <a:avLst/>
+                    </a:prstGeom>
+                  </pic:spPr>
+                </pic:pic>
+              </a:graphicData>
+            </a:graphic>
+          </wp:inline>
+        </w:drawing>
       </w:r>
     </w:p>
     <w:p>
@@ -5575,7 +5627,16 @@
         <w:pStyle w:val="Figurecaption"/>
       </w:pPr>
       <w:r>
-        <w:t xml:space="preserve">MOOC tehtävä 5: </w:t>
+        <w:t>MOOC tehtävä 5</w:t>
+      </w:r>
+      <w:r>
+        <w:t>a</w:t>
+      </w:r>
+      <w:r>
+        <w:t xml:space="preserve">: </w:t>
+      </w:r>
+      <w:r>
+        <w:t>loki sovelluksen käymistä tilanmuutoksista.</w:t>
       </w:r>
     </w:p>
     <w:p>
@@ -5583,16 +5644,207 @@
         <w:pStyle w:val="Abstract"/>
       </w:pPr>
       <w:r>
-        <w:t>asdf</w:t>
+        <w:t>Toisessa harjoitustehtävässä asiaa sovellettiin käytäntöön korjaamalla aiemmin 2. harjoitustehtävänä tehtyä Github query sovellusta</w:t>
+      </w:r>
+      <w:r>
+        <w:t xml:space="preserve"> (kuva 10)</w:t>
+      </w:r>
+      <w:r>
+        <w:t xml:space="preserve">. Sovelluksen ongelmana oli, että orientaation vaihtuessa käyttäjän kirjoittama syöte säilyi, mutta hakutulos katosi. Tämä korjattiin ylikirjoittamalla metodi onSaveInstanceState </w:t>
+      </w:r>
+      <w:r>
+        <w:t>tallentamaan hakutulokset, jolloin ne voidaan helposti hakea takaisin sovelluksen tilan palauduttua (esim. näytön kääntämisen jälkeen).</w:t>
+      </w:r>
+    </w:p>
+    <w:p>
+      <w:pPr>
+        <w:pStyle w:val="Abstract"/>
+      </w:pPr>
+      <w:r>
+        <w:lastRenderedPageBreak/>
+        <w:t>Toinen sovellukselle tehty korjaus koski sovelluk</w:t>
+      </w:r>
+      <w:r>
+        <w:t xml:space="preserve">sen siirtämistä taka-alalle, jolloin alkuperäisellä toteutuksella sovellus aloitti onCreate-metodin uudestaan ja </w:t>
+      </w:r>
+      <w:r>
+        <w:t>alkuperäisen metodin tuotokset jäivät taustalle henkiin kuluttamaan mu</w:t>
+      </w:r>
+      <w:r>
+        <w:t>istia. Nyt sovelluksen päänäkymä</w:t>
+      </w:r>
+      <w:r>
+        <w:t xml:space="preserve"> muokattiin </w:t>
+      </w:r>
+      <w:r>
+        <w:t>implementoimaan</w:t>
+      </w:r>
+      <w:r>
+        <w:t xml:space="preserve"> </w:t>
+      </w:r>
+      <w:r>
+        <w:t>LoaderManager, joka hoitaa näkymän luomisen siten, että se voidaan keskeyttää ja jatkaa ongelmitta. Lataussymbolin ja haun tulosten näyttäminen hoidettiin nyt myös LoaderManageri</w:t>
+      </w:r>
+      <w:r>
+        <w:t>n metodin onCreateLoader kautta.</w:t>
       </w:r>
       <w:bookmarkStart w:id="17" w:name="_GoBack"/>
       <w:bookmarkEnd w:id="17"/>
     </w:p>
     <w:p>
       <w:pPr>
+        <w:pStyle w:val="Abstract"/>
+        <w:jc w:val="center"/>
+      </w:pPr>
+      <w:r>
+        <w:rPr>
+          <w:noProof/>
+        </w:rPr>
+        <w:drawing>
+          <wp:inline distT="0" distB="0" distL="0" distR="0">
+            <wp:extent cx="1818167" cy="1735708"/>
+            <wp:effectExtent l="0" t="0" r="0" b="0"/>
+            <wp:docPr id="28" name="Picture 28"/>
+            <wp:cNvGraphicFramePr>
+              <a:graphicFrameLocks xmlns:a="http://schemas.openxmlformats.org/drawingml/2006/main" noChangeAspect="1"/>
+            </wp:cNvGraphicFramePr>
+            <a:graphic xmlns:a="http://schemas.openxmlformats.org/drawingml/2006/main">
+              <a:graphicData uri="http://schemas.openxmlformats.org/drawingml/2006/picture">
+                <pic:pic xmlns:pic="http://schemas.openxmlformats.org/drawingml/2006/picture">
+                  <pic:nvPicPr>
+                    <pic:cNvPr id="0" name="Picture 6"/>
+                    <pic:cNvPicPr>
+                      <a:picLocks noChangeAspect="1" noChangeArrowheads="1"/>
+                    </pic:cNvPicPr>
+                  </pic:nvPicPr>
+                  <pic:blipFill>
+                    <a:blip r:embed="rId37" cstate="print">
+                      <a:extLst>
+                        <a:ext uri="{28A0092B-C50C-407E-A947-70E740481C1C}">
+                          <a14:useLocalDpi xmlns:a14="http://schemas.microsoft.com/office/drawing/2010/main" val="0"/>
+                        </a:ext>
+                      </a:extLst>
+                    </a:blip>
+                    <a:srcRect/>
+                    <a:stretch>
+                      <a:fillRect/>
+                    </a:stretch>
+                  </pic:blipFill>
+                  <pic:spPr bwMode="auto">
+                    <a:xfrm>
+                      <a:off x="0" y="0"/>
+                      <a:ext cx="1872981" cy="1788036"/>
+                    </a:xfrm>
+                    <a:prstGeom prst="rect">
+                      <a:avLst/>
+                    </a:prstGeom>
+                    <a:noFill/>
+                    <a:ln>
+                      <a:noFill/>
+                    </a:ln>
+                  </pic:spPr>
+                </pic:pic>
+              </a:graphicData>
+            </a:graphic>
+          </wp:inline>
+        </w:drawing>
+      </w:r>
+      <w:r>
+        <w:t xml:space="preserve">  </w:t>
+      </w:r>
+      <w:r>
+        <w:rPr>
+          <w:noProof/>
+        </w:rPr>
+        <w:drawing>
+          <wp:inline distT="0" distB="0" distL="0" distR="0">
+            <wp:extent cx="3046589" cy="1730551"/>
+            <wp:effectExtent l="0" t="0" r="1905" b="3175"/>
+            <wp:docPr id="30" name="Picture 30"/>
+            <wp:cNvGraphicFramePr>
+              <a:graphicFrameLocks xmlns:a="http://schemas.openxmlformats.org/drawingml/2006/main" noChangeAspect="1"/>
+            </wp:cNvGraphicFramePr>
+            <a:graphic xmlns:a="http://schemas.openxmlformats.org/drawingml/2006/main">
+              <a:graphicData uri="http://schemas.openxmlformats.org/drawingml/2006/picture">
+                <pic:pic xmlns:pic="http://schemas.openxmlformats.org/drawingml/2006/picture">
+                  <pic:nvPicPr>
+                    <pic:cNvPr id="0" name="Picture 8"/>
+                    <pic:cNvPicPr>
+                      <a:picLocks noChangeAspect="1" noChangeArrowheads="1"/>
+                    </pic:cNvPicPr>
+                  </pic:nvPicPr>
+                  <pic:blipFill>
+                    <a:blip r:embed="rId38" cstate="print">
+                      <a:extLst>
+                        <a:ext uri="{28A0092B-C50C-407E-A947-70E740481C1C}">
+                          <a14:useLocalDpi xmlns:a14="http://schemas.microsoft.com/office/drawing/2010/main" val="0"/>
+                        </a:ext>
+                      </a:extLst>
+                    </a:blip>
+                    <a:srcRect/>
+                    <a:stretch>
+                      <a:fillRect/>
+                    </a:stretch>
+                  </pic:blipFill>
+                  <pic:spPr bwMode="auto">
+                    <a:xfrm>
+                      <a:off x="0" y="0"/>
+                      <a:ext cx="3097023" cy="1759199"/>
+                    </a:xfrm>
+                    <a:prstGeom prst="rect">
+                      <a:avLst/>
+                    </a:prstGeom>
+                    <a:noFill/>
+                    <a:ln>
+                      <a:noFill/>
+                    </a:ln>
+                  </pic:spPr>
+                </pic:pic>
+              </a:graphicData>
+            </a:graphic>
+          </wp:inline>
+        </w:drawing>
+      </w:r>
+    </w:p>
+    <w:p>
+      <w:pPr>
         <w:pStyle w:val="Figurecaption"/>
       </w:pPr>
       <w:r>
+        <w:t xml:space="preserve">MOOC tehtävä 5b: </w:t>
+      </w:r>
+      <w:r>
+        <w:t>Tehtävän 2</w:t>
+      </w:r>
+      <w:r>
+        <w:t xml:space="preserve"> GitHub haku toimii</w:t>
+      </w:r>
+      <w:r>
+        <w:t>,</w:t>
+      </w:r>
+      <w:r>
+        <w:t xml:space="preserve"> vaikk</w:t>
+      </w:r>
+      <w:r>
+        <w:t>a kesken haun näytön orientaatio</w:t>
+      </w:r>
+      <w:r>
+        <w:t xml:space="preserve"> käännettäisiin.</w:t>
+      </w:r>
+    </w:p>
+    <w:p>
+      <w:pPr>
+        <w:pStyle w:val="Abstract"/>
+      </w:pPr>
+      <w:r>
+        <w:t>asdf</w:t>
+      </w:r>
+    </w:p>
+    <w:p>
+      <w:pPr>
+        <w:pStyle w:val="Figurecaption"/>
+      </w:pPr>
+      <w:r>
         <w:t xml:space="preserve">MOOC Sunshine osa 5: </w:t>
       </w:r>
     </w:p>
@@ -5600,7 +5852,7 @@
       <w:pPr>
         <w:pStyle w:val="Heading2"/>
       </w:pPr>
-      <w:bookmarkStart w:id="18" w:name="_Toc532511069"/>
+      <w:bookmarkStart w:id="18" w:name="_Toc532577892"/>
       <w:r>
         <w:t>Preferences</w:t>
       </w:r>
@@ -5610,7 +5862,7 @@
       <w:pPr>
         <w:pStyle w:val="Heading2"/>
       </w:pPr>
-      <w:bookmarkStart w:id="19" w:name="_Toc532511070"/>
+      <w:bookmarkStart w:id="19" w:name="_Toc532577893"/>
       <w:r>
         <w:t>Storing Data in SQLite</w:t>
       </w:r>
@@ -5685,7 +5937,7 @@
                     </pic:cNvPicPr>
                   </pic:nvPicPr>
                   <pic:blipFill>
-                    <a:blip r:embed="rId36" cstate="print">
+                    <a:blip r:embed="rId39" cstate="print">
                       <a:extLst>
                         <a:ext uri="{28A0092B-C50C-407E-A947-70E740481C1C}">
                           <a14:useLocalDpi xmlns:a14="http://schemas.microsoft.com/office/drawing/2010/main" val="0"/>
@@ -5726,7 +5978,7 @@
       <w:pPr>
         <w:pStyle w:val="Heading2"/>
       </w:pPr>
-      <w:bookmarkStart w:id="20" w:name="_Toc532511071"/>
+      <w:bookmarkStart w:id="20" w:name="_Toc532577894"/>
       <w:r>
         <w:t>Content Providers</w:t>
       </w:r>
@@ -5736,7 +5988,7 @@
       <w:pPr>
         <w:pStyle w:val="Heading2"/>
       </w:pPr>
-      <w:bookmarkStart w:id="21" w:name="_Toc532511072"/>
+      <w:bookmarkStart w:id="21" w:name="_Toc532577895"/>
       <w:r>
         <w:t>B</w:t>
       </w:r>
@@ -5752,7 +6004,7 @@
       <w:pPr>
         <w:pStyle w:val="Heading2"/>
       </w:pPr>
-      <w:bookmarkStart w:id="22" w:name="_Toc532511073"/>
+      <w:bookmarkStart w:id="22" w:name="_Toc532577896"/>
       <w:r>
         <w:t>Background Tasks</w:t>
       </w:r>
@@ -5762,7 +6014,7 @@
       <w:pPr>
         <w:pStyle w:val="Heading2"/>
       </w:pPr>
-      <w:bookmarkStart w:id="23" w:name="_Toc532511074"/>
+      <w:bookmarkStart w:id="23" w:name="_Toc532577897"/>
       <w:r>
         <w:t>Complementing the UI</w:t>
       </w:r>
@@ -5772,7 +6024,7 @@
       <w:pPr>
         <w:pStyle w:val="Heading2"/>
       </w:pPr>
-      <w:bookmarkStart w:id="24" w:name="_Toc532511075"/>
+      <w:bookmarkStart w:id="24" w:name="_Toc532577898"/>
       <w:r>
         <w:t>Polishing the UI</w:t>
       </w:r>
@@ -5783,7 +6035,7 @@
       <w:pPr>
         <w:pStyle w:val="Heading1"/>
       </w:pPr>
-      <w:bookmarkStart w:id="25" w:name="_Toc532511076"/>
+      <w:bookmarkStart w:id="25" w:name="_Toc532577899"/>
       <w:r>
         <w:lastRenderedPageBreak/>
         <w:t>laaja harjoitustyö</w:t>
@@ -5799,7 +6051,7 @@
       <w:pPr>
         <w:pStyle w:val="Heading2"/>
       </w:pPr>
-      <w:bookmarkStart w:id="26" w:name="_Toc532511077"/>
+      <w:bookmarkStart w:id="26" w:name="_Toc532577900"/>
       <w:r>
         <w:t>Harjoitustyön idea</w:t>
       </w:r>
@@ -5839,7 +6091,7 @@
       <w:pPr>
         <w:pStyle w:val="Heading2"/>
       </w:pPr>
-      <w:bookmarkStart w:id="27" w:name="_Toc532511078"/>
+      <w:bookmarkStart w:id="27" w:name="_Toc532577901"/>
       <w:r>
         <w:rPr>
           <w:noProof/>
@@ -5880,7 +6132,7 @@
                     </pic:cNvPicPr>
                   </pic:nvPicPr>
                   <pic:blipFill>
-                    <a:blip r:embed="rId37" cstate="print">
+                    <a:blip r:embed="rId40" cstate="print">
                       <a:extLst>
                         <a:ext uri="{28A0092B-C50C-407E-A947-70E740481C1C}">
                           <a14:useLocalDpi xmlns:a14="http://schemas.microsoft.com/office/drawing/2010/main" val="0"/>
@@ -6019,7 +6271,7 @@
       <w:pPr>
         <w:pStyle w:val="Heading3"/>
       </w:pPr>
-      <w:bookmarkStart w:id="28" w:name="_Toc532511079"/>
+      <w:bookmarkStart w:id="28" w:name="_Toc532577902"/>
       <w:r>
         <w:t>Paikkojen ja reittien muokkaus</w:t>
       </w:r>
@@ -6039,7 +6291,7 @@
       <w:pPr>
         <w:pStyle w:val="Heading3"/>
       </w:pPr>
-      <w:bookmarkStart w:id="29" w:name="_Toc532511080"/>
+      <w:bookmarkStart w:id="29" w:name="_Toc532577903"/>
       <w:r>
         <w:t>Laitteistovaatimukset</w:t>
       </w:r>
@@ -6064,7 +6316,7 @@
       <w:pPr>
         <w:pStyle w:val="Heading2"/>
       </w:pPr>
-      <w:bookmarkStart w:id="30" w:name="_Toc532511081"/>
+      <w:bookmarkStart w:id="30" w:name="_Toc532577904"/>
       <w:r>
         <w:t>Työkalut</w:t>
       </w:r>
@@ -6097,7 +6349,7 @@
       </w:r>
     </w:p>
     <w:p>
-      <w:hyperlink r:id="rId38" w:history="1">
+      <w:hyperlink r:id="rId41" w:history="1">
         <w:r>
           <w:rPr>
             <w:rStyle w:val="Hyperlink"/>
@@ -6117,7 +6369,7 @@
       <w:pPr>
         <w:pStyle w:val="Heading2"/>
       </w:pPr>
-      <w:bookmarkStart w:id="31" w:name="_Toc532511082"/>
+      <w:bookmarkStart w:id="31" w:name="_Toc532577905"/>
       <w:r>
         <w:t>Ty</w:t>
       </w:r>
@@ -6136,7 +6388,7 @@
       <w:pPr>
         <w:pStyle w:val="Heading3"/>
       </w:pPr>
-      <w:bookmarkStart w:id="32" w:name="_Toc532511083"/>
+      <w:bookmarkStart w:id="32" w:name="_Toc532577906"/>
       <w:r>
         <w:t>Aloitus</w:t>
       </w:r>
@@ -6154,7 +6406,7 @@
       <w:pPr>
         <w:pStyle w:val="Heading3"/>
       </w:pPr>
-      <w:bookmarkStart w:id="33" w:name="_Toc532511084"/>
+      <w:bookmarkStart w:id="33" w:name="_Toc532577907"/>
       <w:r>
         <w:t>DoGO kartta ja wireframet</w:t>
       </w:r>
@@ -6174,7 +6426,7 @@
         </w:numPr>
         <w:ind w:left="567" w:hanging="567"/>
       </w:pPr>
-      <w:bookmarkStart w:id="34" w:name="_Toc532511085"/>
+      <w:bookmarkStart w:id="34" w:name="_Toc532577908"/>
       <w:r>
         <w:lastRenderedPageBreak/>
         <w:t>Läh</w:t>
@@ -6216,7 +6468,7 @@
         </w:rPr>
         <w:t xml:space="preserve">Udacity Developing Android Apps: </w:t>
       </w:r>
-      <w:hyperlink r:id="rId39" w:history="1">
+      <w:hyperlink r:id="rId42" w:history="1">
         <w:r>
           <w:rPr>
             <w:rStyle w:val="Hyperlink"/>
@@ -6235,7 +6487,7 @@
       <w:r>
         <w:t xml:space="preserve">W3Schools SQL Tutorial: </w:t>
       </w:r>
-      <w:hyperlink r:id="rId40" w:history="1">
+      <w:hyperlink r:id="rId43" w:history="1">
         <w:r>
           <w:rPr>
             <w:rStyle w:val="Hyperlink"/>
@@ -6262,7 +6514,7 @@
       <w:r>
         <w:t xml:space="preserve">: </w:t>
       </w:r>
-      <w:hyperlink r:id="rId41" w:history="1">
+      <w:hyperlink r:id="rId44" w:history="1">
         <w:r>
           <w:rPr>
             <w:rStyle w:val="Hyperlink"/>
@@ -6298,7 +6550,7 @@
         </w:rPr>
         <w:t xml:space="preserve">: </w:t>
       </w:r>
-      <w:hyperlink r:id="rId42" w:history="1">
+      <w:hyperlink r:id="rId45" w:history="1">
         <w:r>
           <w:rPr>
             <w:rStyle w:val="Hyperlink"/>
@@ -6315,7 +6567,7 @@
       </w:r>
     </w:p>
     <w:sectPr>
-      <w:headerReference w:type="default" r:id="rId43"/>
+      <w:headerReference w:type="default" r:id="rId46"/>
       <w:pgSz w:w="11906" w:h="16838" w:code="9"/>
       <w:pgMar w:top="1418" w:right="1134" w:bottom="1418" w:left="2268" w:header="709" w:footer="709" w:gutter="0"/>
       <w:pgNumType w:start="1"/>
@@ -6547,7 +6799,7 @@
         <v:path o:extrusionok="f" gradientshapeok="t" o:connecttype="rect"/>
         <o:lock v:ext="edit" aspectratio="t"/>
       </v:shapetype>
-      <v:shape id="_x0000_i1066" type="#_x0000_t75" alt="\mathbb{R}" style="width:10.9pt;height:10.9pt;visibility:visible;mso-wrap-style:square" o:bullet="t">
+      <v:shape id="_x0000_i1101" type="#_x0000_t75" alt="\mathbb{R}" style="width:10.9pt;height:10.9pt;visibility:visible;mso-wrap-style:square" o:bullet="t">
         <v:imagedata r:id="rId1" o:title="mathbb{R}"/>
       </v:shape>
     </w:pict>
@@ -11964,7 +12216,7 @@
 </file>
 
 <file path=customXml/itemProps1.xml><?xml version="1.0" encoding="utf-8"?>
-<ds:datastoreItem xmlns:ds="http://schemas.openxmlformats.org/officeDocument/2006/customXml" ds:itemID="{1EF589ED-EE1F-4A15-ACE7-A4BDF9FDE416}">
+<ds:datastoreItem xmlns:ds="http://schemas.openxmlformats.org/officeDocument/2006/customXml" ds:itemID="{6479A3D3-5E2F-46CA-88F8-B053103D34E8}">
   <ds:schemaRefs>
     <ds:schemaRef ds:uri="http://schemas.openxmlformats.org/officeDocument/2006/bibliography"/>
   </ds:schemaRefs>

</xml_diff>